<commit_message>
report done. to be reviewed
</commit_message>
<xml_diff>
--- a/reports/Report-Q1-2024_Fall.docx
+++ b/reports/Report-Q1-2024_Fall.docx
@@ -1238,100 +1238,6 @@
           <w:rFonts w:ascii="Aptos" w:hAnsi="Aptos"/>
         </w:rPr>
         <w:t xml:space="preserve">Next Steps </w:t>
-      </w:r>
-    </w:p>
-    <w:p>
-      <w:pPr>
-        <w:pStyle w:val="ListParagraph"/>
-        <w:numPr>
-          <w:ilvl w:val="1"/>
-          <w:numId w:val="1"/>
-        </w:numPr>
-        <w:tabs>
-          <w:tab w:val="left" w:pos="560"/>
-          <w:tab w:val="left" w:pos="1120"/>
-          <w:tab w:val="left" w:pos="1680"/>
-          <w:tab w:val="left" w:pos="2240"/>
-          <w:tab w:val="left" w:pos="2800"/>
-          <w:tab w:val="left" w:pos="3360"/>
-          <w:tab w:val="left" w:pos="3920"/>
-          <w:tab w:val="left" w:pos="4480"/>
-          <w:tab w:val="left" w:pos="5040"/>
-          <w:tab w:val="left" w:pos="5600"/>
-          <w:tab w:val="left" w:pos="6160"/>
-          <w:tab w:val="left" w:pos="6720"/>
-        </w:tabs>
-        <w:autoSpaceDE w:val="0"/>
-        <w:autoSpaceDN w:val="0"/>
-        <w:adjustRightInd w:val="0"/>
-        <w:spacing w:after="0" w:line="240" w:lineRule="auto"/>
-        <w:jc w:val="both"/>
-        <w:rPr>
-          <w:rFonts w:ascii="Aptos" w:hAnsi="Aptos"/>
-        </w:rPr>
-      </w:pPr>
-      <w:r>
-        <w:rPr>
-          <w:rFonts w:ascii="Aptos" w:hAnsi="Aptos"/>
-        </w:rPr>
-        <w:t>FAISS</w:t>
-      </w:r>
-      <w:r>
-        <w:rPr>
-          <w:rFonts w:ascii="Aptos" w:hAnsi="Aptos"/>
-        </w:rPr>
-        <w:t xml:space="preserve"> integration and optimization (metal/</w:t>
-      </w:r>
-      <w:proofErr w:type="spellStart"/>
-      <w:r>
-        <w:rPr>
-          <w:rFonts w:ascii="Aptos" w:hAnsi="Aptos"/>
-        </w:rPr>
-        <w:t>npu</w:t>
-      </w:r>
-      <w:proofErr w:type="spellEnd"/>
-      <w:r>
-        <w:rPr>
-          <w:rFonts w:ascii="Aptos" w:hAnsi="Aptos"/>
-        </w:rPr>
-        <w:t xml:space="preserve"> support?)</w:t>
-      </w:r>
-    </w:p>
-    <w:p>
-      <w:pPr>
-        <w:pStyle w:val="ListParagraph"/>
-        <w:numPr>
-          <w:ilvl w:val="1"/>
-          <w:numId w:val="1"/>
-        </w:numPr>
-        <w:tabs>
-          <w:tab w:val="left" w:pos="560"/>
-          <w:tab w:val="left" w:pos="1120"/>
-          <w:tab w:val="left" w:pos="1680"/>
-          <w:tab w:val="left" w:pos="2240"/>
-          <w:tab w:val="left" w:pos="2800"/>
-          <w:tab w:val="left" w:pos="3360"/>
-          <w:tab w:val="left" w:pos="3920"/>
-          <w:tab w:val="left" w:pos="4480"/>
-          <w:tab w:val="left" w:pos="5040"/>
-          <w:tab w:val="left" w:pos="5600"/>
-          <w:tab w:val="left" w:pos="6160"/>
-          <w:tab w:val="left" w:pos="6720"/>
-        </w:tabs>
-        <w:autoSpaceDE w:val="0"/>
-        <w:autoSpaceDN w:val="0"/>
-        <w:adjustRightInd w:val="0"/>
-        <w:spacing w:after="0" w:line="240" w:lineRule="auto"/>
-        <w:jc w:val="both"/>
-        <w:rPr>
-          <w:rFonts w:ascii="Aptos" w:hAnsi="Aptos"/>
-        </w:rPr>
-      </w:pPr>
-      <w:r>
-        <w:rPr>
-          <w:rFonts w:ascii="Aptos" w:hAnsi="Aptos"/>
-        </w:rPr>
-        <w:t>Llama.cpp optimization (add NPU support?)</w:t>
       </w:r>
     </w:p>
     <w:p>
@@ -12257,11 +12163,15 @@
         <w:jc w:val="both"/>
         <w:rPr>
           <w:rFonts w:ascii="Aptos" w:hAnsi="Aptos"/>
-        </w:rPr>
-      </w:pPr>
-      <w:r>
-        <w:rPr>
-          <w:rFonts w:ascii="Aptos" w:hAnsi="Aptos"/>
+          <w:i/>
+          <w:iCs/>
+        </w:rPr>
+      </w:pPr>
+      <w:r>
+        <w:rPr>
+          <w:rFonts w:ascii="Aptos" w:hAnsi="Aptos"/>
+          <w:i/>
+          <w:iCs/>
         </w:rPr>
         <w:t>Performance Characteristics:</w:t>
       </w:r>
@@ -13287,6 +13197,8 @@
         <w:jc w:val="both"/>
         <w:rPr>
           <w:rFonts w:ascii="Aptos" w:hAnsi="Aptos"/>
+          <w:b/>
+          <w:bCs/>
         </w:rPr>
       </w:pPr>
       <w:r>
@@ -13294,7 +13206,15 @@
           <w:rFonts w:ascii="Aptos" w:hAnsi="Aptos"/>
         </w:rPr>
         <w:lastRenderedPageBreak/>
-        <w:t xml:space="preserve"> Next Steps </w:t>
+        <w:t xml:space="preserve"> </w:t>
+      </w:r>
+      <w:r>
+        <w:rPr>
+          <w:rFonts w:ascii="Aptos" w:hAnsi="Aptos"/>
+          <w:b/>
+          <w:bCs/>
+        </w:rPr>
+        <w:t xml:space="preserve">Next Steps </w:t>
       </w:r>
     </w:p>
     <w:p>
@@ -21828,7 +21748,7 @@
 </file>
 
 <file path=customXml/itemProps1.xml><?xml version="1.0" encoding="utf-8"?>
-<ds:datastoreItem xmlns:ds="http://schemas.openxmlformats.org/officeDocument/2006/customXml" ds:itemID="{D2C20FAD-4F33-B94A-80CB-3295D0AF8765}">
+<ds:datastoreItem xmlns:ds="http://schemas.openxmlformats.org/officeDocument/2006/customXml" ds:itemID="{4E551CB5-DFBB-B742-BAD8-21B5177D8F46}">
   <ds:schemaRefs>
     <ds:schemaRef ds:uri="http://schemas.openxmlformats.org/officeDocument/2006/bibliography"/>
   </ds:schemaRefs>

</xml_diff>

<commit_message>
report done. self reviewed and corrected
</commit_message>
<xml_diff>
--- a/reports/Report-Q1-2024_Fall.docx
+++ b/reports/Report-Q1-2024_Fall.docx
@@ -24,10 +24,16 @@
         <w:t xml:space="preserve"> - </w:t>
       </w:r>
       <w:r>
-        <w:t xml:space="preserve">Capstone Report </w:t>
-      </w:r>
-      <w:r>
-        <w:t>- 2024 Autumn</w:t>
+        <w:t xml:space="preserve">Capstone Report - </w:t>
+      </w:r>
+      <w:r>
+        <w:t>Autumn</w:t>
+      </w:r>
+      <w:r>
+        <w:t xml:space="preserve"> </w:t>
+      </w:r>
+      <w:r>
+        <w:t xml:space="preserve">2024 </w:t>
       </w:r>
     </w:p>
     <w:p>
@@ -672,13 +678,7 @@
         <w:rPr>
           <w:rFonts w:ascii="Aptos" w:hAnsi="Aptos"/>
         </w:rPr>
-        <w:t xml:space="preserve"> </w:t>
-      </w:r>
-      <w:r>
-        <w:rPr>
-          <w:rFonts w:ascii="Aptos" w:hAnsi="Aptos"/>
-        </w:rPr>
-        <w:t>Application</w:t>
+        <w:t xml:space="preserve"> Application</w:t>
       </w:r>
     </w:p>
     <w:p>
@@ -1395,7 +1395,7 @@
           <w:color w:val="000000"/>
           <w:kern w:val="0"/>
         </w:rPr>
-        <w:t xml:space="preserve"> (</w:t>
+        <w:t xml:space="preserve"> (Large Language Model)</w:t>
       </w:r>
       <w:r>
         <w:rPr>
@@ -1403,7 +1403,7 @@
           <w:color w:val="000000"/>
           <w:kern w:val="0"/>
         </w:rPr>
-        <w:t>Large Language Model</w:t>
+        <w:t>, targeting</w:t>
       </w:r>
       <w:r>
         <w:rPr>
@@ -1411,7 +1411,7 @@
           <w:color w:val="000000"/>
           <w:kern w:val="0"/>
         </w:rPr>
-        <w:t>)</w:t>
+        <w:t xml:space="preserve"> </w:t>
       </w:r>
       <w:r>
         <w:rPr>
@@ -1419,7 +1419,7 @@
           <w:color w:val="000000"/>
           <w:kern w:val="0"/>
         </w:rPr>
-        <w:t>, targeting</w:t>
+        <w:t>Apple’s M1/M2 hardware platform. The primary intended user base for this application is students</w:t>
       </w:r>
       <w:r>
         <w:rPr>
@@ -1435,87 +1435,87 @@
           <w:color w:val="000000"/>
           <w:kern w:val="0"/>
         </w:rPr>
-        <w:t>Apple’s M1/M2 hardware platform. The primary intended user base for this application is students</w:t>
-      </w:r>
-      <w:r>
+        <w:t>and researchers in academia.</w:t>
+      </w:r>
+    </w:p>
+    <w:p>
+      <w:pPr>
+        <w:tabs>
+          <w:tab w:val="left" w:pos="560"/>
+          <w:tab w:val="left" w:pos="1120"/>
+          <w:tab w:val="left" w:pos="1680"/>
+          <w:tab w:val="left" w:pos="2240"/>
+          <w:tab w:val="left" w:pos="2800"/>
+          <w:tab w:val="left" w:pos="3360"/>
+          <w:tab w:val="left" w:pos="3920"/>
+          <w:tab w:val="left" w:pos="4480"/>
+          <w:tab w:val="left" w:pos="5040"/>
+          <w:tab w:val="left" w:pos="5600"/>
+          <w:tab w:val="left" w:pos="6160"/>
+          <w:tab w:val="left" w:pos="6720"/>
+        </w:tabs>
+        <w:autoSpaceDE w:val="0"/>
+        <w:autoSpaceDN w:val="0"/>
+        <w:adjustRightInd w:val="0"/>
+        <w:spacing w:after="0" w:line="240" w:lineRule="auto"/>
+        <w:jc w:val="both"/>
         <w:rPr>
           <w:rFonts w:ascii="Helvetica" w:hAnsi="Helvetica" w:cs="Helvetica"/>
           <w:color w:val="000000"/>
           <w:kern w:val="0"/>
         </w:rPr>
-        <w:t xml:space="preserve"> </w:t>
-      </w:r>
-      <w:r>
+      </w:pPr>
+    </w:p>
+    <w:p>
+      <w:pPr>
+        <w:tabs>
+          <w:tab w:val="left" w:pos="560"/>
+          <w:tab w:val="left" w:pos="1120"/>
+          <w:tab w:val="left" w:pos="1680"/>
+          <w:tab w:val="left" w:pos="2240"/>
+          <w:tab w:val="left" w:pos="2800"/>
+          <w:tab w:val="left" w:pos="3360"/>
+          <w:tab w:val="left" w:pos="3920"/>
+          <w:tab w:val="left" w:pos="4480"/>
+          <w:tab w:val="left" w:pos="5040"/>
+          <w:tab w:val="left" w:pos="5600"/>
+          <w:tab w:val="left" w:pos="6160"/>
+          <w:tab w:val="left" w:pos="6720"/>
+        </w:tabs>
+        <w:autoSpaceDE w:val="0"/>
+        <w:autoSpaceDN w:val="0"/>
+        <w:adjustRightInd w:val="0"/>
+        <w:spacing w:after="0" w:line="240" w:lineRule="auto"/>
+        <w:jc w:val="both"/>
         <w:rPr>
           <w:rFonts w:ascii="Helvetica" w:hAnsi="Helvetica" w:cs="Helvetica"/>
           <w:color w:val="000000"/>
           <w:kern w:val="0"/>
         </w:rPr>
-        <w:t>and researchers in academia.</w:t>
-      </w:r>
-    </w:p>
-    <w:p>
-      <w:pPr>
-        <w:tabs>
-          <w:tab w:val="left" w:pos="560"/>
-          <w:tab w:val="left" w:pos="1120"/>
-          <w:tab w:val="left" w:pos="1680"/>
-          <w:tab w:val="left" w:pos="2240"/>
-          <w:tab w:val="left" w:pos="2800"/>
-          <w:tab w:val="left" w:pos="3360"/>
-          <w:tab w:val="left" w:pos="3920"/>
-          <w:tab w:val="left" w:pos="4480"/>
-          <w:tab w:val="left" w:pos="5040"/>
-          <w:tab w:val="left" w:pos="5600"/>
-          <w:tab w:val="left" w:pos="6160"/>
-          <w:tab w:val="left" w:pos="6720"/>
-        </w:tabs>
-        <w:autoSpaceDE w:val="0"/>
-        <w:autoSpaceDN w:val="0"/>
-        <w:adjustRightInd w:val="0"/>
-        <w:spacing w:after="0" w:line="240" w:lineRule="auto"/>
-        <w:jc w:val="both"/>
+      </w:pPr>
+      <w:r>
         <w:rPr>
           <w:rFonts w:ascii="Helvetica" w:hAnsi="Helvetica" w:cs="Helvetica"/>
           <w:color w:val="000000"/>
           <w:kern w:val="0"/>
         </w:rPr>
-      </w:pPr>
-    </w:p>
-    <w:p>
-      <w:pPr>
-        <w:tabs>
-          <w:tab w:val="left" w:pos="560"/>
-          <w:tab w:val="left" w:pos="1120"/>
-          <w:tab w:val="left" w:pos="1680"/>
-          <w:tab w:val="left" w:pos="2240"/>
-          <w:tab w:val="left" w:pos="2800"/>
-          <w:tab w:val="left" w:pos="3360"/>
-          <w:tab w:val="left" w:pos="3920"/>
-          <w:tab w:val="left" w:pos="4480"/>
-          <w:tab w:val="left" w:pos="5040"/>
-          <w:tab w:val="left" w:pos="5600"/>
-          <w:tab w:val="left" w:pos="6160"/>
-          <w:tab w:val="left" w:pos="6720"/>
-        </w:tabs>
-        <w:autoSpaceDE w:val="0"/>
-        <w:autoSpaceDN w:val="0"/>
-        <w:adjustRightInd w:val="0"/>
-        <w:spacing w:after="0" w:line="240" w:lineRule="auto"/>
-        <w:jc w:val="both"/>
+        <w:tab/>
+      </w:r>
+      <w:r>
         <w:rPr>
           <w:rFonts w:ascii="Helvetica" w:hAnsi="Helvetica" w:cs="Helvetica"/>
           <w:color w:val="000000"/>
           <w:kern w:val="0"/>
         </w:rPr>
-      </w:pPr>
+        <w:t>The motivation behind this project stems from the growing need for tools that can efficiently</w:t>
+      </w:r>
       <w:r>
         <w:rPr>
           <w:rFonts w:ascii="Helvetica" w:hAnsi="Helvetica" w:cs="Helvetica"/>
           <w:color w:val="000000"/>
           <w:kern w:val="0"/>
         </w:rPr>
-        <w:tab/>
+        <w:t xml:space="preserve"> </w:t>
       </w:r>
       <w:r>
         <w:rPr>
@@ -1523,7 +1523,7 @@
           <w:color w:val="000000"/>
           <w:kern w:val="0"/>
         </w:rPr>
-        <w:t>The motivation behind this project stems from the growing need for tools that can efficiently</w:t>
+        <w:t>process and interpret large volumes of academic and research material. Current solutions often</w:t>
       </w:r>
       <w:r>
         <w:rPr>
@@ -1539,7 +1539,7 @@
           <w:color w:val="000000"/>
           <w:kern w:val="0"/>
         </w:rPr>
-        <w:t>process and interpret large volumes of academic and research material. Current solutions often</w:t>
+        <w:t>require significant manual interventions or involve sharing data with third-party servers, raising</w:t>
       </w:r>
       <w:r>
         <w:rPr>
@@ -1555,7 +1555,7 @@
           <w:color w:val="000000"/>
           <w:kern w:val="0"/>
         </w:rPr>
-        <w:t>require significant manual interventions or involve sharing data with third-party servers, raising</w:t>
+        <w:t>concerns about privacy and data security. By creating a resource-efficient, standalone application, this</w:t>
       </w:r>
       <w:r>
         <w:rPr>
@@ -1571,7 +1571,7 @@
           <w:color w:val="000000"/>
           <w:kern w:val="0"/>
         </w:rPr>
-        <w:t>concerns about privacy and data security. By creating a resource-efficient, standalone application, this</w:t>
+        <w:t>project aims to provide students and researchers with a tool that offers convenience, confidentiality,</w:t>
       </w:r>
       <w:r>
         <w:rPr>
@@ -1587,7 +1587,7 @@
           <w:color w:val="000000"/>
           <w:kern w:val="0"/>
         </w:rPr>
-        <w:t>project aims to provide students and researchers with a tool that offers convenience, confidentiality,</w:t>
+        <w:t>and enhanced productivity.</w:t>
       </w:r>
       <w:r>
         <w:rPr>
@@ -1603,7 +1603,7 @@
           <w:color w:val="000000"/>
           <w:kern w:val="0"/>
         </w:rPr>
-        <w:t>and enhanced productivity.</w:t>
+        <w:t>The project considers recent advancements in natural language processing (NLP), particularly</w:t>
       </w:r>
       <w:r>
         <w:rPr>
@@ -1619,7 +1619,7 @@
           <w:color w:val="000000"/>
           <w:kern w:val="0"/>
         </w:rPr>
-        <w:t>The project considers recent advancements in natural language processing (NLP), particularly</w:t>
+        <w:t>the use of large language models (LLMs) for tasks like summarization and question-answering. The</w:t>
       </w:r>
       <w:r>
         <w:rPr>
@@ -1635,7 +1635,7 @@
           <w:color w:val="000000"/>
           <w:kern w:val="0"/>
         </w:rPr>
-        <w:t>the use of large language models (LLMs) for tasks like summarization and question-answering. The</w:t>
+        <w:t>application will utilize techniques like weight quantization and low-rank adaptation to optimize LLM</w:t>
       </w:r>
       <w:r>
         <w:rPr>
@@ -1651,7 +1651,7 @@
           <w:color w:val="000000"/>
           <w:kern w:val="0"/>
         </w:rPr>
-        <w:t>application will utilize techniques like weight quantization and low-rank adaptation to optimize LLM</w:t>
+        <w:t xml:space="preserve">performance on Apple’s M1/M2 architecture, including the use of Apple </w:t>
       </w:r>
       <w:r>
         <w:rPr>
@@ -1659,7 +1659,7 @@
           <w:color w:val="000000"/>
           <w:kern w:val="0"/>
         </w:rPr>
-        <w:t xml:space="preserve"> </w:t>
+        <w:t xml:space="preserve">Metal GPU and Apple </w:t>
       </w:r>
       <w:r>
         <w:rPr>
@@ -1667,7 +1667,7 @@
           <w:color w:val="000000"/>
           <w:kern w:val="0"/>
         </w:rPr>
-        <w:t xml:space="preserve">performance on Apple’s M1/M2 architecture, including the use of Apple </w:t>
+        <w:t>Neural Engine (ANE) for</w:t>
       </w:r>
       <w:r>
         <w:rPr>
@@ -1675,7 +1675,7 @@
           <w:color w:val="000000"/>
           <w:kern w:val="0"/>
         </w:rPr>
-        <w:t xml:space="preserve">Metal GPU and Apple </w:t>
+        <w:t xml:space="preserve"> </w:t>
       </w:r>
       <w:r>
         <w:rPr>
@@ -1683,7 +1683,7 @@
           <w:color w:val="000000"/>
           <w:kern w:val="0"/>
         </w:rPr>
-        <w:t>Neural Engine (ANE) for</w:t>
+        <w:t xml:space="preserve">hardware acceleration. The project will incorporate retrieval-augmented generation to </w:t>
       </w:r>
       <w:r>
         <w:rPr>
@@ -1691,7 +1691,7 @@
           <w:color w:val="000000"/>
           <w:kern w:val="0"/>
         </w:rPr>
-        <w:t xml:space="preserve"> </w:t>
+        <w:t>yield</w:t>
       </w:r>
       <w:r>
         <w:rPr>
@@ -1699,7 +1699,7 @@
           <w:color w:val="000000"/>
           <w:kern w:val="0"/>
         </w:rPr>
-        <w:t xml:space="preserve">hardware acceleration. The project will incorporate retrieval-augmented generation to </w:t>
+        <w:t xml:space="preserve"> </w:t>
       </w:r>
       <w:r>
         <w:rPr>
@@ -1707,7 +1707,7 @@
           <w:color w:val="000000"/>
           <w:kern w:val="0"/>
         </w:rPr>
-        <w:t>yield</w:t>
+        <w:t>contextually relevant outputs</w:t>
       </w:r>
       <w:r>
         <w:rPr>
@@ -1723,7 +1723,7 @@
           <w:color w:val="000000"/>
           <w:kern w:val="0"/>
         </w:rPr>
-        <w:t>contextually relevant outputs</w:t>
+        <w:t xml:space="preserve">derived from text </w:t>
       </w:r>
       <w:r>
         <w:rPr>
@@ -1731,7 +1731,7 @@
           <w:color w:val="000000"/>
           <w:kern w:val="0"/>
         </w:rPr>
-        <w:t xml:space="preserve"> </w:t>
+        <w:t>corpus</w:t>
       </w:r>
       <w:r>
         <w:rPr>
@@ -1739,7 +1739,7 @@
           <w:color w:val="000000"/>
           <w:kern w:val="0"/>
         </w:rPr>
-        <w:t xml:space="preserve">derived from text </w:t>
+        <w:t xml:space="preserve"> provided by the user</w:t>
       </w:r>
       <w:r>
         <w:rPr>
@@ -1747,7 +1747,7 @@
           <w:color w:val="000000"/>
           <w:kern w:val="0"/>
         </w:rPr>
-        <w:t>corpus</w:t>
+        <w:t xml:space="preserve">, </w:t>
       </w:r>
       <w:r>
         <w:rPr>
@@ -1755,7 +1755,7 @@
           <w:color w:val="000000"/>
           <w:kern w:val="0"/>
         </w:rPr>
-        <w:t xml:space="preserve"> provided by the user</w:t>
+        <w:t xml:space="preserve">thereby </w:t>
       </w:r>
       <w:r>
         <w:rPr>
@@ -1763,7 +1763,7 @@
           <w:color w:val="000000"/>
           <w:kern w:val="0"/>
         </w:rPr>
-        <w:t xml:space="preserve">, </w:t>
+        <w:t>ensuring credibility of the</w:t>
       </w:r>
       <w:r>
         <w:rPr>
@@ -1771,7 +1771,7 @@
           <w:color w:val="000000"/>
           <w:kern w:val="0"/>
         </w:rPr>
-        <w:t xml:space="preserve">thereby </w:t>
+        <w:t xml:space="preserve"> </w:t>
       </w:r>
       <w:r>
         <w:rPr>
@@ -1779,87 +1779,87 @@
           <w:color w:val="000000"/>
           <w:kern w:val="0"/>
         </w:rPr>
-        <w:t>ensuring credibility of the</w:t>
-      </w:r>
-      <w:r>
+        <w:t>information.</w:t>
+      </w:r>
+    </w:p>
+    <w:p>
+      <w:pPr>
+        <w:tabs>
+          <w:tab w:val="left" w:pos="560"/>
+          <w:tab w:val="left" w:pos="1120"/>
+          <w:tab w:val="left" w:pos="1680"/>
+          <w:tab w:val="left" w:pos="2240"/>
+          <w:tab w:val="left" w:pos="2800"/>
+          <w:tab w:val="left" w:pos="3360"/>
+          <w:tab w:val="left" w:pos="3920"/>
+          <w:tab w:val="left" w:pos="4480"/>
+          <w:tab w:val="left" w:pos="5040"/>
+          <w:tab w:val="left" w:pos="5600"/>
+          <w:tab w:val="left" w:pos="6160"/>
+          <w:tab w:val="left" w:pos="6720"/>
+        </w:tabs>
+        <w:autoSpaceDE w:val="0"/>
+        <w:autoSpaceDN w:val="0"/>
+        <w:adjustRightInd w:val="0"/>
+        <w:spacing w:after="0" w:line="240" w:lineRule="auto"/>
+        <w:jc w:val="both"/>
         <w:rPr>
           <w:rFonts w:ascii="Helvetica" w:hAnsi="Helvetica" w:cs="Helvetica"/>
           <w:color w:val="000000"/>
           <w:kern w:val="0"/>
         </w:rPr>
-        <w:t xml:space="preserve"> </w:t>
-      </w:r>
-      <w:r>
+      </w:pPr>
+    </w:p>
+    <w:p>
+      <w:pPr>
+        <w:tabs>
+          <w:tab w:val="left" w:pos="560"/>
+          <w:tab w:val="left" w:pos="1120"/>
+          <w:tab w:val="left" w:pos="1680"/>
+          <w:tab w:val="left" w:pos="2240"/>
+          <w:tab w:val="left" w:pos="2800"/>
+          <w:tab w:val="left" w:pos="3360"/>
+          <w:tab w:val="left" w:pos="3920"/>
+          <w:tab w:val="left" w:pos="4480"/>
+          <w:tab w:val="left" w:pos="5040"/>
+          <w:tab w:val="left" w:pos="5600"/>
+          <w:tab w:val="left" w:pos="6160"/>
+          <w:tab w:val="left" w:pos="6720"/>
+        </w:tabs>
+        <w:autoSpaceDE w:val="0"/>
+        <w:autoSpaceDN w:val="0"/>
+        <w:adjustRightInd w:val="0"/>
+        <w:spacing w:after="0" w:line="240" w:lineRule="auto"/>
+        <w:jc w:val="both"/>
         <w:rPr>
           <w:rFonts w:ascii="Helvetica" w:hAnsi="Helvetica" w:cs="Helvetica"/>
           <w:color w:val="000000"/>
           <w:kern w:val="0"/>
         </w:rPr>
-        <w:t>information.</w:t>
-      </w:r>
-    </w:p>
-    <w:p>
-      <w:pPr>
-        <w:tabs>
-          <w:tab w:val="left" w:pos="560"/>
-          <w:tab w:val="left" w:pos="1120"/>
-          <w:tab w:val="left" w:pos="1680"/>
-          <w:tab w:val="left" w:pos="2240"/>
-          <w:tab w:val="left" w:pos="2800"/>
-          <w:tab w:val="left" w:pos="3360"/>
-          <w:tab w:val="left" w:pos="3920"/>
-          <w:tab w:val="left" w:pos="4480"/>
-          <w:tab w:val="left" w:pos="5040"/>
-          <w:tab w:val="left" w:pos="5600"/>
-          <w:tab w:val="left" w:pos="6160"/>
-          <w:tab w:val="left" w:pos="6720"/>
-        </w:tabs>
-        <w:autoSpaceDE w:val="0"/>
-        <w:autoSpaceDN w:val="0"/>
-        <w:adjustRightInd w:val="0"/>
-        <w:spacing w:after="0" w:line="240" w:lineRule="auto"/>
-        <w:jc w:val="both"/>
+      </w:pPr>
+      <w:r>
         <w:rPr>
           <w:rFonts w:ascii="Helvetica" w:hAnsi="Helvetica" w:cs="Helvetica"/>
           <w:color w:val="000000"/>
           <w:kern w:val="0"/>
         </w:rPr>
-      </w:pPr>
-    </w:p>
-    <w:p>
-      <w:pPr>
-        <w:tabs>
-          <w:tab w:val="left" w:pos="560"/>
-          <w:tab w:val="left" w:pos="1120"/>
-          <w:tab w:val="left" w:pos="1680"/>
-          <w:tab w:val="left" w:pos="2240"/>
-          <w:tab w:val="left" w:pos="2800"/>
-          <w:tab w:val="left" w:pos="3360"/>
-          <w:tab w:val="left" w:pos="3920"/>
-          <w:tab w:val="left" w:pos="4480"/>
-          <w:tab w:val="left" w:pos="5040"/>
-          <w:tab w:val="left" w:pos="5600"/>
-          <w:tab w:val="left" w:pos="6160"/>
-          <w:tab w:val="left" w:pos="6720"/>
-        </w:tabs>
-        <w:autoSpaceDE w:val="0"/>
-        <w:autoSpaceDN w:val="0"/>
-        <w:adjustRightInd w:val="0"/>
-        <w:spacing w:after="0" w:line="240" w:lineRule="auto"/>
-        <w:jc w:val="both"/>
+        <w:tab/>
+      </w:r>
+      <w:r>
         <w:rPr>
           <w:rFonts w:ascii="Helvetica" w:hAnsi="Helvetica" w:cs="Helvetica"/>
           <w:color w:val="000000"/>
           <w:kern w:val="0"/>
         </w:rPr>
-      </w:pPr>
+        <w:t>The expected contributions of this project include the development of a desktop application</w:t>
+      </w:r>
       <w:r>
         <w:rPr>
           <w:rFonts w:ascii="Helvetica" w:hAnsi="Helvetica" w:cs="Helvetica"/>
           <w:color w:val="000000"/>
           <w:kern w:val="0"/>
         </w:rPr>
-        <w:tab/>
+        <w:t xml:space="preserve"> </w:t>
       </w:r>
       <w:r>
         <w:rPr>
@@ -1867,7 +1867,7 @@
           <w:color w:val="000000"/>
           <w:kern w:val="0"/>
         </w:rPr>
-        <w:t>The expected contributions of this project include the development of a desktop application</w:t>
+        <w:t>with a graphical user interface, capable of processing and summarizing large text corpora locally,</w:t>
       </w:r>
       <w:r>
         <w:rPr>
@@ -1883,7 +1883,7 @@
           <w:color w:val="000000"/>
           <w:kern w:val="0"/>
         </w:rPr>
-        <w:t>with a graphical user interface, capable of processing and summarizing large text corpora locally,</w:t>
+        <w:t>without requiring an internet connection. The application will also explore the potential for running</w:t>
       </w:r>
       <w:r>
         <w:rPr>
@@ -1899,7 +1899,7 @@
           <w:color w:val="000000"/>
           <w:kern w:val="0"/>
         </w:rPr>
-        <w:t>without requiring an internet connection. The application will also explore the potential for running</w:t>
+        <w:t>complex NLP models in resource-constrained environments, offering insights into optimizing LLMs for</w:t>
       </w:r>
       <w:r>
         <w:rPr>
@@ -1915,7 +1915,7 @@
           <w:color w:val="000000"/>
           <w:kern w:val="0"/>
         </w:rPr>
-        <w:t>complex NLP models in resource-constrained environments, offering insights into optimizing LLMs for</w:t>
+        <w:t>specific hardware platforms. Ultimately, this project aims to provide a valuable tool for researchers</w:t>
       </w:r>
       <w:r>
         <w:rPr>
@@ -1931,7 +1931,7 @@
           <w:color w:val="000000"/>
           <w:kern w:val="0"/>
         </w:rPr>
-        <w:t>specific hardware platforms. Ultimately, this project aims to provide a valuable tool for researchers</w:t>
+        <w:t>and students, enhancing their ability to interact with and understand extensive collections of academic</w:t>
       </w:r>
       <w:r>
         <w:rPr>
@@ -1941,42 +1941,6 @@
         </w:rPr>
         <w:t xml:space="preserve"> </w:t>
       </w:r>
-      <w:r>
-        <w:rPr>
-          <w:rFonts w:ascii="Helvetica" w:hAnsi="Helvetica" w:cs="Helvetica"/>
-          <w:color w:val="000000"/>
-          <w:kern w:val="0"/>
-        </w:rPr>
-        <w:t>and students, enhancing their ability to interact with and understand extensive collections of academic</w:t>
-      </w:r>
-    </w:p>
-    <w:p>
-      <w:pPr>
-        <w:tabs>
-          <w:tab w:val="left" w:pos="560"/>
-          <w:tab w:val="left" w:pos="1120"/>
-          <w:tab w:val="left" w:pos="1680"/>
-          <w:tab w:val="left" w:pos="2240"/>
-          <w:tab w:val="left" w:pos="2800"/>
-          <w:tab w:val="left" w:pos="3360"/>
-          <w:tab w:val="left" w:pos="3920"/>
-          <w:tab w:val="left" w:pos="4480"/>
-          <w:tab w:val="left" w:pos="5040"/>
-          <w:tab w:val="left" w:pos="5600"/>
-          <w:tab w:val="left" w:pos="6160"/>
-          <w:tab w:val="left" w:pos="6720"/>
-        </w:tabs>
-        <w:autoSpaceDE w:val="0"/>
-        <w:autoSpaceDN w:val="0"/>
-        <w:adjustRightInd w:val="0"/>
-        <w:spacing w:after="0" w:line="240" w:lineRule="auto"/>
-        <w:jc w:val="both"/>
-        <w:rPr>
-          <w:rFonts w:ascii="Helvetica" w:hAnsi="Helvetica" w:cs="Helvetica"/>
-          <w:color w:val="000000"/>
-          <w:kern w:val="0"/>
-        </w:rPr>
-      </w:pPr>
       <w:r>
         <w:rPr>
           <w:rFonts w:ascii="Helvetica" w:hAnsi="Helvetica" w:cs="Helvetica"/>
@@ -2313,19 +2277,7 @@
         <w:rPr>
           <w:rFonts w:ascii="Aptos" w:hAnsi="Aptos"/>
         </w:rPr>
-        <w:t xml:space="preserve">A </w:t>
-      </w:r>
-      <w:r>
-        <w:rPr>
-          <w:rFonts w:ascii="Aptos" w:hAnsi="Aptos"/>
-        </w:rPr>
-        <w:t>Retrieval Augmented Generation</w:t>
-      </w:r>
-      <w:r>
-        <w:rPr>
-          <w:rFonts w:ascii="Aptos" w:hAnsi="Aptos"/>
-        </w:rPr>
-        <w:t xml:space="preserve"> system contains four major components: </w:t>
+        <w:t xml:space="preserve">A Retrieval Augmented Generation system contains four major components: </w:t>
       </w:r>
       <w:r>
         <w:rPr>
@@ -2335,7 +2287,21 @@
           <w:i/>
           <w:iCs/>
         </w:rPr>
-        <w:t xml:space="preserve">Document </w:t>
+        <w:t>Document loader</w:t>
+      </w:r>
+      <w:r>
+        <w:rPr>
+          <w:rFonts w:ascii="Aptos" w:hAnsi="Aptos"/>
+        </w:rPr>
+        <w:t>,</w:t>
+      </w:r>
+      <w:r>
+        <w:rPr>
+          <w:rFonts w:ascii="Aptos" w:hAnsi="Aptos"/>
+          <w:b/>
+          <w:bCs/>
+        </w:rPr>
+        <w:t xml:space="preserve"> </w:t>
       </w:r>
       <w:r>
         <w:rPr>
@@ -2345,7 +2311,13 @@
           <w:i/>
           <w:iCs/>
         </w:rPr>
-        <w:t>l</w:t>
+        <w:t>Text embedder</w:t>
+      </w:r>
+      <w:r>
+        <w:rPr>
+          <w:rFonts w:ascii="Aptos" w:hAnsi="Aptos"/>
+        </w:rPr>
+        <w:t xml:space="preserve">, </w:t>
       </w:r>
       <w:r>
         <w:rPr>
@@ -2355,21 +2327,13 @@
           <w:i/>
           <w:iCs/>
         </w:rPr>
-        <w:t>oader</w:t>
-      </w:r>
-      <w:r>
-        <w:rPr>
-          <w:rFonts w:ascii="Aptos" w:hAnsi="Aptos"/>
-        </w:rPr>
-        <w:t>,</w:t>
-      </w:r>
-      <w:r>
-        <w:rPr>
-          <w:rFonts w:ascii="Aptos" w:hAnsi="Aptos"/>
-          <w:b/>
-          <w:bCs/>
-        </w:rPr>
-        <w:t xml:space="preserve"> </w:t>
+        <w:t>Context retriever</w:t>
+      </w:r>
+      <w:r>
+        <w:rPr>
+          <w:rFonts w:ascii="Aptos" w:hAnsi="Aptos"/>
+        </w:rPr>
+        <w:t xml:space="preserve"> and </w:t>
       </w:r>
       <w:r>
         <w:rPr>
@@ -2379,78 +2343,6 @@
           <w:i/>
           <w:iCs/>
         </w:rPr>
-        <w:t xml:space="preserve">Text </w:t>
-      </w:r>
-      <w:r>
-        <w:rPr>
-          <w:rFonts w:ascii="Aptos" w:hAnsi="Aptos"/>
-          <w:b/>
-          <w:bCs/>
-          <w:i/>
-          <w:iCs/>
-        </w:rPr>
-        <w:t>e</w:t>
-      </w:r>
-      <w:r>
-        <w:rPr>
-          <w:rFonts w:ascii="Aptos" w:hAnsi="Aptos"/>
-          <w:b/>
-          <w:bCs/>
-          <w:i/>
-          <w:iCs/>
-        </w:rPr>
-        <w:t>mbedder</w:t>
-      </w:r>
-      <w:r>
-        <w:rPr>
-          <w:rFonts w:ascii="Aptos" w:hAnsi="Aptos"/>
-        </w:rPr>
-        <w:t xml:space="preserve">, </w:t>
-      </w:r>
-      <w:r>
-        <w:rPr>
-          <w:rFonts w:ascii="Aptos" w:hAnsi="Aptos"/>
-          <w:b/>
-          <w:bCs/>
-          <w:i/>
-          <w:iCs/>
-        </w:rPr>
-        <w:t xml:space="preserve">Context </w:t>
-      </w:r>
-      <w:r>
-        <w:rPr>
-          <w:rFonts w:ascii="Aptos" w:hAnsi="Aptos"/>
-          <w:b/>
-          <w:bCs/>
-          <w:i/>
-          <w:iCs/>
-        </w:rPr>
-        <w:t>r</w:t>
-      </w:r>
-      <w:r>
-        <w:rPr>
-          <w:rFonts w:ascii="Aptos" w:hAnsi="Aptos"/>
-          <w:b/>
-          <w:bCs/>
-          <w:i/>
-          <w:iCs/>
-        </w:rPr>
-        <w:t>etriever</w:t>
-      </w:r>
-      <w:r>
-        <w:rPr>
-          <w:rFonts w:ascii="Aptos" w:hAnsi="Aptos"/>
-        </w:rPr>
-        <w:t xml:space="preserve"> and </w:t>
-      </w:r>
-      <w:r>
-        <w:rPr>
-          <w:rFonts w:ascii="Aptos" w:hAnsi="Aptos"/>
-          <w:b/>
-          <w:bCs/>
-          <w:i/>
-          <w:iCs/>
-        </w:rPr>
         <w:t>Language model</w:t>
       </w:r>
       <w:r>
@@ -2469,7 +2361,19 @@
         <w:rPr>
           <w:rFonts w:ascii="Aptos" w:hAnsi="Aptos"/>
         </w:rPr>
-        <w:t>, the documents are embedded and stored in a vector database which is queried to obtain the relevant context for the user’s query and passed along to the LLM. LLM hence able to generate outputs based on a particular source of data</w:t>
+        <w:t xml:space="preserve">, the documents are embedded and stored in a vector database which is queried to obtain the relevant context for the user’s query and passed along to the LLM. LLM </w:t>
+      </w:r>
+      <w:r>
+        <w:rPr>
+          <w:rFonts w:ascii="Aptos" w:hAnsi="Aptos"/>
+        </w:rPr>
+        <w:t xml:space="preserve">is </w:t>
+      </w:r>
+      <w:r>
+        <w:rPr>
+          <w:rFonts w:ascii="Aptos" w:hAnsi="Aptos"/>
+        </w:rPr>
+        <w:t>hence able to generate outputs based on a particular source of data</w:t>
       </w:r>
       <w:r>
         <w:rPr>
@@ -2535,7 +2439,19 @@
         <w:rPr>
           <w:rFonts w:ascii="Aptos" w:hAnsi="Aptos"/>
         </w:rPr>
-        <w:t>The RAG process could be divided into two phases: Embedding, Retrieval. The Embedding phase (as illustrated by Figure 1.2), consists of loading, chunking and embedding the document. On the other hand, the Retrieval phase deals with vector similarity search to fetch relevant context vectors in their original text form and pass them along with user query to the Large Language Model, as seen in Figure 1.3.</w:t>
+        <w:t xml:space="preserve">The RAG process could be divided into two phases: Embedding, Retrieval. The Embedding phase (as illustrated by Figure 1.2), consists of loading, chunking and embedding the document. On the other hand, the Retrieval phase deals with vector similarity search to fetch relevant context vectors in their original text form and </w:t>
+      </w:r>
+      <w:r>
+        <w:rPr>
+          <w:rFonts w:ascii="Aptos" w:hAnsi="Aptos"/>
+        </w:rPr>
+        <w:t xml:space="preserve">feed it to the LLM </w:t>
+      </w:r>
+      <w:r>
+        <w:rPr>
+          <w:rFonts w:ascii="Aptos" w:hAnsi="Aptos"/>
+        </w:rPr>
+        <w:t>along with user query, as seen in Figure 1.3.</w:t>
       </w:r>
     </w:p>
     <w:p>
@@ -2736,7 +2652,19 @@
         <w:rPr>
           <w:rFonts w:ascii="Aptos" w:hAnsi="Aptos"/>
         </w:rPr>
-        <w:t xml:space="preserve"> embeddings has been since the introduction of Word2Vec embeddings [3] in 2013, their use for storing and retrieving contextual information is a recent innovation. This came about with the introduction of ‘In context learning’ technique as mentioned in the GPT3 paper by OpenAI in 2020 [4]. </w:t>
+        <w:t xml:space="preserve"> embeddings has</w:t>
+      </w:r>
+      <w:r>
+        <w:rPr>
+          <w:rFonts w:ascii="Aptos" w:hAnsi="Aptos"/>
+        </w:rPr>
+        <w:t xml:space="preserve"> existed</w:t>
+      </w:r>
+      <w:r>
+        <w:rPr>
+          <w:rFonts w:ascii="Aptos" w:hAnsi="Aptos"/>
+        </w:rPr>
+        <w:t xml:space="preserve"> since the introduction of Word2Vec embeddings [3] in 2013, their use for storing and retrieving contextual information is a recent innovation. This came about with the introduction of ‘In context learning’ technique as mentioned in the GPT3 paper by OpenAI in 2020 [4]. </w:t>
       </w:r>
       <w:r>
         <w:rPr>
@@ -3264,7 +3192,19 @@
         <w:rPr>
           <w:rFonts w:ascii="Aptos" w:hAnsi="Aptos"/>
         </w:rPr>
-        <w:t xml:space="preserve"> the amount of text that can be processed in one shot.  This ranges from 2K</w:t>
+        <w:t xml:space="preserve"> the amount of text that can be processed in one shot.</w:t>
+      </w:r>
+      <w:r>
+        <w:rPr>
+          <w:rFonts w:ascii="Aptos" w:hAnsi="Aptos"/>
+        </w:rPr>
+        <w:t xml:space="preserve"> </w:t>
+      </w:r>
+      <w:r>
+        <w:rPr>
+          <w:rFonts w:ascii="Aptos" w:hAnsi="Aptos"/>
+        </w:rPr>
+        <w:t>This ranges from 2K</w:t>
       </w:r>
       <w:r>
         <w:rPr>
@@ -3354,6 +3294,18 @@
         <w:rPr>
           <w:rFonts w:ascii="Aptos" w:hAnsi="Aptos"/>
         </w:rPr>
+        <w:t xml:space="preserve"> seems sufficient for general </w:t>
+      </w:r>
+      <w:r>
+        <w:rPr>
+          <w:rFonts w:ascii="Aptos" w:hAnsi="Aptos"/>
+        </w:rPr>
+        <w:t>use cases</w:t>
+      </w:r>
+      <w:r>
+        <w:rPr>
+          <w:rFonts w:ascii="Aptos" w:hAnsi="Aptos"/>
+        </w:rPr>
         <w:t>, to leveraging large context sizes also requires large amounts of GPU memory to store the model weights and attention.</w:t>
       </w:r>
     </w:p>
@@ -3569,13 +3521,7 @@
         <w:rPr>
           <w:rFonts w:ascii="Aptos" w:hAnsi="Aptos"/>
         </w:rPr>
-        <w:t>following</w:t>
-      </w:r>
-      <w:r>
-        <w:rPr>
-          <w:rFonts w:ascii="Aptos" w:hAnsi="Aptos"/>
-        </w:rPr>
-        <w:t xml:space="preserve"> reasons.</w:t>
+        <w:t>following reasons.</w:t>
       </w:r>
     </w:p>
     <w:p>
@@ -3681,7 +3627,19 @@
         <w:rPr>
           <w:rFonts w:ascii="Aptos" w:hAnsi="Aptos"/>
         </w:rPr>
-        <w:t>high redundancy of data, since chunks often maintain overlapping content to preserve context. Additionally, too many chunks also result in greater latency of the system.</w:t>
+        <w:t>high redundancy of data, since chunks</w:t>
+      </w:r>
+      <w:r>
+        <w:rPr>
+          <w:rFonts w:ascii="Aptos" w:hAnsi="Aptos"/>
+        </w:rPr>
+        <w:t xml:space="preserve"> </w:t>
+      </w:r>
+      <w:r>
+        <w:rPr>
+          <w:rFonts w:ascii="Aptos" w:hAnsi="Aptos"/>
+        </w:rPr>
+        <w:t>maintain overlapping content to preserve context. Additionally, too many chunks also result in greater latency of the system.</w:t>
       </w:r>
     </w:p>
     <w:p>
@@ -3874,7 +3832,19 @@
         <w:rPr>
           <w:rFonts w:ascii="Aptos" w:hAnsi="Aptos"/>
         </w:rPr>
-        <w:t>Semantic structure-based chunking: Splitting the test based on the structure of the document i.e. converting paragraphs or blocks of text into a single chunk.</w:t>
+        <w:t>Semantic structure-based chunking: Splitting the te</w:t>
+      </w:r>
+      <w:r>
+        <w:rPr>
+          <w:rFonts w:ascii="Aptos" w:hAnsi="Aptos"/>
+        </w:rPr>
+        <w:t>x</w:t>
+      </w:r>
+      <w:r>
+        <w:rPr>
+          <w:rFonts w:ascii="Aptos" w:hAnsi="Aptos"/>
+        </w:rPr>
+        <w:t>t based on the structure of the document i.e. converting paragraphs or blocks of text into a single chunk.</w:t>
       </w:r>
     </w:p>
     <w:p>
@@ -4022,7 +3992,19 @@
         <w:rPr>
           <w:rFonts w:ascii="Aptos" w:hAnsi="Aptos"/>
         </w:rPr>
-        <w:t>Note: In case of token length-based chunking or context aware chunking, the embedding step would precede splitting.</w:t>
+        <w:t xml:space="preserve">Note: In case of token </w:t>
+      </w:r>
+      <w:r>
+        <w:rPr>
+          <w:rFonts w:ascii="Aptos" w:hAnsi="Aptos"/>
+        </w:rPr>
+        <w:t xml:space="preserve">count </w:t>
+      </w:r>
+      <w:r>
+        <w:rPr>
+          <w:rFonts w:ascii="Aptos" w:hAnsi="Aptos"/>
+        </w:rPr>
+        <w:t>based chunking or context aware chunking, the embedding step would precede splitting.</w:t>
       </w:r>
     </w:p>
     <w:p>
@@ -4194,13 +4176,7 @@
         <w:rPr>
           <w:rFonts w:ascii="Aptos" w:hAnsi="Aptos"/>
         </w:rPr>
-        <w:t xml:space="preserve"> or </w:t>
-      </w:r>
-      <w:r>
-        <w:rPr>
-          <w:rFonts w:ascii="Aptos" w:hAnsi="Aptos"/>
-        </w:rPr>
-        <w:t>GPT</w:t>
+        <w:t xml:space="preserve"> or GPT</w:t>
       </w:r>
       <w:r>
         <w:rPr>
@@ -4212,13 +4188,7 @@
         <w:rPr>
           <w:rFonts w:ascii="Aptos" w:hAnsi="Aptos"/>
         </w:rPr>
-        <w:t xml:space="preserve"> </w:t>
-      </w:r>
-      <w:r>
-        <w:rPr>
-          <w:rFonts w:ascii="Aptos" w:hAnsi="Aptos"/>
-        </w:rPr>
-        <w:t>which use embeddings with size between 1024-12,288.  While smaller embeddings are less accurate, they are efficient for the purpose of high-level context retrieval.</w:t>
+        <w:t xml:space="preserve"> which use embeddings with size between 1024-12,288.  While smaller embeddings are less accurate, they are efficient for the purpose of high-level context retrieval.</w:t>
       </w:r>
       <w:r>
         <w:rPr>
@@ -4699,7 +4669,7 @@
           <w:noProof/>
         </w:rPr>
         <w:drawing>
-          <wp:inline distT="0" distB="0" distL="0" distR="0" wp14:anchorId="59643B55" wp14:editId="75450650">
+          <wp:inline distT="0" distB="0" distL="0" distR="0" wp14:anchorId="59643B55" wp14:editId="497CD236">
             <wp:extent cx="4844415" cy="1999397"/>
             <wp:effectExtent l="0" t="0" r="0" b="0"/>
             <wp:docPr id="1079243531" name="Picture 3" descr="A diagram of a computer program&#10;&#10;Description automatically generated"/>
@@ -4842,7 +4812,19 @@
         <w:rPr>
           <w:rFonts w:ascii="Aptos" w:hAnsi="Aptos"/>
         </w:rPr>
-        <w:t>The Similarity Search on the database is the most crucial step since it determines the relevance and quality of the output generated.</w:t>
+        <w:t xml:space="preserve">The Similarity Search on the database is the </w:t>
+      </w:r>
+      <w:r>
+        <w:rPr>
+          <w:rFonts w:ascii="Aptos" w:hAnsi="Aptos"/>
+        </w:rPr>
+        <w:t>a very</w:t>
+      </w:r>
+      <w:r>
+        <w:rPr>
+          <w:rFonts w:ascii="Aptos" w:hAnsi="Aptos"/>
+        </w:rPr>
+        <w:t xml:space="preserve"> crucial step since it determines the relevance and quality of the output generated.</w:t>
       </w:r>
       <w:r>
         <w:rPr>
@@ -4984,7 +4966,19 @@
         <w:rPr>
           <w:rFonts w:ascii="Aptos" w:hAnsi="Aptos"/>
         </w:rPr>
-        <w:t>:  k nearest neighbors is one of the most popular and simplest algorithms to find points in vector space that are closest to a given point. But this involves recursive iterations over vector space</w:t>
+        <w:t xml:space="preserve">:  k nearest neighbors is one of the most popular and simplest algorithms to find points in vector space that are closest to a given point. But this involves </w:t>
+      </w:r>
+      <w:r>
+        <w:rPr>
+          <w:rFonts w:ascii="Aptos" w:hAnsi="Aptos"/>
+        </w:rPr>
+        <w:t>repeated</w:t>
+      </w:r>
+      <w:r>
+        <w:rPr>
+          <w:rFonts w:ascii="Aptos" w:hAnsi="Aptos"/>
+        </w:rPr>
+        <w:t xml:space="preserve"> iterations over vector space</w:t>
       </w:r>
       <w:r>
         <w:rPr>
@@ -5113,7 +5107,31 @@
         <w:rPr>
           <w:rFonts w:ascii="Aptos" w:hAnsi="Aptos"/>
         </w:rPr>
-        <w:t>It leverages multiple cryptographic, 1-way hash functions to hash vectors into hash buckets. The search query is then subjected to the same hashing process and the contents of the hash bucket it maps to are returned as its neighbors</w:t>
+        <w:t>It leverages multiple cryptographic</w:t>
+      </w:r>
+      <w:r>
+        <w:rPr>
+          <w:rFonts w:ascii="Aptos" w:hAnsi="Aptos"/>
+        </w:rPr>
+        <w:t xml:space="preserve"> (</w:t>
+      </w:r>
+      <w:r>
+        <w:rPr>
+          <w:rFonts w:ascii="Aptos" w:hAnsi="Aptos"/>
+        </w:rPr>
+        <w:t>1-way</w:t>
+      </w:r>
+      <w:r>
+        <w:rPr>
+          <w:rFonts w:ascii="Aptos" w:hAnsi="Aptos"/>
+        </w:rPr>
+        <w:t>)</w:t>
+      </w:r>
+      <w:r>
+        <w:rPr>
+          <w:rFonts w:ascii="Aptos" w:hAnsi="Aptos"/>
+        </w:rPr>
+        <w:t xml:space="preserve"> hash functions to hash vectors into hash buckets. The search query is then subjected to the same hashing process and the contents of the hash bucket it maps to are returned as its neighbors</w:t>
       </w:r>
       <w:r>
         <w:rPr>
@@ -5203,25 +5221,7 @@
         <w:rPr>
           <w:rFonts w:ascii="Aptos" w:hAnsi="Aptos"/>
         </w:rPr>
-        <w:t xml:space="preserve"> </w:t>
-      </w:r>
-      <w:r>
-        <w:rPr>
-          <w:rFonts w:ascii="Aptos" w:hAnsi="Aptos"/>
-        </w:rPr>
-        <w:t>[1</w:t>
-      </w:r>
-      <w:r>
-        <w:rPr>
-          <w:rFonts w:ascii="Aptos" w:hAnsi="Aptos"/>
-        </w:rPr>
-        <w:t>2</w:t>
-      </w:r>
-      <w:r>
-        <w:rPr>
-          <w:rFonts w:ascii="Aptos" w:hAnsi="Aptos"/>
-        </w:rPr>
-        <w:t>]</w:t>
+        <w:t xml:space="preserve"> [12]</w:t>
       </w:r>
       <w:r>
         <w:rPr>
@@ -5752,7 +5752,19 @@
         <w:rPr>
           <w:rFonts w:ascii="Aptos" w:hAnsi="Aptos"/>
         </w:rPr>
-        <w:t xml:space="preserve">The vector search mechanism should also for incremental addition or deletion of documents of chunks/documents, it is often recommended to use an existing framework to handle the process in an efficient manner. One of the most popular libraries for the purpose is FAISS by Meta [15] which also supports CUDA GPU based vector search. While FAISS is a pioneer in the space, many more alternatives have emerged since the advent of ChatGPT in 2023 [16]. </w:t>
+        <w:t xml:space="preserve">The vector search mechanism should also </w:t>
+      </w:r>
+      <w:r>
+        <w:rPr>
+          <w:rFonts w:ascii="Aptos" w:hAnsi="Aptos"/>
+        </w:rPr>
+        <w:t>allow</w:t>
+      </w:r>
+      <w:r>
+        <w:rPr>
+          <w:rFonts w:ascii="Aptos" w:hAnsi="Aptos"/>
+        </w:rPr>
+        <w:t xml:space="preserve"> incremental addition or deletion of documents of chunks/documents, it is often recommended to use an existing framework to handle the process in an efficient manner. One of the most popular libraries for the purpose is FAISS by Meta [15] which also supports CUDA GPU based vector search. While FAISS is a pioneer in the space, many more alternatives have emerged since the advent of ChatGPT in 2023 [16]. </w:t>
       </w:r>
     </w:p>
     <w:p>
@@ -6025,6 +6037,14 @@
         </w:rPr>
         <w:t>Figure 1.4: Auto regressive process of LLM output generation</w:t>
       </w:r>
+      <w:r>
+        <w:rPr>
+          <w:rFonts w:ascii="Aptos" w:hAnsi="Aptos"/>
+          <w:i/>
+          <w:iCs/>
+        </w:rPr>
+        <w:t xml:space="preserve"> [17]</w:t>
+      </w:r>
     </w:p>
     <w:p>
       <w:pPr>
@@ -6299,19 +6319,7 @@
         <w:rPr>
           <w:rFonts w:ascii="Aptos" w:hAnsi="Aptos"/>
         </w:rPr>
-        <w:t xml:space="preserve">Faithfulness, Output relevance &amp; </w:t>
-      </w:r>
-      <w:r>
-        <w:rPr>
-          <w:rFonts w:ascii="Aptos" w:hAnsi="Aptos"/>
-        </w:rPr>
-        <w:t>Semantic Similarity</w:t>
-      </w:r>
-      <w:r>
-        <w:rPr>
-          <w:rFonts w:ascii="Aptos" w:hAnsi="Aptos"/>
-        </w:rPr>
-        <w:t>: Evaluate output quality with respect to inputs.</w:t>
+        <w:t>Faithfulness, Output relevance &amp; Semantic Similarity: Evaluate output quality with respect to inputs.</w:t>
       </w:r>
     </w:p>
     <w:p>
@@ -6361,7 +6369,7 @@
         <w:rPr>
           <w:rFonts w:ascii="Aptos" w:hAnsi="Aptos"/>
         </w:rPr>
-        <w:t xml:space="preserve">, Context Precision and: Evaluate the context </w:t>
+        <w:t xml:space="preserve">, Context Precision: Evaluate the context </w:t>
       </w:r>
       <w:r>
         <w:rPr>
@@ -6665,7 +6673,19 @@
         <w:rPr>
           <w:rFonts w:ascii="Aptos" w:hAnsi="Aptos"/>
         </w:rPr>
-        <w:t>The Apple M1 architecture, released in 2020</w:t>
+        <w:t xml:space="preserve">The Apple M1 </w:t>
+      </w:r>
+      <w:r>
+        <w:rPr>
+          <w:rFonts w:ascii="Aptos" w:hAnsi="Aptos"/>
+        </w:rPr>
+        <w:t>chip</w:t>
+      </w:r>
+      <w:r>
+        <w:rPr>
+          <w:rFonts w:ascii="Aptos" w:hAnsi="Aptos"/>
+        </w:rPr>
+        <w:t>, released in 2020</w:t>
       </w:r>
       <w:r>
         <w:rPr>
@@ -6677,7 +6697,7 @@
         <w:rPr>
           <w:rFonts w:ascii="Aptos" w:hAnsi="Aptos"/>
         </w:rPr>
-        <w:t xml:space="preserve"> is an arm-based SOC (system on chip) architecture. It carries some key features which enables the foundations of this project</w:t>
+        <w:t xml:space="preserve"> is an arm-based SOC (system on chip). It carries some key features which enables the foundations of this project</w:t>
       </w:r>
       <w:r>
         <w:rPr>
@@ -6727,7 +6747,7 @@
         <w:rPr>
           <w:rFonts w:ascii="Aptos" w:hAnsi="Aptos"/>
         </w:rPr>
-        <w:t xml:space="preserve">Built in GPU with 7-8 cores or more yielding 5.2 TOPS of Int8 precision </w:t>
+        <w:t xml:space="preserve">Built in GPU with 7-8 cores yielding 5.2 TOPS of Int8 precision </w:t>
       </w:r>
     </w:p>
     <w:p>
@@ -6765,19 +6785,7 @@
         <w:rPr>
           <w:rFonts w:ascii="Aptos" w:hAnsi="Aptos"/>
         </w:rPr>
-        <w:t xml:space="preserve">Built in NPU </w:t>
-      </w:r>
-      <w:r>
-        <w:rPr>
-          <w:rFonts w:ascii="Aptos" w:hAnsi="Aptos"/>
-        </w:rPr>
-        <w:t>(Neural Processing Unit aka Apple Neural Engine)</w:t>
-      </w:r>
-      <w:r>
-        <w:rPr>
-          <w:rFonts w:ascii="Aptos" w:hAnsi="Aptos"/>
-        </w:rPr>
-        <w:t xml:space="preserve"> with 11 TOPS of Int8 precision</w:t>
+        <w:t>Built in NPU (Neural Processing Unit aka Apple Neural Engine) with 11 TOPS of Int8 precision</w:t>
       </w:r>
     </w:p>
     <w:p>
@@ -6938,7 +6946,7 @@
           <w:noProof/>
         </w:rPr>
         <w:drawing>
-          <wp:inline distT="0" distB="0" distL="0" distR="0" wp14:anchorId="0C9B554C" wp14:editId="703A4389">
+          <wp:inline distT="0" distB="0" distL="0" distR="0" wp14:anchorId="0C9B554C" wp14:editId="4E19A932">
             <wp:extent cx="5138382" cy="4333845"/>
             <wp:effectExtent l="0" t="0" r="5715" b="0"/>
             <wp:docPr id="1903278471" name="Picture 6" descr="A map of a computer chip&#10;&#10;Description automatically generated"/>
@@ -7016,6 +7024,14 @@
         </w:rPr>
         <w:t>Figure 1.6: Apple M1 Architecture - (A12 Bionic) Chip floor plan</w:t>
       </w:r>
+      <w:r>
+        <w:rPr>
+          <w:rFonts w:ascii="Aptos" w:hAnsi="Aptos"/>
+          <w:i/>
+          <w:iCs/>
+        </w:rPr>
+        <w:t xml:space="preserve"> [19]</w:t>
+      </w:r>
     </w:p>
     <w:p>
       <w:pPr>
@@ -7159,19 +7175,53 @@
         </w:rPr>
         <w:t xml:space="preserve">Apple Metal GPU: The onboard GPU supports </w:t>
       </w:r>
-      <w:proofErr w:type="spellStart"/>
-      <w:r>
-        <w:rPr>
-          <w:rFonts w:ascii="Aptos" w:hAnsi="Aptos"/>
-        </w:rPr>
-        <w:t>cuda</w:t>
-      </w:r>
-      <w:proofErr w:type="spellEnd"/>
-      <w:r>
-        <w:rPr>
-          <w:rFonts w:ascii="Aptos" w:hAnsi="Aptos"/>
-        </w:rPr>
-        <w:t>-like programming to execute using the Apple Metal Shaders. This is a GP-GPU (General-purpose GPU) that can be used for various precisions ranging from FP32 to Int8, like other consumer grade GPUs by NVIDIA, AMD and Intel.</w:t>
+      <w:r>
+        <w:rPr>
+          <w:rFonts w:ascii="Aptos" w:hAnsi="Aptos"/>
+        </w:rPr>
+        <w:t xml:space="preserve">low level </w:t>
+      </w:r>
+      <w:r>
+        <w:rPr>
+          <w:rFonts w:ascii="Aptos" w:hAnsi="Aptos"/>
+        </w:rPr>
+        <w:t xml:space="preserve">programming to execute using the Apple Metal Shaders. This is a GP-GPU (General-purpose GPU) that can be used </w:t>
+      </w:r>
+      <w:r>
+        <w:rPr>
+          <w:rFonts w:ascii="Aptos" w:hAnsi="Aptos"/>
+        </w:rPr>
+        <w:t xml:space="preserve">Machine Learning as well as </w:t>
+      </w:r>
+      <w:r>
+        <w:rPr>
+          <w:rFonts w:ascii="Aptos" w:hAnsi="Aptos"/>
+        </w:rPr>
+        <w:t xml:space="preserve">for various </w:t>
+      </w:r>
+      <w:r>
+        <w:rPr>
+          <w:rFonts w:ascii="Aptos" w:hAnsi="Aptos"/>
+        </w:rPr>
+        <w:t>other use cases</w:t>
+      </w:r>
+      <w:r>
+        <w:rPr>
+          <w:rFonts w:ascii="Aptos" w:hAnsi="Aptos"/>
+        </w:rPr>
+        <w:t xml:space="preserve"> like </w:t>
+      </w:r>
+      <w:r>
+        <w:rPr>
+          <w:rFonts w:ascii="Aptos" w:hAnsi="Aptos"/>
+        </w:rPr>
+        <w:t xml:space="preserve">any </w:t>
+      </w:r>
+      <w:r>
+        <w:rPr>
+          <w:rFonts w:ascii="Aptos" w:hAnsi="Aptos"/>
+        </w:rPr>
+        <w:t>other consumer grade GPU.</w:t>
       </w:r>
     </w:p>
     <w:p>
@@ -7251,19 +7301,13 @@
         <w:rPr>
           <w:rFonts w:ascii="Aptos" w:hAnsi="Aptos"/>
         </w:rPr>
-        <w:t xml:space="preserve">done using </w:t>
-      </w:r>
-      <w:r>
-        <w:rPr>
-          <w:rFonts w:ascii="Aptos" w:hAnsi="Aptos"/>
-        </w:rPr>
-        <w:t>MSL (Metal Shading Language)</w:t>
-      </w:r>
-      <w:r>
-        <w:rPr>
-          <w:rFonts w:ascii="Aptos" w:hAnsi="Aptos"/>
-        </w:rPr>
-        <w:t xml:space="preserve"> which is similar NVIDIA’s </w:t>
+        <w:t xml:space="preserve">is </w:t>
+      </w:r>
+      <w:r>
+        <w:rPr>
+          <w:rFonts w:ascii="Aptos" w:hAnsi="Aptos"/>
+        </w:rPr>
+        <w:t xml:space="preserve">done using MSL (Metal Shading Language) which is similar NVIDIA’s </w:t>
       </w:r>
       <w:r>
         <w:rPr>
@@ -7281,31 +7325,31 @@
         <w:rPr>
           <w:rFonts w:ascii="Aptos" w:hAnsi="Aptos"/>
         </w:rPr>
-        <w:t xml:space="preserve"> like shared memory between CPU &amp; GPU, </w:t>
-      </w:r>
-      <w:r>
-        <w:rPr>
-          <w:rFonts w:ascii="Aptos" w:hAnsi="Aptos"/>
-        </w:rPr>
-        <w:t xml:space="preserve">managed </w:t>
-      </w:r>
-      <w:r>
-        <w:rPr>
-          <w:rFonts w:ascii="Aptos" w:hAnsi="Aptos"/>
-        </w:rPr>
-        <w:t xml:space="preserve">GPU thread indexing </w:t>
-      </w:r>
-      <w:r>
-        <w:rPr>
-          <w:rFonts w:ascii="Aptos" w:hAnsi="Aptos"/>
-        </w:rPr>
-        <w:t>[21]</w:t>
-      </w:r>
-      <w:r>
-        <w:rPr>
-          <w:rFonts w:ascii="Aptos" w:hAnsi="Aptos"/>
-        </w:rPr>
-        <w:t>.</w:t>
+        <w:t xml:space="preserve"> like</w:t>
+      </w:r>
+      <w:r>
+        <w:rPr>
+          <w:rFonts w:ascii="Aptos" w:hAnsi="Aptos"/>
+        </w:rPr>
+        <w:t xml:space="preserve"> </w:t>
+      </w:r>
+      <w:r>
+        <w:rPr>
+          <w:rFonts w:ascii="Aptos" w:hAnsi="Aptos"/>
+        </w:rPr>
+        <w:t>managed GPU thread indexing [21]</w:t>
+      </w:r>
+      <w:r>
+        <w:rPr>
+          <w:rFonts w:ascii="Aptos" w:hAnsi="Aptos"/>
+        </w:rPr>
+        <w:t xml:space="preserve">, </w:t>
+      </w:r>
+      <w:r>
+        <w:rPr>
+          <w:rFonts w:ascii="Aptos" w:hAnsi="Aptos"/>
+        </w:rPr>
+        <w:t>shared memory between CPU &amp; GPU.</w:t>
       </w:r>
       <w:r>
         <w:rPr>
@@ -7323,7 +7367,13 @@
         <w:rPr>
           <w:rFonts w:ascii="Aptos" w:hAnsi="Aptos"/>
         </w:rPr>
-        <w:t xml:space="preserve"> 7GB RAM with </w:t>
+        <w:t xml:space="preserve"> 7GB RAM </w:t>
+      </w:r>
+      <w:r>
+        <w:rPr>
+          <w:rFonts w:ascii="Aptos" w:hAnsi="Aptos"/>
+        </w:rPr>
+        <w:t xml:space="preserve">and </w:t>
       </w:r>
       <w:r>
         <w:rPr>
@@ -7335,7 +7385,19 @@
         <w:rPr>
           <w:rFonts w:ascii="Aptos" w:hAnsi="Aptos"/>
         </w:rPr>
-        <w:t xml:space="preserve"> as low as Int8 natively and extend to lower sizes using MSL.</w:t>
+        <w:t xml:space="preserve"> as low as Int8 natively and extend to lower </w:t>
+      </w:r>
+      <w:r>
+        <w:rPr>
+          <w:rFonts w:ascii="Aptos" w:hAnsi="Aptos"/>
+        </w:rPr>
+        <w:t>precision</w:t>
+      </w:r>
+      <w:r>
+        <w:rPr>
+          <w:rFonts w:ascii="Aptos" w:hAnsi="Aptos"/>
+        </w:rPr>
+        <w:t xml:space="preserve"> using MSL.</w:t>
       </w:r>
     </w:p>
     <w:p>
@@ -7442,7 +7504,19 @@
         <w:rPr>
           <w:rFonts w:ascii="Aptos" w:hAnsi="Aptos"/>
         </w:rPr>
-        <w:t xml:space="preserve"> specialized hardware designed for neural network operations. However, NPU cannot be accessed directly. It can be accessed through limited of APIs available through Apple </w:t>
+        <w:t xml:space="preserve"> specialized hardware designed for neural network operations. However, NPU cannot be accessed directly. It can be accessed through limited </w:t>
+      </w:r>
+      <w:r>
+        <w:rPr>
+          <w:rFonts w:ascii="Aptos" w:hAnsi="Aptos"/>
+        </w:rPr>
+        <w:t xml:space="preserve">set </w:t>
+      </w:r>
+      <w:r>
+        <w:rPr>
+          <w:rFonts w:ascii="Aptos" w:hAnsi="Aptos"/>
+        </w:rPr>
+        <w:t xml:space="preserve">of APIs available through Apple </w:t>
       </w:r>
       <w:proofErr w:type="spellStart"/>
       <w:r>
@@ -7456,13 +7530,40 @@
         <w:rPr>
           <w:rFonts w:ascii="Aptos" w:hAnsi="Aptos"/>
         </w:rPr>
-        <w:t xml:space="preserve"> framework. This framework executes the ML models through Apple Neural Engine.</w:t>
-      </w:r>
-      <w:r>
-        <w:rPr>
-          <w:rFonts w:ascii="Aptos" w:hAnsi="Aptos"/>
-        </w:rPr>
-        <w:br/>
+        <w:t xml:space="preserve"> framework. </w:t>
+      </w:r>
+    </w:p>
+    <w:p>
+      <w:pPr>
+        <w:pStyle w:val="ListParagraph"/>
+        <w:tabs>
+          <w:tab w:val="left" w:pos="560"/>
+          <w:tab w:val="left" w:pos="1120"/>
+          <w:tab w:val="left" w:pos="1680"/>
+          <w:tab w:val="left" w:pos="2240"/>
+          <w:tab w:val="left" w:pos="2800"/>
+          <w:tab w:val="left" w:pos="3360"/>
+          <w:tab w:val="left" w:pos="3920"/>
+          <w:tab w:val="left" w:pos="4480"/>
+          <w:tab w:val="left" w:pos="5040"/>
+          <w:tab w:val="left" w:pos="5600"/>
+          <w:tab w:val="left" w:pos="6160"/>
+          <w:tab w:val="left" w:pos="6720"/>
+        </w:tabs>
+        <w:autoSpaceDE w:val="0"/>
+        <w:autoSpaceDN w:val="0"/>
+        <w:adjustRightInd w:val="0"/>
+        <w:spacing w:after="0" w:line="240" w:lineRule="auto"/>
+        <w:ind w:left="786"/>
+        <w:jc w:val="both"/>
+        <w:rPr>
+          <w:rFonts w:ascii="Aptos" w:hAnsi="Aptos"/>
+        </w:rPr>
+      </w:pPr>
+      <w:r>
+        <w:rPr>
+          <w:rFonts w:ascii="Aptos" w:hAnsi="Aptos"/>
+        </w:rPr>
         <w:t>The following points highlight the purpose and usage of NPU and GPU:</w:t>
       </w:r>
     </w:p>
@@ -7481,13 +7582,25 @@
         <w:rPr>
           <w:rFonts w:ascii="Aptos" w:hAnsi="Aptos"/>
         </w:rPr>
-        <w:t>ANE executes the ML model</w:t>
-      </w:r>
-      <w:r>
-        <w:rPr>
-          <w:rFonts w:ascii="Aptos" w:hAnsi="Aptos"/>
-        </w:rPr>
-        <w:t xml:space="preserve">s in </w:t>
+        <w:t>ANE executes</w:t>
+      </w:r>
+      <w:r>
+        <w:rPr>
+          <w:rFonts w:ascii="Aptos" w:hAnsi="Aptos"/>
+        </w:rPr>
+        <w:t xml:space="preserve"> ML models on the NPU</w:t>
+      </w:r>
+      <w:r>
+        <w:rPr>
+          <w:rFonts w:ascii="Aptos" w:hAnsi="Aptos"/>
+        </w:rPr>
+        <w:t xml:space="preserve"> (</w:t>
+      </w:r>
+      <w:r>
+        <w:rPr>
+          <w:rFonts w:ascii="Aptos" w:hAnsi="Aptos"/>
+        </w:rPr>
+        <w:t xml:space="preserve">if those models are build using the </w:t>
       </w:r>
       <w:proofErr w:type="spellStart"/>
       <w:r>
@@ -7501,7 +7614,13 @@
         <w:rPr>
           <w:rFonts w:ascii="Aptos" w:hAnsi="Aptos"/>
         </w:rPr>
-        <w:t xml:space="preserve"> package format.</w:t>
+        <w:t xml:space="preserve"> Framework</w:t>
+      </w:r>
+      <w:r>
+        <w:rPr>
+          <w:rFonts w:ascii="Aptos" w:hAnsi="Aptos"/>
+        </w:rPr>
+        <w:t>)</w:t>
       </w:r>
     </w:p>
     <w:p>
@@ -7549,7 +7668,19 @@
         <w:rPr>
           <w:rFonts w:ascii="Aptos" w:hAnsi="Aptos"/>
         </w:rPr>
-        <w:t>GPU is used for non-ml purposes such as rendering graphics and high-resolution videos, etc. to support various user applications</w:t>
+        <w:t xml:space="preserve">GPU is </w:t>
+      </w:r>
+      <w:r>
+        <w:rPr>
+          <w:rFonts w:ascii="Aptos" w:hAnsi="Aptos"/>
+        </w:rPr>
+        <w:t xml:space="preserve">often </w:t>
+      </w:r>
+      <w:r>
+        <w:rPr>
+          <w:rFonts w:ascii="Aptos" w:hAnsi="Aptos"/>
+        </w:rPr>
+        <w:t>used for non-ml purposes such as rendering graphics and high-resolution videos, etc. to support various user applications</w:t>
       </w:r>
       <w:r>
         <w:rPr>
@@ -7641,25 +7772,19 @@
         <w:rPr>
           <w:rFonts w:ascii="Aptos" w:hAnsi="Aptos"/>
         </w:rPr>
-        <w:t>Since NPU is dedicated for ML operations and not used by default in the regular workings of the Operating System (as of MacOS Sequoia), its usage is unlikely to affect user’s perceived system performance</w:t>
-      </w:r>
-      <w:r>
-        <w:rPr>
-          <w:rFonts w:ascii="Aptos" w:hAnsi="Aptos"/>
-        </w:rPr>
-        <w:t xml:space="preserve"> and likely be a less competed-for </w:t>
-      </w:r>
-      <w:r>
-        <w:rPr>
-          <w:rFonts w:ascii="Aptos" w:hAnsi="Aptos"/>
-        </w:rPr>
-        <w:t xml:space="preserve">resource </w:t>
-      </w:r>
-      <w:r>
-        <w:rPr>
-          <w:rFonts w:ascii="Aptos" w:hAnsi="Aptos"/>
-        </w:rPr>
-        <w:t>as compared to GPU</w:t>
+        <w:t>Since NPU is dedicated for ML operations and not used by default in the regular workings of the Operating System (as of MacOS Sequoia</w:t>
+      </w:r>
+      <w:r>
+        <w:rPr>
+          <w:rFonts w:ascii="Aptos" w:hAnsi="Aptos"/>
+        </w:rPr>
+        <w:t xml:space="preserve"> 15.1.1</w:t>
+      </w:r>
+      <w:r>
+        <w:rPr>
+          <w:rFonts w:ascii="Aptos" w:hAnsi="Aptos"/>
+        </w:rPr>
+        <w:t>), its usage is unlikely to affect user’s perceived system performance</w:t>
       </w:r>
       <w:r>
         <w:rPr>
@@ -7752,105 +7877,67 @@
         <w:rPr>
           <w:rFonts w:ascii="Aptos" w:hAnsi="Aptos"/>
         </w:rPr>
-        <w:t>CoreML</w:t>
+        <w:t>CoreML’s</w:t>
       </w:r>
       <w:proofErr w:type="spellEnd"/>
       <w:r>
         <w:rPr>
           <w:rFonts w:ascii="Aptos" w:hAnsi="Aptos"/>
         </w:rPr>
-        <w:t xml:space="preserve"> package. These </w:t>
-      </w:r>
-      <w:r>
-        <w:rPr>
-          <w:rFonts w:ascii="Aptos" w:hAnsi="Aptos"/>
-        </w:rPr>
-        <w:t>APIs</w:t>
-      </w:r>
-      <w:r>
-        <w:rPr>
-          <w:rFonts w:ascii="Aptos" w:hAnsi="Aptos"/>
-        </w:rPr>
-        <w:t xml:space="preserve"> are available only in </w:t>
+        <w:t xml:space="preserve"> Swift and Python packages. </w:t>
+      </w:r>
+    </w:p>
+    <w:p>
+      <w:pPr>
+        <w:pStyle w:val="ListParagraph"/>
+        <w:tabs>
+          <w:tab w:val="left" w:pos="560"/>
+          <w:tab w:val="left" w:pos="1120"/>
+          <w:tab w:val="left" w:pos="1680"/>
+          <w:tab w:val="left" w:pos="2240"/>
+          <w:tab w:val="left" w:pos="2800"/>
+          <w:tab w:val="left" w:pos="3360"/>
+          <w:tab w:val="left" w:pos="3920"/>
+          <w:tab w:val="left" w:pos="4480"/>
+          <w:tab w:val="left" w:pos="5040"/>
+          <w:tab w:val="left" w:pos="5600"/>
+          <w:tab w:val="left" w:pos="6160"/>
+          <w:tab w:val="left" w:pos="6720"/>
+        </w:tabs>
+        <w:autoSpaceDE w:val="0"/>
+        <w:autoSpaceDN w:val="0"/>
+        <w:adjustRightInd w:val="0"/>
+        <w:spacing w:after="0" w:line="240" w:lineRule="auto"/>
+        <w:ind w:left="786"/>
+        <w:jc w:val="both"/>
+        <w:rPr>
+          <w:rFonts w:ascii="Aptos" w:hAnsi="Aptos"/>
+        </w:rPr>
+      </w:pPr>
+      <w:r>
+        <w:rPr>
+          <w:rFonts w:ascii="Aptos" w:hAnsi="Aptos"/>
+        </w:rPr>
+        <w:t xml:space="preserve">Although </w:t>
+      </w:r>
+      <w:r>
+        <w:rPr>
+          <w:rFonts w:ascii="Aptos" w:hAnsi="Aptos"/>
+        </w:rPr>
+        <w:t xml:space="preserve">there have been attempts to reverse engineer the NPU APIs and expose them for C++ as demonstrated in the NPU implementation of the ML framework </w:t>
       </w:r>
       <w:proofErr w:type="spellStart"/>
       <w:r>
         <w:rPr>
           <w:rFonts w:ascii="Aptos" w:hAnsi="Aptos"/>
         </w:rPr>
-        <w:t>CoreML’s</w:t>
+        <w:t>tinygrad</w:t>
       </w:r>
       <w:proofErr w:type="spellEnd"/>
       <w:r>
         <w:rPr>
           <w:rFonts w:ascii="Aptos" w:hAnsi="Aptos"/>
         </w:rPr>
-        <w:t xml:space="preserve"> Swift and Python packages. </w:t>
-      </w:r>
-    </w:p>
-    <w:p>
-      <w:pPr>
-        <w:pStyle w:val="ListParagraph"/>
-        <w:tabs>
-          <w:tab w:val="left" w:pos="560"/>
-          <w:tab w:val="left" w:pos="1120"/>
-          <w:tab w:val="left" w:pos="1680"/>
-          <w:tab w:val="left" w:pos="2240"/>
-          <w:tab w:val="left" w:pos="2800"/>
-          <w:tab w:val="left" w:pos="3360"/>
-          <w:tab w:val="left" w:pos="3920"/>
-          <w:tab w:val="left" w:pos="4480"/>
-          <w:tab w:val="left" w:pos="5040"/>
-          <w:tab w:val="left" w:pos="5600"/>
-          <w:tab w:val="left" w:pos="6160"/>
-          <w:tab w:val="left" w:pos="6720"/>
-        </w:tabs>
-        <w:autoSpaceDE w:val="0"/>
-        <w:autoSpaceDN w:val="0"/>
-        <w:adjustRightInd w:val="0"/>
-        <w:spacing w:after="0" w:line="240" w:lineRule="auto"/>
-        <w:ind w:left="786"/>
-        <w:jc w:val="both"/>
-        <w:rPr>
-          <w:rFonts w:ascii="Aptos" w:hAnsi="Aptos"/>
-        </w:rPr>
-      </w:pPr>
-      <w:r>
-        <w:rPr>
-          <w:rFonts w:ascii="Aptos" w:hAnsi="Aptos"/>
-        </w:rPr>
-        <w:t xml:space="preserve">Although </w:t>
-      </w:r>
-      <w:r>
-        <w:rPr>
-          <w:rFonts w:ascii="Aptos" w:hAnsi="Aptos"/>
-        </w:rPr>
-        <w:t xml:space="preserve">there have been attempts to reverse engineer the NPU APIs and expose them for C++ as demonstrated in the </w:t>
-      </w:r>
-      <w:r>
-        <w:rPr>
-          <w:rFonts w:ascii="Aptos" w:hAnsi="Aptos"/>
-        </w:rPr>
-        <w:t>NPU</w:t>
-      </w:r>
-      <w:r>
-        <w:rPr>
-          <w:rFonts w:ascii="Aptos" w:hAnsi="Aptos"/>
-        </w:rPr>
-        <w:t xml:space="preserve"> implementation of the ML framework </w:t>
-      </w:r>
-      <w:proofErr w:type="spellStart"/>
-      <w:r>
-        <w:rPr>
-          <w:rFonts w:ascii="Aptos" w:hAnsi="Aptos"/>
-        </w:rPr>
-        <w:t>tinygrad</w:t>
-      </w:r>
-      <w:proofErr w:type="spellEnd"/>
-      <w:r>
-        <w:rPr>
-          <w:rFonts w:ascii="Aptos" w:hAnsi="Aptos"/>
-        </w:rPr>
         <w:t xml:space="preserve"> [22]</w:t>
       </w:r>
       <w:r>
@@ -7869,7 +7956,19 @@
         <w:rPr>
           <w:rFonts w:ascii="Aptos" w:hAnsi="Aptos"/>
         </w:rPr>
-        <w:t xml:space="preserve"> Therefore, NPU can be leveraged using </w:t>
+        <w:t xml:space="preserve"> Therefore, NPU can </w:t>
+      </w:r>
+      <w:r>
+        <w:rPr>
+          <w:rFonts w:ascii="Aptos" w:hAnsi="Aptos"/>
+        </w:rPr>
+        <w:t xml:space="preserve">only </w:t>
+      </w:r>
+      <w:r>
+        <w:rPr>
+          <w:rFonts w:ascii="Aptos" w:hAnsi="Aptos"/>
+        </w:rPr>
+        <w:t xml:space="preserve">be leveraged using </w:t>
       </w:r>
       <w:proofErr w:type="spellStart"/>
       <w:r>
@@ -8594,14 +8693,46 @@
         <w:rPr>
           <w:rFonts w:ascii="Aptos" w:hAnsi="Aptos"/>
         </w:rPr>
-        <w:t>This step loads the LLM into GPU memory. Memory may also be allocated based on context size, to store attention values.</w:t>
-      </w:r>
-      <w:r>
-        <w:rPr>
-          <w:rFonts w:ascii="Aptos" w:hAnsi="Aptos"/>
-        </w:rPr>
-        <w:br/>
-      </w:r>
+        <w:t xml:space="preserve">This step loads the LLM into GPU memory. </w:t>
+      </w:r>
+      <w:r>
+        <w:rPr>
+          <w:rFonts w:ascii="Aptos" w:hAnsi="Aptos"/>
+        </w:rPr>
+        <w:t>Additional m</w:t>
+      </w:r>
+      <w:r>
+        <w:rPr>
+          <w:rFonts w:ascii="Aptos" w:hAnsi="Aptos"/>
+        </w:rPr>
+        <w:t>emory may also be allocated based on context size, to store attention values.</w:t>
+      </w:r>
+    </w:p>
+    <w:p>
+      <w:pPr>
+        <w:tabs>
+          <w:tab w:val="left" w:pos="560"/>
+          <w:tab w:val="left" w:pos="1120"/>
+          <w:tab w:val="left" w:pos="1680"/>
+          <w:tab w:val="left" w:pos="2240"/>
+          <w:tab w:val="left" w:pos="2800"/>
+          <w:tab w:val="left" w:pos="3360"/>
+          <w:tab w:val="left" w:pos="3920"/>
+          <w:tab w:val="left" w:pos="4480"/>
+          <w:tab w:val="left" w:pos="5040"/>
+          <w:tab w:val="left" w:pos="5600"/>
+          <w:tab w:val="left" w:pos="6160"/>
+          <w:tab w:val="left" w:pos="6720"/>
+        </w:tabs>
+        <w:autoSpaceDE w:val="0"/>
+        <w:autoSpaceDN w:val="0"/>
+        <w:adjustRightInd w:val="0"/>
+        <w:spacing w:after="0" w:line="240" w:lineRule="auto"/>
+        <w:jc w:val="both"/>
+        <w:rPr>
+          <w:rFonts w:ascii="Aptos" w:hAnsi="Aptos"/>
+        </w:rPr>
+      </w:pPr>
       <w:r>
         <w:rPr>
           <w:rFonts w:ascii="Aptos" w:hAnsi="Aptos"/>
@@ -8874,7 +9005,7 @@
         <w:rPr>
           <w:rFonts w:ascii="Aptos" w:hAnsi="Aptos"/>
         </w:rPr>
-        <w:t>prevents the re-computation of attention keys and values and brings attention to metrics like TTFS (time to first token). Once the keys and values are generated and cached for the input prompt and the first token is obtained, the computation overload greatly reduces, accelerating the rest of the text generation.</w:t>
+        <w:t>prevents the re-computation of attention keys and values. Once the keys and values are cached for the input prompt and the first token is obtained, the computation overload greatly reduces, accelerating the rest of the text generation.</w:t>
       </w:r>
     </w:p>
     <w:p>
@@ -8993,43 +9124,33 @@
         <w:rPr>
           <w:rFonts w:ascii="Aptos" w:hAnsi="Aptos"/>
         </w:rPr>
-        <w:t>LLM yields a probability distribution over the token vocabulary.  This step can be optimized by reserving the memory of N*P bytes, where N=</w:t>
-      </w:r>
-      <w:r>
-        <w:rPr>
-          <w:rFonts w:ascii="Aptos" w:hAnsi="Aptos"/>
-        </w:rPr>
-        <w:t xml:space="preserve"> </w:t>
-      </w:r>
-      <w:r>
-        <w:rPr>
-          <w:rFonts w:ascii="Aptos" w:hAnsi="Aptos"/>
-        </w:rPr>
-        <w:t>V</w:t>
-      </w:r>
-      <w:r>
-        <w:rPr>
-          <w:rFonts w:ascii="Aptos" w:hAnsi="Aptos"/>
-        </w:rPr>
-        <w:t>ocabulary</w:t>
-      </w:r>
-      <w:r>
-        <w:rPr>
-          <w:rFonts w:ascii="Aptos" w:hAnsi="Aptos"/>
-        </w:rPr>
-        <w:t xml:space="preserve"> </w:t>
-      </w:r>
-      <w:r>
-        <w:rPr>
-          <w:rFonts w:ascii="Aptos" w:hAnsi="Aptos"/>
-        </w:rPr>
-        <w:t>size</w:t>
-      </w:r>
-      <w:r>
-        <w:rPr>
-          <w:rFonts w:ascii="Aptos" w:hAnsi="Aptos"/>
-        </w:rPr>
-        <w:t>, P=Precision ([4,32] bits)</w:t>
+        <w:t xml:space="preserve">LLM yields a probability distribution over the token vocabulary.  This step can be optimized by reserving the memory of </w:t>
+      </w:r>
+      <w:proofErr w:type="spellStart"/>
+      <w:r>
+        <w:rPr>
+          <w:rFonts w:ascii="Aptos" w:hAnsi="Aptos"/>
+        </w:rPr>
+        <w:t>N</w:t>
+      </w:r>
+      <w:r>
+        <w:rPr>
+          <w:rFonts w:ascii="Aptos" w:hAnsi="Aptos"/>
+        </w:rPr>
+        <w:t>x</w:t>
+      </w:r>
+      <w:r>
+        <w:rPr>
+          <w:rFonts w:ascii="Aptos" w:hAnsi="Aptos"/>
+        </w:rPr>
+        <w:t>P</w:t>
+      </w:r>
+      <w:proofErr w:type="spellEnd"/>
+      <w:r>
+        <w:rPr>
+          <w:rFonts w:ascii="Aptos" w:hAnsi="Aptos"/>
+        </w:rPr>
+        <w:t xml:space="preserve"> bytes, where N=Vocabulary size, P=Precision ([4,32] bits)</w:t>
       </w:r>
     </w:p>
     <w:p>
@@ -9148,10 +9269,21 @@
         <w:rPr>
           <w:rFonts w:ascii="Aptos" w:hAnsi="Aptos"/>
         </w:rPr>
-        <w:t xml:space="preserve">Sampling can be a greedy sampling to obtain the token with current highest probability or chose more complex schemes like beam-search. The need for optimizing this step depends on the sampling algorithm. However, even for the greedy approach, SIMD approach of finding maximum value can be leveraged for improved latency (ex: </w:t>
+        <w:t xml:space="preserve">Sampling can be a greedy </w:t>
+      </w:r>
+      <w:r>
+        <w:rPr>
+          <w:rFonts w:ascii="Aptos" w:hAnsi="Aptos"/>
+        </w:rPr>
+        <w:t xml:space="preserve">approach </w:t>
+      </w:r>
+      <w:r>
+        <w:rPr>
+          <w:rFonts w:ascii="Aptos" w:hAnsi="Aptos"/>
+        </w:rPr>
+        <w:t xml:space="preserve">to obtain the token with current highest probability or chose more complex schemes like beam-search. The need for optimizing this step depends on the sampling algorithm. However, even for the greedy approach, SIMD approach of finding maximum value can be leveraged for improved latency (ex: </w:t>
       </w:r>
       <w:proofErr w:type="spellStart"/>
-      <w:proofErr w:type="gramStart"/>
       <w:r>
         <w:rPr>
           <w:rFonts w:ascii="Aptos" w:hAnsi="Aptos"/>
@@ -9163,14 +9295,7 @@
         <w:rPr>
           <w:rFonts w:ascii="Aptos" w:hAnsi="Aptos"/>
         </w:rPr>
-        <w:t>(</w:t>
-      </w:r>
-      <w:proofErr w:type="gramEnd"/>
-      <w:r>
-        <w:rPr>
-          <w:rFonts w:ascii="Aptos" w:hAnsi="Aptos"/>
-        </w:rPr>
-        <w:t>) [25])</w:t>
+        <w:t>() [25])</w:t>
       </w:r>
     </w:p>
     <w:p>
@@ -9291,19 +9416,43 @@
         <w:rPr>
           <w:rFonts w:ascii="Aptos" w:hAnsi="Aptos"/>
         </w:rPr>
-        <w:t xml:space="preserve">This step obtains the text from the given token. This step of decoding the token is </w:t>
-      </w:r>
-      <w:r>
-        <w:rPr>
-          <w:rFonts w:ascii="Aptos" w:hAnsi="Aptos"/>
-        </w:rPr>
-        <w:t>sequential</w:t>
-      </w:r>
-      <w:r>
-        <w:rPr>
-          <w:rFonts w:ascii="Aptos" w:hAnsi="Aptos"/>
-        </w:rPr>
-        <w:t xml:space="preserve"> and recursive by design. This is since the tokenization is also recursive i.e. a token may be expressed as a combination two other tokens.</w:t>
+        <w:t xml:space="preserve">This step obtains the text from the given token. This step of decoding the token is sequential and recursive by design. This is since the tokenization is also recursive i.e. a token </w:t>
+      </w:r>
+      <w:r>
+        <w:rPr>
+          <w:rFonts w:ascii="Aptos" w:hAnsi="Aptos"/>
+        </w:rPr>
+        <w:t>is</w:t>
+      </w:r>
+      <w:r>
+        <w:rPr>
+          <w:rFonts w:ascii="Aptos" w:hAnsi="Aptos"/>
+        </w:rPr>
+        <w:t xml:space="preserve"> expressed as a combination two other tokens</w:t>
+      </w:r>
+      <w:r>
+        <w:rPr>
+          <w:rFonts w:ascii="Aptos" w:hAnsi="Aptos"/>
+        </w:rPr>
+        <w:t>/</w:t>
+      </w:r>
+      <w:r>
+        <w:rPr>
+          <w:rFonts w:ascii="Aptos" w:hAnsi="Aptos"/>
+        </w:rPr>
+        <w:t xml:space="preserve">text </w:t>
+      </w:r>
+      <w:r>
+        <w:rPr>
+          <w:rFonts w:ascii="Aptos" w:hAnsi="Aptos"/>
+        </w:rPr>
+        <w:t>characters</w:t>
+      </w:r>
+      <w:r>
+        <w:rPr>
+          <w:rFonts w:ascii="Aptos" w:hAnsi="Aptos"/>
+        </w:rPr>
+        <w:t>.</w:t>
       </w:r>
     </w:p>
     <w:p>
@@ -9336,13 +9485,7 @@
           <w:rFonts w:ascii="Aptos" w:hAnsi="Aptos"/>
         </w:rPr>
         <w:tab/>
-        <w:t xml:space="preserve">This step could be optimized by caching the mapping between some commonly occurring tokens. Although the </w:t>
-      </w:r>
-      <w:r>
-        <w:rPr>
-          <w:rFonts w:ascii="Aptos" w:hAnsi="Aptos"/>
-        </w:rPr>
-        <w:t>optimization may not be necessary.</w:t>
+        <w:t>This step could be optimized by caching the mapping between some commonly occurring tokens.</w:t>
       </w:r>
     </w:p>
     <w:p>
@@ -9530,6 +9673,7 @@
           <w:b/>
           <w:bCs/>
         </w:rPr>
+        <w:lastRenderedPageBreak/>
         <w:t>Resource</w:t>
       </w:r>
       <w:r>
@@ -9669,19 +9813,7 @@
         <w:rPr>
           <w:rFonts w:ascii="Aptos" w:hAnsi="Aptos"/>
         </w:rPr>
-        <w:t xml:space="preserve">Quantization: To reduce the memory footprint of the model by reducing the </w:t>
-      </w:r>
-      <w:r>
-        <w:rPr>
-          <w:rFonts w:ascii="Aptos" w:hAnsi="Aptos"/>
-        </w:rPr>
-        <w:t xml:space="preserve">precision </w:t>
-      </w:r>
-      <w:r>
-        <w:rPr>
-          <w:rFonts w:ascii="Aptos" w:hAnsi="Aptos"/>
-        </w:rPr>
-        <w:t xml:space="preserve">of model weights. </w:t>
+        <w:t xml:space="preserve">Quantization: To reduce the memory footprint of the model by reducing the precision of model weights. </w:t>
       </w:r>
       <w:r>
         <w:rPr>
@@ -9826,19 +9958,37 @@
         <w:rPr>
           <w:rFonts w:ascii="Aptos" w:hAnsi="Aptos"/>
         </w:rPr>
-        <w:t xml:space="preserve"> this allows the main model to be run only a couple of times to generate an entire sentence instead of running it once for every </w:t>
-      </w:r>
-      <w:r>
-        <w:rPr>
-          <w:rFonts w:ascii="Aptos" w:hAnsi="Aptos"/>
-        </w:rPr>
-        <w:t>token [</w:t>
-      </w:r>
-      <w:r>
-        <w:rPr>
-          <w:rFonts w:ascii="Aptos" w:hAnsi="Aptos"/>
-        </w:rPr>
-        <w:t>27]</w:t>
+        <w:t xml:space="preserve"> this allows the main model to be run </w:t>
+      </w:r>
+      <w:r>
+        <w:rPr>
+          <w:rFonts w:ascii="Aptos" w:hAnsi="Aptos"/>
+        </w:rPr>
+        <w:t>once for number of tokens</w:t>
+      </w:r>
+      <w:r>
+        <w:rPr>
+          <w:rFonts w:ascii="Aptos" w:hAnsi="Aptos"/>
+        </w:rPr>
+        <w:t xml:space="preserve"> instead of running once for </w:t>
+      </w:r>
+      <w:r>
+        <w:rPr>
+          <w:rFonts w:ascii="Aptos" w:hAnsi="Aptos"/>
+        </w:rPr>
+        <w:t>each</w:t>
+      </w:r>
+      <w:r>
+        <w:rPr>
+          <w:rFonts w:ascii="Aptos" w:hAnsi="Aptos"/>
+        </w:rPr>
+        <w:t xml:space="preserve"> </w:t>
+      </w:r>
+      <w:r>
+        <w:rPr>
+          <w:rFonts w:ascii="Aptos" w:hAnsi="Aptos"/>
+        </w:rPr>
+        <w:t>token [27]</w:t>
       </w:r>
       <w:r>
         <w:rPr>
@@ -9954,39 +10104,25 @@
         <w:rPr>
           <w:rFonts w:ascii="Aptos" w:hAnsi="Aptos"/>
         </w:rPr>
-        <w:t>The project is currently in phase of creating an alpha version of the RAG system that can fit the desired performance characteristics.</w:t>
-      </w:r>
-    </w:p>
-    <w:p>
-      <w:pPr>
-        <w:tabs>
-          <w:tab w:val="left" w:pos="560"/>
-          <w:tab w:val="left" w:pos="1120"/>
-          <w:tab w:val="left" w:pos="1680"/>
-          <w:tab w:val="left" w:pos="2240"/>
-          <w:tab w:val="left" w:pos="2800"/>
-          <w:tab w:val="left" w:pos="3360"/>
-          <w:tab w:val="left" w:pos="3920"/>
-          <w:tab w:val="left" w:pos="4480"/>
-          <w:tab w:val="left" w:pos="5040"/>
-          <w:tab w:val="left" w:pos="5600"/>
-          <w:tab w:val="left" w:pos="6160"/>
-          <w:tab w:val="left" w:pos="6720"/>
-        </w:tabs>
-        <w:autoSpaceDE w:val="0"/>
-        <w:autoSpaceDN w:val="0"/>
-        <w:adjustRightInd w:val="0"/>
-        <w:spacing w:after="0" w:line="240" w:lineRule="auto"/>
-        <w:jc w:val="both"/>
-        <w:rPr>
-          <w:rFonts w:ascii="Aptos" w:hAnsi="Aptos"/>
-        </w:rPr>
-      </w:pPr>
-      <w:r>
-        <w:rPr>
-          <w:rFonts w:ascii="Aptos" w:hAnsi="Aptos"/>
-        </w:rPr>
-        <w:t>Desired performance characteristics:</w:t>
+        <w:t xml:space="preserve">The project is currently in phase of creating </w:t>
+      </w:r>
+      <w:r>
+        <w:rPr>
+          <w:rFonts w:ascii="Aptos" w:hAnsi="Aptos"/>
+        </w:rPr>
+        <w:t>the first/</w:t>
+      </w:r>
+      <w:r>
+        <w:rPr>
+          <w:rFonts w:ascii="Aptos" w:hAnsi="Aptos"/>
+        </w:rPr>
+        <w:t>alpha version of the RAG system that can fit the desired performance characteristics</w:t>
+      </w:r>
+      <w:r>
+        <w:rPr>
+          <w:rFonts w:ascii="Aptos" w:hAnsi="Aptos"/>
+        </w:rPr>
+        <w:t xml:space="preserve"> as outlined below:</w:t>
       </w:r>
     </w:p>
     <w:p>
@@ -10026,7 +10162,19 @@
         <w:rPr>
           <w:rFonts w:ascii="Aptos" w:hAnsi="Aptos"/>
         </w:rPr>
-        <w:t>: The model weights should be less than 1GB</w:t>
+        <w:t xml:space="preserve">: The model weights should </w:t>
+      </w:r>
+      <w:r>
+        <w:rPr>
+          <w:rFonts w:ascii="Aptos" w:hAnsi="Aptos"/>
+        </w:rPr>
+        <w:t xml:space="preserve">ideally </w:t>
+      </w:r>
+      <w:r>
+        <w:rPr>
+          <w:rFonts w:ascii="Aptos" w:hAnsi="Aptos"/>
+        </w:rPr>
+        <w:t>be less than 1GB</w:t>
       </w:r>
       <w:r>
         <w:rPr>
@@ -10105,7 +10253,31 @@
         <w:rPr>
           <w:rFonts w:ascii="Aptos" w:hAnsi="Aptos"/>
         </w:rPr>
-        <w:t xml:space="preserve"> familiar to many users, since many other common applications like Microsoft Office (Word, Excel) apps are in the same size range.</w:t>
+        <w:t xml:space="preserve"> familiar to many users, </w:t>
+      </w:r>
+      <w:r>
+        <w:rPr>
+          <w:rFonts w:ascii="Aptos" w:hAnsi="Aptos"/>
+        </w:rPr>
+        <w:t xml:space="preserve">due to various </w:t>
+      </w:r>
+      <w:r>
+        <w:rPr>
+          <w:rFonts w:ascii="Aptos" w:hAnsi="Aptos"/>
+        </w:rPr>
+        <w:t xml:space="preserve">other common applications like Microsoft Office (Word, Excel) apps </w:t>
+      </w:r>
+      <w:r>
+        <w:rPr>
+          <w:rFonts w:ascii="Aptos" w:hAnsi="Aptos"/>
+        </w:rPr>
+        <w:t xml:space="preserve">that are </w:t>
+      </w:r>
+      <w:r>
+        <w:rPr>
+          <w:rFonts w:ascii="Aptos" w:hAnsi="Aptos"/>
+        </w:rPr>
+        <w:t>in the same size range.</w:t>
       </w:r>
     </w:p>
     <w:p>
@@ -10144,6 +10316,12 @@
         </w:rPr>
         <w:t>Memory required for KV caching is proportional to model size (i.e. number of attention heads and number of layers). Hence larger the model, more the memory required for KV cache</w:t>
       </w:r>
+      <w:r>
+        <w:rPr>
+          <w:rFonts w:ascii="Aptos" w:hAnsi="Aptos"/>
+        </w:rPr>
+        <w:t xml:space="preserve"> as well.</w:t>
+      </w:r>
     </w:p>
     <w:p>
       <w:pPr>
@@ -10222,7 +10400,31 @@
         <w:rPr>
           <w:rFonts w:ascii="Aptos" w:hAnsi="Aptos"/>
         </w:rPr>
-        <w:t>and 70% of GPU. It could however use 100% of NPU. This is to ensure that a user can run this application even on the base M1 device (ex: M1 MacBook air) while still performing other tasks on the device without interruption. The base model has 8GB RAM and may use up to 30% of GPU for animation and display rendering.</w:t>
+        <w:t xml:space="preserve">and 70% of GPU. It could however use 100% of NPU. This is to ensure that a user can run this application even on the base M1 device (ex: M1 MacBook </w:t>
+      </w:r>
+      <w:r>
+        <w:rPr>
+          <w:rFonts w:ascii="Aptos" w:hAnsi="Aptos"/>
+        </w:rPr>
+        <w:t>A</w:t>
+      </w:r>
+      <w:r>
+        <w:rPr>
+          <w:rFonts w:ascii="Aptos" w:hAnsi="Aptos"/>
+        </w:rPr>
+        <w:t>ir) while still performing other tasks on the device without interruption. The base model has 8GB RAM and may use up to 30% of GPU for animation and display rendering</w:t>
+      </w:r>
+      <w:r>
+        <w:rPr>
+          <w:rFonts w:ascii="Aptos" w:hAnsi="Aptos"/>
+        </w:rPr>
+        <w:t xml:space="preserve"> by the Operating System</w:t>
+      </w:r>
+      <w:r>
+        <w:rPr>
+          <w:rFonts w:ascii="Aptos" w:hAnsi="Aptos"/>
+        </w:rPr>
+        <w:t>.</w:t>
       </w:r>
     </w:p>
     <w:p>
@@ -10316,6 +10518,82 @@
       <w:r>
         <w:rPr>
           <w:rFonts w:ascii="Aptos" w:hAnsi="Aptos"/>
+        </w:rPr>
+        <w:t>In this sec</w:t>
+      </w:r>
+      <w:r>
+        <w:rPr>
+          <w:rFonts w:ascii="Aptos" w:hAnsi="Aptos"/>
+        </w:rPr>
+        <w:t>t</w:t>
+      </w:r>
+      <w:r>
+        <w:rPr>
+          <w:rFonts w:ascii="Aptos" w:hAnsi="Aptos"/>
+        </w:rPr>
+        <w:t xml:space="preserve">ion </w:t>
+      </w:r>
+      <w:r>
+        <w:rPr>
+          <w:rFonts w:ascii="Aptos" w:hAnsi="Aptos"/>
+        </w:rPr>
+        <w:t>we discuss the current set of technological choices made in the project and their reasons.</w:t>
+      </w:r>
+    </w:p>
+    <w:p>
+      <w:pPr>
+        <w:tabs>
+          <w:tab w:val="left" w:pos="560"/>
+          <w:tab w:val="left" w:pos="1120"/>
+          <w:tab w:val="left" w:pos="1680"/>
+          <w:tab w:val="left" w:pos="2240"/>
+          <w:tab w:val="left" w:pos="2800"/>
+          <w:tab w:val="left" w:pos="3360"/>
+          <w:tab w:val="left" w:pos="3920"/>
+          <w:tab w:val="left" w:pos="4480"/>
+          <w:tab w:val="left" w:pos="5040"/>
+          <w:tab w:val="left" w:pos="5600"/>
+          <w:tab w:val="left" w:pos="6160"/>
+          <w:tab w:val="left" w:pos="6720"/>
+        </w:tabs>
+        <w:autoSpaceDE w:val="0"/>
+        <w:autoSpaceDN w:val="0"/>
+        <w:adjustRightInd w:val="0"/>
+        <w:spacing w:after="0" w:line="240" w:lineRule="auto"/>
+        <w:jc w:val="both"/>
+        <w:rPr>
+          <w:rFonts w:ascii="Aptos" w:hAnsi="Aptos"/>
+        </w:rPr>
+      </w:pPr>
+    </w:p>
+    <w:p>
+      <w:pPr>
+        <w:tabs>
+          <w:tab w:val="left" w:pos="560"/>
+          <w:tab w:val="left" w:pos="1120"/>
+          <w:tab w:val="left" w:pos="1680"/>
+          <w:tab w:val="left" w:pos="2240"/>
+          <w:tab w:val="left" w:pos="2800"/>
+          <w:tab w:val="left" w:pos="3360"/>
+          <w:tab w:val="left" w:pos="3920"/>
+          <w:tab w:val="left" w:pos="4480"/>
+          <w:tab w:val="left" w:pos="5040"/>
+          <w:tab w:val="left" w:pos="5600"/>
+          <w:tab w:val="left" w:pos="6160"/>
+          <w:tab w:val="left" w:pos="6720"/>
+        </w:tabs>
+        <w:autoSpaceDE w:val="0"/>
+        <w:autoSpaceDN w:val="0"/>
+        <w:adjustRightInd w:val="0"/>
+        <w:spacing w:after="0" w:line="240" w:lineRule="auto"/>
+        <w:jc w:val="both"/>
+        <w:rPr>
+          <w:rFonts w:ascii="Aptos" w:hAnsi="Aptos"/>
+        </w:rPr>
+      </w:pPr>
+      <w:r>
+        <w:rPr>
+          <w:rFonts w:ascii="Aptos" w:hAnsi="Aptos"/>
           <w:i/>
           <w:iCs/>
         </w:rPr>
@@ -10339,7 +10617,19 @@
         <w:rPr>
           <w:rFonts w:ascii="Aptos" w:hAnsi="Aptos"/>
         </w:rPr>
-        <w:t xml:space="preserve">For the M1 architecture on MacOS we have the following choices </w:t>
+        <w:t>To run LLM efficiently on</w:t>
+      </w:r>
+      <w:r>
+        <w:rPr>
+          <w:rFonts w:ascii="Aptos" w:hAnsi="Aptos"/>
+        </w:rPr>
+        <w:t xml:space="preserve"> the M1 architecture on MacOS we have the following choices</w:t>
+      </w:r>
+      <w:r>
+        <w:rPr>
+          <w:rFonts w:ascii="Aptos" w:hAnsi="Aptos"/>
+        </w:rPr>
+        <w:t>:</w:t>
       </w:r>
     </w:p>
     <w:p>
@@ -10392,33 +10682,71 @@
         </w:rPr>
         <w:t xml:space="preserve">: </w:t>
       </w:r>
-      <w:proofErr w:type="spellStart"/>
-      <w:r>
-        <w:rPr>
-          <w:rFonts w:ascii="Aptos" w:hAnsi="Aptos"/>
-        </w:rPr>
-        <w:t>PyTorch</w:t>
-      </w:r>
-      <w:proofErr w:type="spellEnd"/>
-      <w:r>
-        <w:rPr>
-          <w:rFonts w:ascii="Aptos" w:hAnsi="Aptos"/>
-        </w:rPr>
-        <w:t xml:space="preserve"> has extended its native support for M1 GPU. However, the language for the overall application </w:t>
-      </w:r>
-      <w:proofErr w:type="gramStart"/>
-      <w:r>
-        <w:rPr>
-          <w:rFonts w:ascii="Aptos" w:hAnsi="Aptos"/>
-        </w:rPr>
-        <w:t>has to</w:t>
-      </w:r>
-      <w:proofErr w:type="gramEnd"/>
-      <w:r>
-        <w:rPr>
-          <w:rFonts w:ascii="Aptos" w:hAnsi="Aptos"/>
-        </w:rPr>
-        <w:t xml:space="preserve"> be python, which prevents us from performing low level operations like memory management</w:t>
+      <w:r>
+        <w:rPr>
+          <w:rFonts w:ascii="Aptos" w:hAnsi="Aptos"/>
+        </w:rPr>
+        <w:t>It</w:t>
+      </w:r>
+      <w:r>
+        <w:rPr>
+          <w:rFonts w:ascii="Aptos" w:hAnsi="Aptos"/>
+        </w:rPr>
+        <w:t xml:space="preserve"> </w:t>
+      </w:r>
+      <w:r>
+        <w:rPr>
+          <w:rFonts w:ascii="Aptos" w:hAnsi="Aptos"/>
+        </w:rPr>
+        <w:t xml:space="preserve">has </w:t>
+      </w:r>
+      <w:r>
+        <w:rPr>
+          <w:rFonts w:ascii="Aptos" w:hAnsi="Aptos"/>
+        </w:rPr>
+        <w:t xml:space="preserve">native support for M1 GPU. However, the language for the overall application </w:t>
+      </w:r>
+      <w:r>
+        <w:rPr>
+          <w:rFonts w:ascii="Aptos" w:hAnsi="Aptos"/>
+        </w:rPr>
+        <w:t>must</w:t>
+      </w:r>
+      <w:r>
+        <w:rPr>
+          <w:rFonts w:ascii="Aptos" w:hAnsi="Aptos"/>
+        </w:rPr>
+        <w:t xml:space="preserve"> be </w:t>
+      </w:r>
+      <w:r>
+        <w:rPr>
+          <w:rFonts w:ascii="Aptos" w:hAnsi="Aptos"/>
+        </w:rPr>
+        <w:t>P</w:t>
+      </w:r>
+      <w:r>
+        <w:rPr>
+          <w:rFonts w:ascii="Aptos" w:hAnsi="Aptos"/>
+        </w:rPr>
+        <w:t xml:space="preserve">ython, which prevents performing low level </w:t>
+      </w:r>
+      <w:r>
+        <w:rPr>
+          <w:rFonts w:ascii="Aptos" w:hAnsi="Aptos"/>
+        </w:rPr>
+        <w:t xml:space="preserve">optimizations </w:t>
+      </w:r>
+      <w:r>
+        <w:rPr>
+          <w:rFonts w:ascii="Aptos" w:hAnsi="Aptos"/>
+        </w:rPr>
+        <w:t>like memory management</w:t>
+      </w:r>
+      <w:r>
+        <w:rPr>
+          <w:rFonts w:ascii="Aptos" w:hAnsi="Aptos"/>
+        </w:rPr>
+        <w:t>.</w:t>
       </w:r>
     </w:p>
     <w:p>
@@ -10551,21 +10879,13 @@
         <w:rPr>
           <w:rFonts w:ascii="Aptos" w:hAnsi="Aptos"/>
         </w:rPr>
-        <w:t xml:space="preserve"> would lead to similar challenges as with </w:t>
-      </w:r>
-      <w:proofErr w:type="spellStart"/>
-      <w:r>
-        <w:rPr>
-          <w:rFonts w:ascii="Aptos" w:hAnsi="Aptos"/>
-        </w:rPr>
-        <w:t>PyTorch</w:t>
-      </w:r>
-      <w:proofErr w:type="spellEnd"/>
-      <w:r>
-        <w:rPr>
-          <w:rFonts w:ascii="Aptos" w:hAnsi="Aptos"/>
-        </w:rPr>
-        <w:t xml:space="preserve"> of being unable to perform low level optimizations</w:t>
+        <w:t xml:space="preserve"> would lead to </w:t>
+      </w:r>
+      <w:r>
+        <w:rPr>
+          <w:rFonts w:ascii="Aptos" w:hAnsi="Aptos"/>
+        </w:rPr>
+        <w:t>the same challenges as mentioned earlier.</w:t>
       </w:r>
     </w:p>
     <w:p>
@@ -10650,32 +10970,6 @@
           <w:rFonts w:ascii="Aptos" w:hAnsi="Aptos"/>
         </w:rPr>
       </w:pPr>
-    </w:p>
-    <w:p>
-      <w:pPr>
-        <w:tabs>
-          <w:tab w:val="left" w:pos="560"/>
-          <w:tab w:val="left" w:pos="1120"/>
-          <w:tab w:val="left" w:pos="1680"/>
-          <w:tab w:val="left" w:pos="2240"/>
-          <w:tab w:val="left" w:pos="2800"/>
-          <w:tab w:val="left" w:pos="3360"/>
-          <w:tab w:val="left" w:pos="3920"/>
-          <w:tab w:val="left" w:pos="4480"/>
-          <w:tab w:val="left" w:pos="5040"/>
-          <w:tab w:val="left" w:pos="5600"/>
-          <w:tab w:val="left" w:pos="6160"/>
-          <w:tab w:val="left" w:pos="6720"/>
-        </w:tabs>
-        <w:autoSpaceDE w:val="0"/>
-        <w:autoSpaceDN w:val="0"/>
-        <w:adjustRightInd w:val="0"/>
-        <w:spacing w:after="0" w:line="240" w:lineRule="auto"/>
-        <w:jc w:val="both"/>
-        <w:rPr>
-          <w:rFonts w:ascii="Aptos" w:hAnsi="Aptos"/>
-        </w:rPr>
-      </w:pPr>
       <w:r>
         <w:rPr>
           <w:rFonts w:ascii="Aptos" w:hAnsi="Aptos"/>
@@ -10790,25 +11084,72 @@
         <w:rPr>
           <w:rFonts w:ascii="Aptos" w:hAnsi="Aptos"/>
         </w:rPr>
-        <w:t>In this sec</w:t>
-      </w:r>
-      <w:r>
-        <w:rPr>
-          <w:rFonts w:ascii="Aptos" w:hAnsi="Aptos"/>
-        </w:rPr>
-        <w:t>t</w:t>
-      </w:r>
-      <w:r>
-        <w:rPr>
-          <w:rFonts w:ascii="Aptos" w:hAnsi="Aptos"/>
-        </w:rPr>
-        <w:t xml:space="preserve">ion </w:t>
-      </w:r>
-      <w:r>
-        <w:rPr>
-          <w:rFonts w:ascii="Aptos" w:hAnsi="Aptos"/>
-        </w:rPr>
-        <w:t>we discuss the current set of technological choices made in the project and their reasons.</w:t>
+        <w:t xml:space="preserve">Since the advent of Transformers in 2017, numerous LMMs of different architectures have emerged. </w:t>
+      </w:r>
+      <w:r>
+        <w:rPr>
+          <w:rFonts w:ascii="Aptos" w:hAnsi="Aptos"/>
+        </w:rPr>
+        <w:t>A</w:t>
+      </w:r>
+      <w:r>
+        <w:rPr>
+          <w:rFonts w:ascii="Aptos" w:hAnsi="Aptos"/>
+        </w:rPr>
+        <w:t xml:space="preserve"> Large Language Model of a given design/architecture is trained and release with different sizes. For example: Meta </w:t>
+      </w:r>
+      <w:proofErr w:type="spellStart"/>
+      <w:r>
+        <w:rPr>
+          <w:rFonts w:ascii="Aptos" w:hAnsi="Aptos"/>
+        </w:rPr>
+        <w:t>LLaMa</w:t>
+      </w:r>
+      <w:proofErr w:type="spellEnd"/>
+      <w:r>
+        <w:rPr>
+          <w:rFonts w:ascii="Aptos" w:hAnsi="Aptos"/>
+        </w:rPr>
+        <w:t xml:space="preserve"> 3.2 has been release with models of sizes 1B, 3B, 11B, 90B (B=Billion parameters). The size of models is often based on the memory size of the training device.</w:t>
+      </w:r>
+    </w:p>
+    <w:p>
+      <w:pPr>
+        <w:tabs>
+          <w:tab w:val="left" w:pos="560"/>
+          <w:tab w:val="left" w:pos="1120"/>
+          <w:tab w:val="left" w:pos="1680"/>
+          <w:tab w:val="left" w:pos="2240"/>
+          <w:tab w:val="left" w:pos="2800"/>
+          <w:tab w:val="left" w:pos="3360"/>
+          <w:tab w:val="left" w:pos="3920"/>
+          <w:tab w:val="left" w:pos="4480"/>
+          <w:tab w:val="left" w:pos="5040"/>
+          <w:tab w:val="left" w:pos="5600"/>
+          <w:tab w:val="left" w:pos="6160"/>
+          <w:tab w:val="left" w:pos="6720"/>
+        </w:tabs>
+        <w:autoSpaceDE w:val="0"/>
+        <w:autoSpaceDN w:val="0"/>
+        <w:adjustRightInd w:val="0"/>
+        <w:spacing w:after="0" w:line="240" w:lineRule="auto"/>
+        <w:jc w:val="both"/>
+        <w:rPr>
+          <w:rFonts w:ascii="Aptos" w:hAnsi="Aptos"/>
+        </w:rPr>
+      </w:pPr>
+      <w:r>
+        <w:rPr>
+          <w:rFonts w:ascii="Aptos" w:hAnsi="Aptos"/>
+        </w:rPr>
+        <w:lastRenderedPageBreak/>
+        <w:t xml:space="preserve">However, </w:t>
+      </w:r>
+      <w:r>
+        <w:rPr>
+          <w:rFonts w:ascii="Aptos" w:hAnsi="Aptos"/>
+        </w:rPr>
+        <w:t>this project</w:t>
       </w:r>
       <w:r>
         <w:rPr>
@@ -10820,69 +11161,44 @@
         <w:rPr>
           <w:rFonts w:ascii="Aptos" w:hAnsi="Aptos"/>
         </w:rPr>
-        <w:t xml:space="preserve">Generally, a Large Language Model of a given design/architecture is trained and release with </w:t>
-      </w:r>
-      <w:r>
-        <w:rPr>
-          <w:rFonts w:ascii="Aptos" w:hAnsi="Aptos"/>
-        </w:rPr>
-        <w:lastRenderedPageBreak/>
-        <w:t xml:space="preserve">different sizes. For example: Meta </w:t>
-      </w:r>
-      <w:proofErr w:type="spellStart"/>
-      <w:r>
-        <w:rPr>
-          <w:rFonts w:ascii="Aptos" w:hAnsi="Aptos"/>
-        </w:rPr>
-        <w:t>LLaMa</w:t>
-      </w:r>
-      <w:proofErr w:type="spellEnd"/>
-      <w:r>
-        <w:rPr>
-          <w:rFonts w:ascii="Aptos" w:hAnsi="Aptos"/>
-        </w:rPr>
-        <w:t xml:space="preserve"> 3.2 has been release with models of sizes 1B, 3B, 11B, 90B (B=Billion parameters). The size of models is often based on the memory size of the training device.</w:t>
-      </w:r>
-    </w:p>
-    <w:p>
-      <w:pPr>
-        <w:tabs>
-          <w:tab w:val="left" w:pos="560"/>
-          <w:tab w:val="left" w:pos="1120"/>
-          <w:tab w:val="left" w:pos="1680"/>
-          <w:tab w:val="left" w:pos="2240"/>
-          <w:tab w:val="left" w:pos="2800"/>
-          <w:tab w:val="left" w:pos="3360"/>
-          <w:tab w:val="left" w:pos="3920"/>
-          <w:tab w:val="left" w:pos="4480"/>
-          <w:tab w:val="left" w:pos="5040"/>
-          <w:tab w:val="left" w:pos="5600"/>
-          <w:tab w:val="left" w:pos="6160"/>
-          <w:tab w:val="left" w:pos="6720"/>
-        </w:tabs>
-        <w:autoSpaceDE w:val="0"/>
-        <w:autoSpaceDN w:val="0"/>
-        <w:adjustRightInd w:val="0"/>
-        <w:spacing w:after="0" w:line="240" w:lineRule="auto"/>
-        <w:jc w:val="both"/>
-        <w:rPr>
-          <w:rFonts w:ascii="Aptos" w:hAnsi="Aptos"/>
-        </w:rPr>
-      </w:pPr>
-      <w:r>
-        <w:rPr>
-          <w:rFonts w:ascii="Aptos" w:hAnsi="Aptos"/>
-        </w:rPr>
-        <w:t xml:space="preserve">However, we chose to consider only the smaller sizes </w:t>
-      </w:r>
-      <w:proofErr w:type="spellStart"/>
-      <w:r>
-        <w:rPr>
-          <w:rFonts w:ascii="Aptos" w:hAnsi="Aptos"/>
-        </w:rPr>
-        <w:t>i.e</w:t>
-      </w:r>
-      <w:proofErr w:type="spellEnd"/>
+        <w:t xml:space="preserve">only </w:t>
+      </w:r>
+      <w:r>
+        <w:rPr>
+          <w:rFonts w:ascii="Aptos" w:hAnsi="Aptos"/>
+        </w:rPr>
+        <w:t>consider</w:t>
+      </w:r>
+      <w:r>
+        <w:rPr>
+          <w:rFonts w:ascii="Aptos" w:hAnsi="Aptos"/>
+        </w:rPr>
+        <w:t>s</w:t>
+      </w:r>
+      <w:r>
+        <w:rPr>
+          <w:rFonts w:ascii="Aptos" w:hAnsi="Aptos"/>
+        </w:rPr>
+        <w:t xml:space="preserve"> </w:t>
+      </w:r>
+      <w:r>
+        <w:rPr>
+          <w:rFonts w:ascii="Aptos" w:hAnsi="Aptos"/>
+        </w:rPr>
+        <w:t xml:space="preserve">models of </w:t>
+      </w:r>
+      <w:r>
+        <w:rPr>
+          <w:rFonts w:ascii="Aptos" w:hAnsi="Aptos"/>
+        </w:rPr>
+        <w:t xml:space="preserve">smaller sizes </w:t>
+      </w:r>
+      <w:r>
+        <w:rPr>
+          <w:rFonts w:ascii="Aptos" w:hAnsi="Aptos"/>
+        </w:rPr>
+        <w:t>i.e.</w:t>
+      </w:r>
       <w:r>
         <w:rPr>
           <w:rFonts w:ascii="Aptos" w:hAnsi="Aptos"/>
@@ -11180,6 +11496,12 @@
         </w:rPr>
         <w:t>series. The 1B model is benchmarked to outperform Phi2, Phi 3.5 and Gemma 2B [31]</w:t>
       </w:r>
+      <w:r>
+        <w:rPr>
+          <w:rFonts w:ascii="Aptos" w:hAnsi="Aptos"/>
+        </w:rPr>
+        <w:t xml:space="preserve"> models.</w:t>
+      </w:r>
     </w:p>
     <w:p>
       <w:pPr>
@@ -11254,7 +11576,37 @@
         <w:rPr>
           <w:rFonts w:ascii="Aptos" w:hAnsi="Aptos"/>
         </w:rPr>
-        <w:t xml:space="preserve"> language model for being able to obtain results without any </w:t>
+        <w:t xml:space="preserve"> language model </w:t>
+      </w:r>
+      <w:r>
+        <w:rPr>
+          <w:rFonts w:ascii="Aptos" w:hAnsi="Aptos"/>
+        </w:rPr>
+        <w:t xml:space="preserve">and currently </w:t>
+      </w:r>
+      <w:r>
+        <w:rPr>
+          <w:rFonts w:ascii="Aptos" w:hAnsi="Aptos"/>
+        </w:rPr>
+        <w:t xml:space="preserve">able to obtain </w:t>
+      </w:r>
+      <w:r>
+        <w:rPr>
+          <w:rFonts w:ascii="Aptos" w:hAnsi="Aptos"/>
+        </w:rPr>
+        <w:t xml:space="preserve">anecdotally </w:t>
+      </w:r>
+      <w:r>
+        <w:rPr>
+          <w:rFonts w:ascii="Aptos" w:hAnsi="Aptos"/>
+        </w:rPr>
+        <w:t xml:space="preserve">acceptable </w:t>
+      </w:r>
+      <w:r>
+        <w:rPr>
+          <w:rFonts w:ascii="Aptos" w:hAnsi="Aptos"/>
+        </w:rPr>
+        <w:t xml:space="preserve">results without </w:t>
       </w:r>
       <w:r>
         <w:rPr>
@@ -11398,13 +11750,25 @@
         <w:rPr>
           <w:rFonts w:ascii="Aptos" w:hAnsi="Aptos"/>
         </w:rPr>
-        <w:t>Post training Quantization Techniques</w:t>
-      </w:r>
-      <w:r>
-        <w:rPr>
-          <w:rFonts w:ascii="Aptos" w:hAnsi="Aptos"/>
-        </w:rPr>
-        <w:t>. This project relies on the latter, i.e. Post training quantization techniques. This is since doing the former requires resources and the setup to perform the model training.</w:t>
+        <w:t xml:space="preserve">Post </w:t>
+      </w:r>
+      <w:r>
+        <w:rPr>
+          <w:rFonts w:ascii="Aptos" w:hAnsi="Aptos"/>
+        </w:rPr>
+        <w:t>T</w:t>
+      </w:r>
+      <w:r>
+        <w:rPr>
+          <w:rFonts w:ascii="Aptos" w:hAnsi="Aptos"/>
+        </w:rPr>
+        <w:t>raining Quantization Techniques</w:t>
+      </w:r>
+      <w:r>
+        <w:rPr>
+          <w:rFonts w:ascii="Aptos" w:hAnsi="Aptos"/>
+        </w:rPr>
+        <w:t>. This project relies on the latter since doing the former requires resources and the setup to perform the model training.</w:t>
       </w:r>
     </w:p>
     <w:p>
@@ -11474,7 +11838,31 @@
         <w:rPr>
           <w:rFonts w:ascii="Aptos" w:hAnsi="Aptos"/>
         </w:rPr>
-        <w:t>. GGUF quantization is a dynamic quantization where the important blocks of weights have a higher precision than the rest</w:t>
+        <w:t xml:space="preserve">. GGUF quantization is a dynamic quantization </w:t>
+      </w:r>
+      <w:r>
+        <w:rPr>
+          <w:rFonts w:ascii="Aptos" w:hAnsi="Aptos"/>
+        </w:rPr>
+        <w:t xml:space="preserve">technique </w:t>
+      </w:r>
+      <w:r>
+        <w:rPr>
+          <w:rFonts w:ascii="Aptos" w:hAnsi="Aptos"/>
+        </w:rPr>
+        <w:t xml:space="preserve">where the important </w:t>
+      </w:r>
+      <w:r>
+        <w:rPr>
+          <w:rFonts w:ascii="Aptos" w:hAnsi="Aptos"/>
+        </w:rPr>
+        <w:t>sub-</w:t>
+      </w:r>
+      <w:r>
+        <w:rPr>
+          <w:rFonts w:ascii="Aptos" w:hAnsi="Aptos"/>
+        </w:rPr>
+        <w:t>blocks of weights have a higher precision than the rest</w:t>
       </w:r>
       <w:r>
         <w:rPr>
@@ -11823,12 +12211,6 @@
         <w:rPr>
           <w:rFonts w:ascii="Aptos" w:hAnsi="Aptos"/>
         </w:rPr>
-        <w:tab/>
-      </w:r>
-      <w:r>
-        <w:rPr>
-          <w:rFonts w:ascii="Aptos" w:hAnsi="Aptos"/>
-        </w:rPr>
         <w:t>PostgreSQL is one of the most popular free and open-source databases known for its versatility and</w:t>
       </w:r>
       <w:r>
@@ -11847,13 +12229,7 @@
         <w:rPr>
           <w:rFonts w:ascii="Aptos" w:hAnsi="Aptos"/>
         </w:rPr>
-        <w:t xml:space="preserve">the </w:t>
-      </w:r>
-      <w:r>
-        <w:rPr>
-          <w:rFonts w:ascii="Aptos" w:hAnsi="Aptos"/>
-        </w:rPr>
-        <w:t>‘</w:t>
+        <w:t>the ‘</w:t>
       </w:r>
       <w:proofErr w:type="spellStart"/>
       <w:r>
@@ -11869,57 +12245,17 @@
         </w:rPr>
         <w:t>’</w:t>
       </w:r>
-    </w:p>
-    <w:p>
-      <w:pPr>
-        <w:pStyle w:val="ListParagraph"/>
-        <w:tabs>
-          <w:tab w:val="left" w:pos="560"/>
-          <w:tab w:val="left" w:pos="1120"/>
-          <w:tab w:val="left" w:pos="1680"/>
-          <w:tab w:val="left" w:pos="2240"/>
-          <w:tab w:val="left" w:pos="2800"/>
-          <w:tab w:val="left" w:pos="3360"/>
-          <w:tab w:val="left" w:pos="3920"/>
-          <w:tab w:val="left" w:pos="4480"/>
-          <w:tab w:val="left" w:pos="5040"/>
-          <w:tab w:val="left" w:pos="5600"/>
-          <w:tab w:val="left" w:pos="6160"/>
-          <w:tab w:val="left" w:pos="6720"/>
-        </w:tabs>
-        <w:autoSpaceDE w:val="0"/>
-        <w:autoSpaceDN w:val="0"/>
-        <w:adjustRightInd w:val="0"/>
-        <w:spacing w:after="0" w:line="240" w:lineRule="auto"/>
-        <w:ind w:left="360"/>
-        <w:jc w:val="both"/>
-        <w:rPr>
-          <w:rFonts w:ascii="Aptos" w:hAnsi="Aptos"/>
-        </w:rPr>
-      </w:pPr>
-      <w:r>
-        <w:rPr>
-          <w:rFonts w:ascii="Aptos" w:hAnsi="Aptos"/>
-        </w:rPr>
-        <w:t xml:space="preserve">add-on </w:t>
-      </w:r>
-      <w:r>
-        <w:rPr>
-          <w:rFonts w:ascii="Aptos" w:hAnsi="Aptos"/>
-        </w:rPr>
-        <w:t xml:space="preserve">which enables it to </w:t>
-      </w:r>
-      <w:r>
-        <w:rPr>
-          <w:rFonts w:ascii="Aptos" w:hAnsi="Aptos"/>
-        </w:rPr>
-        <w:t>store and search vectors</w:t>
-      </w:r>
-      <w:r>
-        <w:rPr>
-          <w:rFonts w:ascii="Aptos" w:hAnsi="Aptos"/>
-        </w:rPr>
-        <w:t xml:space="preserve">. Although PostgreSQL is known for performance for traditional database operations, due to lack of GPU support, </w:t>
+      <w:r>
+        <w:rPr>
+          <w:rFonts w:ascii="Aptos" w:hAnsi="Aptos"/>
+        </w:rPr>
+        <w:t xml:space="preserve"> </w:t>
+      </w:r>
+      <w:r>
+        <w:rPr>
+          <w:rFonts w:ascii="Aptos" w:hAnsi="Aptos"/>
+        </w:rPr>
+        <w:t xml:space="preserve">add-on which enables it to store and search vectors. Although PostgreSQL is known for performance for traditional database operations, due to lack of GPU support, </w:t>
       </w:r>
       <w:proofErr w:type="spellStart"/>
       <w:r>
@@ -12031,12 +12367,6 @@
         <w:rPr>
           <w:rFonts w:ascii="Aptos" w:hAnsi="Aptos"/>
         </w:rPr>
-        <w:tab/>
-      </w:r>
-      <w:r>
-        <w:rPr>
-          <w:rFonts w:ascii="Aptos" w:hAnsi="Aptos"/>
-        </w:rPr>
         <w:t>It is the most popular, free and open-source vector search library in use, developed by FAIR (Facebook AI Research). It supports multi modal content and has GPU acceleration for CUDA (NVIDIA) devices.</w:t>
       </w:r>
       <w:r>
@@ -12103,9 +12433,54 @@
         <w:rPr>
           <w:rFonts w:ascii="Aptos" w:hAnsi="Aptos"/>
         </w:rPr>
-        <w:lastRenderedPageBreak/>
-        <w:t>This project has chosen to use FAISS and aims to contribute back by attempting to add limited support to M1 GPU/NPU.</w:t>
-      </w:r>
+        <w:t xml:space="preserve">This project has chosen to use FAISS and aims to contribute back by attempting to add limited </w:t>
+      </w:r>
+      <w:r>
+        <w:rPr>
+          <w:rFonts w:ascii="Aptos" w:hAnsi="Aptos"/>
+        </w:rPr>
+        <w:t>M1 GPU/NPU</w:t>
+      </w:r>
+      <w:r>
+        <w:rPr>
+          <w:rFonts w:ascii="Aptos" w:hAnsi="Aptos"/>
+        </w:rPr>
+        <w:t xml:space="preserve"> </w:t>
+      </w:r>
+      <w:r>
+        <w:rPr>
+          <w:rFonts w:ascii="Aptos" w:hAnsi="Aptos"/>
+        </w:rPr>
+        <w:t>support.</w:t>
+      </w:r>
+    </w:p>
+    <w:p>
+      <w:pPr>
+        <w:pStyle w:val="ListParagraph"/>
+        <w:tabs>
+          <w:tab w:val="left" w:pos="560"/>
+          <w:tab w:val="left" w:pos="1120"/>
+          <w:tab w:val="left" w:pos="1680"/>
+          <w:tab w:val="left" w:pos="2240"/>
+          <w:tab w:val="left" w:pos="2800"/>
+          <w:tab w:val="left" w:pos="3360"/>
+          <w:tab w:val="left" w:pos="3920"/>
+          <w:tab w:val="left" w:pos="4480"/>
+          <w:tab w:val="left" w:pos="5040"/>
+          <w:tab w:val="left" w:pos="5600"/>
+          <w:tab w:val="left" w:pos="6160"/>
+          <w:tab w:val="left" w:pos="6720"/>
+        </w:tabs>
+        <w:autoSpaceDE w:val="0"/>
+        <w:autoSpaceDN w:val="0"/>
+        <w:adjustRightInd w:val="0"/>
+        <w:spacing w:after="0" w:line="240" w:lineRule="auto"/>
+        <w:ind w:left="1440"/>
+        <w:jc w:val="both"/>
+        <w:rPr>
+          <w:rFonts w:ascii="Aptos" w:hAnsi="Aptos"/>
+        </w:rPr>
+      </w:pPr>
     </w:p>
     <w:p>
       <w:pPr>
@@ -12173,6 +12548,7 @@
           <w:i/>
           <w:iCs/>
         </w:rPr>
+        <w:lastRenderedPageBreak/>
         <w:t>Performance Characteristics:</w:t>
       </w:r>
     </w:p>
@@ -12205,7 +12581,7 @@
         <w:rPr>
           <w:rFonts w:ascii="Aptos" w:hAnsi="Aptos"/>
         </w:rPr>
-        <w:t xml:space="preserve">For the current set of choices made regarding the LLM, quantization scheme and ML framework, the following have been observed as the approximate performance characteristics, averaged over 5 measurements. </w:t>
+        <w:t xml:space="preserve">For the current set of choices made regarding the LLM, quantization scheme and ML framework, following have been observed as the approximate performance characteristics, averaged over 5 measurements. </w:t>
       </w:r>
     </w:p>
     <w:p>
@@ -12267,23 +12643,498 @@
         <w:t xml:space="preserve">Model: </w:t>
       </w:r>
       <w:r>
+        <w:rPr>
+          <w:rStyle w:val="normaltextrun"/>
+          <w:rFonts w:ascii="Aptos" w:eastAsiaTheme="majorEastAsia" w:hAnsi="Aptos" w:cs="Calibri"/>
+          <w:sz w:val="22"/>
+          <w:szCs w:val="22"/>
+        </w:rPr>
+        <w:t>Llama-3.2-1B-Instruct-Q3_K (GGUF quantization)</w:t>
+      </w:r>
+    </w:p>
+    <w:p>
+      <w:pPr>
+        <w:pStyle w:val="paragraph"/>
+        <w:spacing w:before="0" w:beforeAutospacing="0" w:after="0" w:afterAutospacing="0"/>
+        <w:textAlignment w:val="baseline"/>
+        <w:rPr>
+          <w:rStyle w:val="normaltextrun"/>
+          <w:rFonts w:ascii="Aptos" w:eastAsiaTheme="majorEastAsia" w:hAnsi="Aptos" w:cs="Calibri"/>
+          <w:sz w:val="22"/>
+          <w:szCs w:val="22"/>
+        </w:rPr>
+      </w:pPr>
+      <w:r>
+        <w:rPr>
+          <w:rStyle w:val="normaltextrun"/>
+          <w:rFonts w:ascii="Aptos" w:eastAsiaTheme="majorEastAsia" w:hAnsi="Aptos" w:cs="Calibri"/>
+          <w:sz w:val="22"/>
+          <w:szCs w:val="22"/>
+        </w:rPr>
+        <w:t xml:space="preserve">Resource usage: </w:t>
+      </w:r>
+    </w:p>
+    <w:p>
+      <w:pPr>
+        <w:pStyle w:val="paragraph"/>
+        <w:spacing w:before="0" w:beforeAutospacing="0" w:after="0" w:afterAutospacing="0"/>
+        <w:textAlignment w:val="baseline"/>
+        <w:rPr>
+          <w:rStyle w:val="normaltextrun"/>
+          <w:rFonts w:ascii="Aptos" w:eastAsiaTheme="majorEastAsia" w:hAnsi="Aptos" w:cs="Calibri"/>
+          <w:sz w:val="22"/>
+          <w:szCs w:val="22"/>
+        </w:rPr>
+      </w:pPr>
+      <w:r>
+        <w:rPr>
+          <w:rStyle w:val="normaltextrun"/>
+          <w:rFonts w:ascii="Aptos" w:eastAsiaTheme="majorEastAsia" w:hAnsi="Aptos" w:cs="Calibri"/>
+          <w:sz w:val="22"/>
+          <w:szCs w:val="22"/>
+        </w:rPr>
+        <w:t xml:space="preserve">Apple M1 CPU: 30%, </w:t>
+      </w:r>
+      <w:r>
+        <w:rPr>
+          <w:rStyle w:val="normaltextrun"/>
+          <w:rFonts w:ascii="Aptos" w:eastAsiaTheme="majorEastAsia" w:hAnsi="Aptos" w:cs="Calibri"/>
+          <w:sz w:val="22"/>
+          <w:szCs w:val="22"/>
+        </w:rPr>
+        <w:t xml:space="preserve">Apple </w:t>
+      </w:r>
+      <w:r>
+        <w:rPr>
+          <w:rStyle w:val="normaltextrun"/>
+          <w:rFonts w:ascii="Aptos" w:eastAsiaTheme="majorEastAsia" w:hAnsi="Aptos" w:cs="Calibri"/>
+          <w:sz w:val="22"/>
+          <w:szCs w:val="22"/>
+        </w:rPr>
+        <w:t xml:space="preserve">M1 </w:t>
+      </w:r>
+      <w:r>
+        <w:rPr>
+          <w:rStyle w:val="normaltextrun"/>
+          <w:rFonts w:ascii="Aptos" w:eastAsiaTheme="majorEastAsia" w:hAnsi="Aptos" w:cs="Calibri"/>
+          <w:sz w:val="22"/>
+          <w:szCs w:val="22"/>
+        </w:rPr>
+        <w:t>GPU</w:t>
+      </w:r>
+      <w:r>
+        <w:rPr>
+          <w:rStyle w:val="normaltextrun"/>
+          <w:rFonts w:ascii="Aptos" w:eastAsiaTheme="majorEastAsia" w:hAnsi="Aptos" w:cs="Calibri"/>
+          <w:sz w:val="22"/>
+          <w:szCs w:val="22"/>
+        </w:rPr>
+        <w:t xml:space="preserve">: </w:t>
+      </w:r>
+      <w:r>
+        <w:rPr>
+          <w:rStyle w:val="spellingerror"/>
+          <w:rFonts w:ascii="Aptos" w:eastAsiaTheme="majorEastAsia" w:hAnsi="Aptos" w:cs="Calibri"/>
+          <w:sz w:val="22"/>
+          <w:szCs w:val="22"/>
+        </w:rPr>
+        <w:t>70</w:t>
+      </w:r>
+      <w:r>
+        <w:rPr>
+          <w:rStyle w:val="normaltextrun"/>
+          <w:rFonts w:ascii="Aptos" w:eastAsiaTheme="majorEastAsia" w:hAnsi="Aptos" w:cs="Calibri"/>
+          <w:sz w:val="22"/>
+          <w:szCs w:val="22"/>
+        </w:rPr>
+        <w:t>%</w:t>
+      </w:r>
+      <w:r>
+        <w:rPr>
+          <w:rStyle w:val="normaltextrun"/>
+          <w:rFonts w:ascii="Aptos" w:eastAsiaTheme="majorEastAsia" w:hAnsi="Aptos" w:cs="Calibri"/>
+          <w:sz w:val="22"/>
+          <w:szCs w:val="22"/>
+        </w:rPr>
+        <w:t xml:space="preserve">, </w:t>
+      </w:r>
+      <w:r>
+        <w:rPr>
+          <w:rStyle w:val="normaltextrun"/>
+          <w:rFonts w:ascii="Aptos" w:eastAsiaTheme="majorEastAsia" w:hAnsi="Aptos" w:cs="Calibri"/>
+          <w:sz w:val="22"/>
+          <w:szCs w:val="22"/>
+        </w:rPr>
+        <w:t>Apple neural engine</w:t>
+      </w:r>
+      <w:r>
+        <w:rPr>
+          <w:rStyle w:val="normaltextrun"/>
+          <w:rFonts w:ascii="Aptos" w:eastAsiaTheme="majorEastAsia" w:hAnsi="Aptos" w:cs="Calibri"/>
+          <w:sz w:val="22"/>
+          <w:szCs w:val="22"/>
+        </w:rPr>
+        <w:t>:</w:t>
+      </w:r>
+      <w:r>
+        <w:rPr>
+          <w:rStyle w:val="normaltextrun"/>
+          <w:rFonts w:ascii="Aptos" w:eastAsiaTheme="majorEastAsia" w:hAnsi="Aptos" w:cs="Calibri"/>
+          <w:sz w:val="22"/>
+          <w:szCs w:val="22"/>
+        </w:rPr>
+        <w:t xml:space="preserve"> 0%</w:t>
+      </w:r>
+    </w:p>
+    <w:p>
+      <w:pPr>
+        <w:pStyle w:val="paragraph"/>
+        <w:spacing w:before="0" w:beforeAutospacing="0" w:after="0" w:afterAutospacing="0"/>
+        <w:textAlignment w:val="baseline"/>
+        <w:rPr>
+          <w:rFonts w:ascii="Aptos" w:hAnsi="Aptos" w:cs="Segoe UI"/>
+          <w:sz w:val="18"/>
+          <w:szCs w:val="18"/>
+        </w:rPr>
+      </w:pPr>
+      <w:r>
+        <w:rPr>
+          <w:rStyle w:val="normaltextrun"/>
+          <w:rFonts w:ascii="Aptos" w:eastAsiaTheme="majorEastAsia" w:hAnsi="Aptos" w:cs="Calibri"/>
+          <w:sz w:val="22"/>
+          <w:szCs w:val="22"/>
+        </w:rPr>
+        <w:t>RAM</w:t>
+      </w:r>
+      <w:r>
+        <w:rPr>
+          <w:rStyle w:val="normaltextrun"/>
+          <w:rFonts w:ascii="Aptos" w:eastAsiaTheme="majorEastAsia" w:hAnsi="Aptos" w:cs="Calibri"/>
+          <w:sz w:val="22"/>
+          <w:szCs w:val="22"/>
+        </w:rPr>
+        <w:t>: 0.8GB (Unified memory, hence accessible by CPU, GPU &amp;NPU)</w:t>
+      </w:r>
+    </w:p>
+    <w:p>
+      <w:pPr>
+        <w:pStyle w:val="paragraph"/>
+        <w:spacing w:before="0" w:beforeAutospacing="0" w:after="0" w:afterAutospacing="0"/>
+        <w:textAlignment w:val="baseline"/>
+        <w:rPr>
+          <w:rFonts w:ascii="Aptos" w:hAnsi="Aptos" w:cs="Calibri"/>
+          <w:sz w:val="22"/>
+          <w:szCs w:val="22"/>
+        </w:rPr>
+      </w:pPr>
+      <w:r>
+        <w:rPr>
+          <w:rStyle w:val="normaltextrun"/>
+          <w:rFonts w:ascii="Aptos" w:eastAsiaTheme="majorEastAsia" w:hAnsi="Aptos" w:cs="Calibri"/>
+          <w:sz w:val="22"/>
+          <w:szCs w:val="22"/>
+        </w:rPr>
+        <w:t>Other major processes on the System: </w:t>
+      </w:r>
+      <w:r>
+        <w:rPr>
+          <w:rStyle w:val="eop"/>
+          <w:rFonts w:ascii="Aptos" w:eastAsiaTheme="majorEastAsia" w:hAnsi="Aptos" w:cs="Calibri"/>
+          <w:sz w:val="22"/>
+          <w:szCs w:val="22"/>
+        </w:rPr>
+        <w:t> </w:t>
+      </w:r>
+      <w:r>
+        <w:rPr>
+          <w:rStyle w:val="normaltextrun"/>
+          <w:rFonts w:ascii="Aptos" w:eastAsiaTheme="majorEastAsia" w:hAnsi="Aptos" w:cs="Calibri"/>
+          <w:sz w:val="22"/>
+          <w:szCs w:val="22"/>
+        </w:rPr>
+        <w:t xml:space="preserve">Web </w:t>
+      </w:r>
+      <w:r>
+        <w:rPr>
+          <w:rStyle w:val="normaltextrun"/>
+          <w:rFonts w:ascii="Aptos" w:eastAsiaTheme="majorEastAsia" w:hAnsi="Aptos" w:cs="Calibri"/>
+          <w:sz w:val="22"/>
+          <w:szCs w:val="22"/>
+        </w:rPr>
+        <w:t>Browser with 20+ tabs open</w:t>
+      </w:r>
+      <w:r>
+        <w:rPr>
+          <w:rStyle w:val="eop"/>
+          <w:rFonts w:ascii="Aptos" w:eastAsiaTheme="majorEastAsia" w:hAnsi="Aptos" w:cs="Calibri"/>
+          <w:sz w:val="22"/>
+          <w:szCs w:val="22"/>
+        </w:rPr>
+        <w:t xml:space="preserve">, </w:t>
+      </w:r>
+      <w:proofErr w:type="spellStart"/>
+      <w:r>
+        <w:rPr>
+          <w:rStyle w:val="spellingerror"/>
+          <w:rFonts w:ascii="Aptos" w:eastAsiaTheme="majorEastAsia" w:hAnsi="Aptos" w:cs="Calibri"/>
+          <w:sz w:val="22"/>
+          <w:szCs w:val="22"/>
+        </w:rPr>
+        <w:t>Jetbrains</w:t>
+      </w:r>
+      <w:proofErr w:type="spellEnd"/>
+      <w:r>
+        <w:rPr>
+          <w:rStyle w:val="normaltextrun"/>
+          <w:rFonts w:ascii="Aptos" w:eastAsiaTheme="majorEastAsia" w:hAnsi="Aptos" w:cs="Calibri"/>
+          <w:sz w:val="22"/>
+          <w:szCs w:val="22"/>
+        </w:rPr>
+        <w:t> </w:t>
+      </w:r>
+      <w:proofErr w:type="spellStart"/>
+      <w:r>
+        <w:rPr>
+          <w:rStyle w:val="spellingerror"/>
+          <w:rFonts w:ascii="Aptos" w:eastAsiaTheme="majorEastAsia" w:hAnsi="Aptos" w:cs="Calibri"/>
+          <w:sz w:val="22"/>
+          <w:szCs w:val="22"/>
+        </w:rPr>
+        <w:t>CLion</w:t>
+      </w:r>
+      <w:proofErr w:type="spellEnd"/>
+      <w:r>
+        <w:rPr>
+          <w:rStyle w:val="normaltextrun"/>
+          <w:rFonts w:ascii="Aptos" w:eastAsiaTheme="majorEastAsia" w:hAnsi="Aptos" w:cs="Calibri"/>
+          <w:sz w:val="22"/>
+          <w:szCs w:val="22"/>
+        </w:rPr>
+        <w:t> IDE</w:t>
+      </w:r>
+      <w:r>
+        <w:rPr>
+          <w:rStyle w:val="eop"/>
+          <w:rFonts w:ascii="Aptos" w:eastAsiaTheme="majorEastAsia" w:hAnsi="Aptos" w:cs="Calibri"/>
+          <w:sz w:val="22"/>
+          <w:szCs w:val="22"/>
+        </w:rPr>
+        <w:t xml:space="preserve">, </w:t>
+      </w:r>
+      <w:proofErr w:type="spellStart"/>
+      <w:r>
+        <w:rPr>
+          <w:rStyle w:val="eop"/>
+          <w:rFonts w:ascii="Aptos" w:eastAsiaTheme="majorEastAsia" w:hAnsi="Aptos" w:cs="Calibri"/>
+          <w:sz w:val="22"/>
+          <w:szCs w:val="22"/>
+        </w:rPr>
+        <w:t>SublimeText</w:t>
+      </w:r>
+      <w:proofErr w:type="spellEnd"/>
+      <w:r>
+        <w:rPr>
+          <w:rStyle w:val="eop"/>
+          <w:rFonts w:ascii="Aptos" w:eastAsiaTheme="majorEastAsia" w:hAnsi="Aptos" w:cs="Calibri"/>
+          <w:sz w:val="22"/>
+          <w:szCs w:val="22"/>
+        </w:rPr>
+        <w:t xml:space="preserve"> text editor</w:t>
+      </w:r>
+    </w:p>
+    <w:p>
+      <w:pPr>
+        <w:pStyle w:val="paragraph"/>
+        <w:spacing w:before="0" w:beforeAutospacing="0" w:after="0" w:afterAutospacing="0"/>
+        <w:textAlignment w:val="baseline"/>
+        <w:rPr>
+          <w:rStyle w:val="normaltextrun"/>
+          <w:rFonts w:ascii="Aptos" w:eastAsiaTheme="majorEastAsia" w:hAnsi="Aptos" w:cs="Calibri"/>
+        </w:rPr>
+      </w:pPr>
+    </w:p>
+    <w:p>
+      <w:pPr>
+        <w:pStyle w:val="paragraph"/>
+        <w:spacing w:before="0" w:beforeAutospacing="0" w:after="0" w:afterAutospacing="0"/>
+        <w:textAlignment w:val="baseline"/>
+        <w:rPr>
+          <w:rStyle w:val="normaltextrun"/>
+          <w:rFonts w:ascii="Aptos" w:eastAsiaTheme="majorEastAsia" w:hAnsi="Aptos" w:cs="Calibri"/>
+        </w:rPr>
+      </w:pPr>
+      <w:r>
+        <w:rPr>
+          <w:rStyle w:val="normaltextrun"/>
+          <w:rFonts w:ascii="Aptos" w:eastAsiaTheme="majorEastAsia" w:hAnsi="Aptos" w:cs="Calibri"/>
+        </w:rPr>
+        <w:t>Inputs:</w:t>
+      </w:r>
+    </w:p>
+    <w:p>
+      <w:pPr>
+        <w:pStyle w:val="paragraph"/>
+        <w:spacing w:before="0" w:beforeAutospacing="0" w:after="0" w:afterAutospacing="0"/>
+        <w:textAlignment w:val="baseline"/>
+        <w:rPr>
+          <w:rFonts w:ascii="Monaco" w:hAnsi="Monaco"/>
+          <w:color w:val="000000" w:themeColor="text1"/>
+          <w:sz w:val="18"/>
+          <w:szCs w:val="18"/>
+        </w:rPr>
+      </w:pPr>
+      <w:r>
+        <w:rPr>
+          <w:rStyle w:val="normaltextrun"/>
+          <w:rFonts w:ascii="Aptos" w:eastAsiaTheme="majorEastAsia" w:hAnsi="Aptos" w:cs="Calibri"/>
+          <w:color w:val="000000" w:themeColor="text1"/>
+        </w:rPr>
+        <w:t>Pre-prompt:</w:t>
+      </w:r>
+      <w:r>
+        <w:rPr>
+          <w:rStyle w:val="normaltextrun"/>
+          <w:rFonts w:ascii="Aptos" w:eastAsiaTheme="majorEastAsia" w:hAnsi="Aptos" w:cs="Calibri"/>
+          <w:color w:val="000000" w:themeColor="text1"/>
+          <w:sz w:val="18"/>
+          <w:szCs w:val="18"/>
+        </w:rPr>
+        <w:t xml:space="preserve"> </w:t>
+      </w:r>
+      <w:r>
+        <w:rPr>
+          <w:rFonts w:ascii="Monaco" w:hAnsi="Monaco"/>
+          <w:color w:val="000000" w:themeColor="text1"/>
+          <w:sz w:val="18"/>
+          <w:szCs w:val="18"/>
+        </w:rPr>
+        <w:t>Go through the following context and answer the user's query in a brief manner.</w:t>
+      </w:r>
+    </w:p>
+    <w:p>
+      <w:pPr>
+        <w:pStyle w:val="paragraph"/>
+        <w:spacing w:before="0" w:beforeAutospacing="0" w:after="0" w:afterAutospacing="0"/>
+        <w:textAlignment w:val="baseline"/>
+        <w:rPr>
+          <w:rFonts w:ascii="Monaco" w:hAnsi="Monaco"/>
+          <w:color w:val="000000" w:themeColor="text1"/>
+          <w:sz w:val="18"/>
+          <w:szCs w:val="18"/>
+        </w:rPr>
+      </w:pPr>
+      <w:r>
+        <w:rPr>
+          <w:rFonts w:ascii="Aptos" w:hAnsi="Aptos"/>
+          <w:color w:val="000000" w:themeColor="text1"/>
+        </w:rPr>
+        <w:t xml:space="preserve">Context: </w:t>
+      </w:r>
+      <w:r>
+        <w:rPr>
+          <w:rFonts w:ascii="Monaco" w:hAnsi="Monaco"/>
+          <w:color w:val="000000" w:themeColor="text1"/>
+          <w:sz w:val="18"/>
+          <w:szCs w:val="18"/>
+        </w:rPr>
+        <w:t>Cache hierarchy, or multi-level cache, is a memory architecture that</w:t>
+      </w:r>
+      <w:r>
+        <w:rPr>
+          <w:rFonts w:ascii="Monaco" w:hAnsi="Monaco"/>
+          <w:color w:val="000000" w:themeColor="text1"/>
+          <w:sz w:val="18"/>
+          <w:szCs w:val="18"/>
+        </w:rPr>
+        <w:t xml:space="preserve"> ...</w:t>
+      </w:r>
+      <w:r>
+        <w:rPr>
+          <w:rFonts w:ascii="Monaco" w:hAnsi="Monaco"/>
+          <w:color w:val="000000" w:themeColor="text1"/>
+          <w:sz w:val="18"/>
+          <w:szCs w:val="18"/>
+        </w:rPr>
+        <w:t xml:space="preserve"> (Appendix A)</w:t>
+      </w:r>
+    </w:p>
+    <w:p>
+      <w:pPr>
+        <w:pStyle w:val="paragraph"/>
+        <w:spacing w:before="0" w:beforeAutospacing="0" w:after="0" w:afterAutospacing="0"/>
+        <w:textAlignment w:val="baseline"/>
+        <w:rPr>
+          <w:rStyle w:val="normaltextrun"/>
+          <w:rFonts w:ascii="Monaco" w:eastAsiaTheme="majorEastAsia" w:hAnsi="Monaco" w:cs="Calibri"/>
+          <w:sz w:val="18"/>
+          <w:szCs w:val="18"/>
+        </w:rPr>
+      </w:pPr>
+      <w:r>
+        <w:rPr>
+          <w:rStyle w:val="normaltextrun"/>
+          <w:rFonts w:ascii="Aptos" w:eastAsiaTheme="majorEastAsia" w:hAnsi="Aptos" w:cs="Calibri"/>
+        </w:rPr>
+        <w:t>Prompt:</w:t>
+      </w:r>
+      <w:r>
+        <w:rPr>
+          <w:rStyle w:val="normaltextrun"/>
+          <w:rFonts w:ascii="Aptos" w:eastAsiaTheme="majorEastAsia" w:hAnsi="Aptos" w:cs="Calibri"/>
+        </w:rPr>
+        <w:t xml:space="preserve"> </w:t>
+      </w:r>
+      <w:r>
+        <w:rPr>
+          <w:rStyle w:val="normaltextrun"/>
+          <w:rFonts w:ascii="Monaco" w:eastAsiaTheme="majorEastAsia" w:hAnsi="Monaco" w:cs="Calibri"/>
+          <w:sz w:val="18"/>
+          <w:szCs w:val="18"/>
+        </w:rPr>
+        <w:t>User: Tell me briefly what are caches and why are they needed?</w:t>
+      </w:r>
+    </w:p>
+    <w:p>
+      <w:pPr>
+        <w:pStyle w:val="paragraph"/>
+        <w:spacing w:before="0" w:beforeAutospacing="0" w:after="0" w:afterAutospacing="0"/>
+        <w:textAlignment w:val="baseline"/>
+        <w:rPr>
+          <w:rStyle w:val="normaltextrun"/>
+          <w:rFonts w:ascii="Monaco" w:eastAsiaTheme="majorEastAsia" w:hAnsi="Monaco" w:cs="Calibri"/>
+          <w:sz w:val="18"/>
+          <w:szCs w:val="18"/>
+        </w:rPr>
+      </w:pPr>
+      <w:r>
+        <w:rPr>
+          <w:rStyle w:val="normaltextrun"/>
+          <w:rFonts w:ascii="Aptos" w:eastAsiaTheme="majorEastAsia" w:hAnsi="Aptos" w:cs="Calibri"/>
+        </w:rPr>
+        <w:t>Output length:</w:t>
+      </w:r>
+      <w:r>
+        <w:rPr>
+          <w:rStyle w:val="normaltextrun"/>
+          <w:rFonts w:ascii="Monaco" w:eastAsiaTheme="majorEastAsia" w:hAnsi="Monaco" w:cs="Calibri"/>
+          <w:sz w:val="18"/>
+          <w:szCs w:val="18"/>
+        </w:rPr>
+        <w:t xml:space="preserve"> 256 (optional)</w:t>
+      </w:r>
+    </w:p>
+    <w:p>
+      <w:pPr>
+        <w:pStyle w:val="paragraph"/>
+        <w:spacing w:before="0" w:beforeAutospacing="0" w:after="0" w:afterAutospacing="0"/>
+        <w:textAlignment w:val="baseline"/>
         <w:rPr>
           <w:rStyle w:val="normaltextrun"/>
           <w:rFonts w:ascii="Calibri" w:eastAsiaTheme="majorEastAsia" w:hAnsi="Calibri" w:cs="Calibri"/>
           <w:sz w:val="22"/>
           <w:szCs w:val="22"/>
         </w:rPr>
-        <w:t>Llama-3.2-1B-Instruct-Q3_K</w:t>
-      </w:r>
-      <w:r>
-        <w:rPr>
-          <w:rStyle w:val="normaltextrun"/>
-          <w:rFonts w:ascii="Calibri" w:eastAsiaTheme="majorEastAsia" w:hAnsi="Calibri" w:cs="Calibri"/>
-          <w:sz w:val="22"/>
-          <w:szCs w:val="22"/>
-        </w:rPr>
-        <w:t xml:space="preserve"> (GGUF quantization)</w:t>
-      </w:r>
+      </w:pPr>
     </w:p>
     <w:p>
       <w:pPr>
@@ -12292,471 +13143,20 @@
         <w:textAlignment w:val="baseline"/>
         <w:rPr>
           <w:rStyle w:val="normaltextrun"/>
-          <w:rFonts w:ascii="Calibri" w:eastAsiaTheme="majorEastAsia" w:hAnsi="Calibri" w:cs="Calibri"/>
-          <w:sz w:val="22"/>
-          <w:szCs w:val="22"/>
+          <w:rFonts w:ascii="Aptos" w:eastAsiaTheme="majorEastAsia" w:hAnsi="Aptos" w:cs="Calibri"/>
         </w:rPr>
       </w:pPr>
       <w:r>
         <w:rPr>
           <w:rStyle w:val="normaltextrun"/>
-          <w:rFonts w:ascii="Calibri" w:eastAsiaTheme="majorEastAsia" w:hAnsi="Calibri" w:cs="Calibri"/>
-          <w:sz w:val="22"/>
-          <w:szCs w:val="22"/>
-        </w:rPr>
-        <w:t xml:space="preserve">Resource usage: </w:t>
-      </w:r>
-    </w:p>
-    <w:p>
-      <w:pPr>
-        <w:pStyle w:val="paragraph"/>
-        <w:spacing w:before="0" w:beforeAutospacing="0" w:after="0" w:afterAutospacing="0"/>
-        <w:textAlignment w:val="baseline"/>
+          <w:rFonts w:ascii="Aptos" w:eastAsiaTheme="majorEastAsia" w:hAnsi="Aptos" w:cs="Calibri"/>
+        </w:rPr>
+        <w:t xml:space="preserve">Sample </w:t>
+      </w:r>
+      <w:r>
         <w:rPr>
           <w:rStyle w:val="normaltextrun"/>
-          <w:rFonts w:ascii="Calibri" w:eastAsiaTheme="majorEastAsia" w:hAnsi="Calibri" w:cs="Calibri"/>
-          <w:sz w:val="22"/>
-          <w:szCs w:val="22"/>
-        </w:rPr>
-      </w:pPr>
-      <w:r>
-        <w:rPr>
-          <w:rStyle w:val="normaltextrun"/>
-          <w:rFonts w:ascii="Calibri" w:eastAsiaTheme="majorEastAsia" w:hAnsi="Calibri" w:cs="Calibri"/>
-          <w:sz w:val="22"/>
-          <w:szCs w:val="22"/>
-        </w:rPr>
-        <w:t xml:space="preserve">Apple M1 CPU: 30%, </w:t>
-      </w:r>
-      <w:r>
-        <w:rPr>
-          <w:rStyle w:val="normaltextrun"/>
-          <w:rFonts w:ascii="Calibri" w:eastAsiaTheme="majorEastAsia" w:hAnsi="Calibri" w:cs="Calibri"/>
-          <w:sz w:val="22"/>
-          <w:szCs w:val="22"/>
-        </w:rPr>
-        <w:t xml:space="preserve">Apple </w:t>
-      </w:r>
-      <w:r>
-        <w:rPr>
-          <w:rStyle w:val="normaltextrun"/>
-          <w:rFonts w:ascii="Calibri" w:eastAsiaTheme="majorEastAsia" w:hAnsi="Calibri" w:cs="Calibri"/>
-          <w:sz w:val="22"/>
-          <w:szCs w:val="22"/>
-        </w:rPr>
-        <w:t xml:space="preserve">M1 </w:t>
-      </w:r>
-      <w:r>
-        <w:rPr>
-          <w:rStyle w:val="normaltextrun"/>
-          <w:rFonts w:ascii="Calibri" w:eastAsiaTheme="majorEastAsia" w:hAnsi="Calibri" w:cs="Calibri"/>
-          <w:sz w:val="22"/>
-          <w:szCs w:val="22"/>
-        </w:rPr>
-        <w:t>GPU</w:t>
-      </w:r>
-      <w:r>
-        <w:rPr>
-          <w:rStyle w:val="normaltextrun"/>
-          <w:rFonts w:ascii="Calibri" w:eastAsiaTheme="majorEastAsia" w:hAnsi="Calibri" w:cs="Calibri"/>
-          <w:sz w:val="22"/>
-          <w:szCs w:val="22"/>
-        </w:rPr>
-        <w:t xml:space="preserve">: </w:t>
-      </w:r>
-      <w:r>
-        <w:rPr>
-          <w:rStyle w:val="spellingerror"/>
-          <w:rFonts w:ascii="Calibri" w:eastAsiaTheme="majorEastAsia" w:hAnsi="Calibri" w:cs="Calibri"/>
-          <w:sz w:val="22"/>
-          <w:szCs w:val="22"/>
-        </w:rPr>
-        <w:t>70</w:t>
-      </w:r>
-      <w:r>
-        <w:rPr>
-          <w:rStyle w:val="normaltextrun"/>
-          <w:rFonts w:ascii="Calibri" w:eastAsiaTheme="majorEastAsia" w:hAnsi="Calibri" w:cs="Calibri"/>
-          <w:sz w:val="22"/>
-          <w:szCs w:val="22"/>
-        </w:rPr>
-        <w:t>%</w:t>
-      </w:r>
-      <w:r>
-        <w:rPr>
-          <w:rStyle w:val="normaltextrun"/>
-          <w:rFonts w:ascii="Calibri" w:eastAsiaTheme="majorEastAsia" w:hAnsi="Calibri" w:cs="Calibri"/>
-          <w:sz w:val="22"/>
-          <w:szCs w:val="22"/>
-        </w:rPr>
-        <w:t xml:space="preserve">, </w:t>
-      </w:r>
-      <w:r>
-        <w:rPr>
-          <w:rStyle w:val="normaltextrun"/>
-          <w:rFonts w:ascii="Calibri" w:eastAsiaTheme="majorEastAsia" w:hAnsi="Calibri" w:cs="Calibri"/>
-          <w:sz w:val="22"/>
-          <w:szCs w:val="22"/>
-        </w:rPr>
-        <w:t>Apple neural engine</w:t>
-      </w:r>
-      <w:r>
-        <w:rPr>
-          <w:rStyle w:val="normaltextrun"/>
-          <w:rFonts w:ascii="Calibri" w:eastAsiaTheme="majorEastAsia" w:hAnsi="Calibri" w:cs="Calibri"/>
-          <w:sz w:val="22"/>
-          <w:szCs w:val="22"/>
-        </w:rPr>
-        <w:t>:</w:t>
-      </w:r>
-      <w:r>
-        <w:rPr>
-          <w:rStyle w:val="normaltextrun"/>
-          <w:rFonts w:ascii="Calibri" w:eastAsiaTheme="majorEastAsia" w:hAnsi="Calibri" w:cs="Calibri"/>
-          <w:sz w:val="22"/>
-          <w:szCs w:val="22"/>
-        </w:rPr>
-        <w:t xml:space="preserve"> 0%</w:t>
-      </w:r>
-    </w:p>
-    <w:p>
-      <w:pPr>
-        <w:pStyle w:val="paragraph"/>
-        <w:spacing w:before="0" w:beforeAutospacing="0" w:after="0" w:afterAutospacing="0"/>
-        <w:textAlignment w:val="baseline"/>
-        <w:rPr>
-          <w:rFonts w:ascii="Segoe UI" w:hAnsi="Segoe UI" w:cs="Segoe UI"/>
-          <w:sz w:val="18"/>
-          <w:szCs w:val="18"/>
-        </w:rPr>
-      </w:pPr>
-      <w:r>
-        <w:rPr>
-          <w:rStyle w:val="normaltextrun"/>
-          <w:rFonts w:ascii="Calibri" w:eastAsiaTheme="majorEastAsia" w:hAnsi="Calibri" w:cs="Calibri"/>
-          <w:sz w:val="22"/>
-          <w:szCs w:val="22"/>
-        </w:rPr>
-        <w:t>RAM</w:t>
-      </w:r>
-      <w:r>
-        <w:rPr>
-          <w:rStyle w:val="normaltextrun"/>
-          <w:rFonts w:ascii="Calibri" w:eastAsiaTheme="majorEastAsia" w:hAnsi="Calibri" w:cs="Calibri"/>
-          <w:sz w:val="22"/>
-          <w:szCs w:val="22"/>
-        </w:rPr>
-        <w:t>: 0.8GB (Unified memory, hence accessible by CPU, GPU &amp;NPU)</w:t>
-      </w:r>
-    </w:p>
-    <w:p>
-      <w:pPr>
-        <w:pStyle w:val="paragraph"/>
-        <w:spacing w:before="0" w:beforeAutospacing="0" w:after="0" w:afterAutospacing="0"/>
-        <w:textAlignment w:val="baseline"/>
-        <w:rPr>
-          <w:rFonts w:ascii="Calibri" w:hAnsi="Calibri" w:cs="Calibri"/>
-          <w:sz w:val="22"/>
-          <w:szCs w:val="22"/>
-        </w:rPr>
-      </w:pPr>
-      <w:r>
-        <w:rPr>
-          <w:rStyle w:val="normaltextrun"/>
-          <w:rFonts w:ascii="Calibri" w:eastAsiaTheme="majorEastAsia" w:hAnsi="Calibri" w:cs="Calibri"/>
-          <w:sz w:val="22"/>
-          <w:szCs w:val="22"/>
-        </w:rPr>
-        <w:t>Other major processes on the System: </w:t>
-      </w:r>
-      <w:r>
-        <w:rPr>
-          <w:rStyle w:val="eop"/>
-          <w:rFonts w:ascii="Calibri" w:eastAsiaTheme="majorEastAsia" w:hAnsi="Calibri" w:cs="Calibri"/>
-          <w:sz w:val="22"/>
-          <w:szCs w:val="22"/>
-        </w:rPr>
-        <w:t> </w:t>
-      </w:r>
-      <w:r>
-        <w:rPr>
-          <w:rStyle w:val="normaltextrun"/>
-          <w:rFonts w:ascii="Calibri" w:eastAsiaTheme="majorEastAsia" w:hAnsi="Calibri" w:cs="Calibri"/>
-          <w:sz w:val="22"/>
-          <w:szCs w:val="22"/>
-        </w:rPr>
-        <w:t xml:space="preserve">Web </w:t>
-      </w:r>
-      <w:r>
-        <w:rPr>
-          <w:rStyle w:val="normaltextrun"/>
-          <w:rFonts w:ascii="Calibri" w:eastAsiaTheme="majorEastAsia" w:hAnsi="Calibri" w:cs="Calibri"/>
-          <w:sz w:val="22"/>
-          <w:szCs w:val="22"/>
-        </w:rPr>
-        <w:t>Browser with 20+ tabs open</w:t>
-      </w:r>
-      <w:r>
-        <w:rPr>
-          <w:rStyle w:val="eop"/>
-          <w:rFonts w:ascii="Calibri" w:eastAsiaTheme="majorEastAsia" w:hAnsi="Calibri" w:cs="Calibri"/>
-          <w:sz w:val="22"/>
-          <w:szCs w:val="22"/>
-        </w:rPr>
-        <w:t xml:space="preserve">, </w:t>
-      </w:r>
-      <w:proofErr w:type="spellStart"/>
-      <w:r>
-        <w:rPr>
-          <w:rStyle w:val="spellingerror"/>
-          <w:rFonts w:ascii="Calibri" w:eastAsiaTheme="majorEastAsia" w:hAnsi="Calibri" w:cs="Calibri"/>
-          <w:sz w:val="22"/>
-          <w:szCs w:val="22"/>
-        </w:rPr>
-        <w:t>Jetbrains</w:t>
-      </w:r>
-      <w:proofErr w:type="spellEnd"/>
-      <w:r>
-        <w:rPr>
-          <w:rStyle w:val="normaltextrun"/>
-          <w:rFonts w:ascii="Calibri" w:eastAsiaTheme="majorEastAsia" w:hAnsi="Calibri" w:cs="Calibri"/>
-          <w:sz w:val="22"/>
-          <w:szCs w:val="22"/>
-        </w:rPr>
-        <w:t> </w:t>
-      </w:r>
-      <w:proofErr w:type="spellStart"/>
-      <w:r>
-        <w:rPr>
-          <w:rStyle w:val="spellingerror"/>
-          <w:rFonts w:ascii="Calibri" w:eastAsiaTheme="majorEastAsia" w:hAnsi="Calibri" w:cs="Calibri"/>
-          <w:sz w:val="22"/>
-          <w:szCs w:val="22"/>
-        </w:rPr>
-        <w:t>CLion</w:t>
-      </w:r>
-      <w:proofErr w:type="spellEnd"/>
-      <w:r>
-        <w:rPr>
-          <w:rStyle w:val="normaltextrun"/>
-          <w:rFonts w:ascii="Calibri" w:eastAsiaTheme="majorEastAsia" w:hAnsi="Calibri" w:cs="Calibri"/>
-          <w:sz w:val="22"/>
-          <w:szCs w:val="22"/>
-        </w:rPr>
-        <w:t> IDE</w:t>
-      </w:r>
-      <w:r>
-        <w:rPr>
-          <w:rStyle w:val="eop"/>
-          <w:rFonts w:ascii="Calibri" w:eastAsiaTheme="majorEastAsia" w:hAnsi="Calibri" w:cs="Calibri"/>
-          <w:sz w:val="22"/>
-          <w:szCs w:val="22"/>
-        </w:rPr>
-        <w:t xml:space="preserve">, </w:t>
-      </w:r>
-      <w:proofErr w:type="spellStart"/>
-      <w:r>
-        <w:rPr>
-          <w:rStyle w:val="eop"/>
-          <w:rFonts w:ascii="Calibri" w:eastAsiaTheme="majorEastAsia" w:hAnsi="Calibri" w:cs="Calibri"/>
-          <w:sz w:val="22"/>
-          <w:szCs w:val="22"/>
-        </w:rPr>
-        <w:t>SublimeText</w:t>
-      </w:r>
-      <w:proofErr w:type="spellEnd"/>
-      <w:r>
-        <w:rPr>
-          <w:rStyle w:val="eop"/>
-          <w:rFonts w:ascii="Calibri" w:eastAsiaTheme="majorEastAsia" w:hAnsi="Calibri" w:cs="Calibri"/>
-          <w:sz w:val="22"/>
-          <w:szCs w:val="22"/>
-        </w:rPr>
-        <w:t xml:space="preserve"> text editor</w:t>
-      </w:r>
-    </w:p>
-    <w:p>
-      <w:pPr>
-        <w:pStyle w:val="paragraph"/>
-        <w:spacing w:before="0" w:beforeAutospacing="0" w:after="0" w:afterAutospacing="0"/>
-        <w:textAlignment w:val="baseline"/>
-        <w:rPr>
-          <w:rStyle w:val="normaltextrun"/>
-          <w:rFonts w:ascii="Calibri" w:eastAsiaTheme="majorEastAsia" w:hAnsi="Calibri" w:cs="Calibri"/>
-          <w:sz w:val="22"/>
-          <w:szCs w:val="22"/>
-        </w:rPr>
-      </w:pPr>
-    </w:p>
-    <w:p>
-      <w:pPr>
-        <w:pStyle w:val="paragraph"/>
-        <w:spacing w:before="0" w:beforeAutospacing="0" w:after="0" w:afterAutospacing="0"/>
-        <w:textAlignment w:val="baseline"/>
-        <w:rPr>
-          <w:rStyle w:val="normaltextrun"/>
-          <w:rFonts w:ascii="Calibri" w:eastAsiaTheme="majorEastAsia" w:hAnsi="Calibri" w:cs="Calibri"/>
-          <w:sz w:val="22"/>
-          <w:szCs w:val="22"/>
-        </w:rPr>
-      </w:pPr>
-      <w:r>
-        <w:rPr>
-          <w:rStyle w:val="normaltextrun"/>
-          <w:rFonts w:ascii="Calibri" w:eastAsiaTheme="majorEastAsia" w:hAnsi="Calibri" w:cs="Calibri"/>
-          <w:sz w:val="22"/>
-          <w:szCs w:val="22"/>
-        </w:rPr>
-        <w:t>Inputs:</w:t>
-      </w:r>
-    </w:p>
-    <w:p>
-      <w:pPr>
-        <w:pStyle w:val="paragraph"/>
-        <w:spacing w:before="0" w:beforeAutospacing="0" w:after="0" w:afterAutospacing="0"/>
-        <w:textAlignment w:val="baseline"/>
-        <w:rPr>
-          <w:rFonts w:ascii="Monaco" w:hAnsi="Monaco"/>
-          <w:color w:val="000000" w:themeColor="text1"/>
-          <w:sz w:val="18"/>
-          <w:szCs w:val="18"/>
-        </w:rPr>
-      </w:pPr>
-      <w:r>
-        <w:rPr>
-          <w:rStyle w:val="normaltextrun"/>
-          <w:rFonts w:ascii="Monaco" w:eastAsiaTheme="majorEastAsia" w:hAnsi="Monaco" w:cs="Calibri"/>
-          <w:color w:val="000000" w:themeColor="text1"/>
-          <w:sz w:val="18"/>
-          <w:szCs w:val="18"/>
-        </w:rPr>
-        <w:t xml:space="preserve">Pre-prompt: </w:t>
-      </w:r>
-      <w:r>
-        <w:rPr>
-          <w:rFonts w:ascii="Monaco" w:hAnsi="Monaco"/>
-          <w:color w:val="000000" w:themeColor="text1"/>
-          <w:sz w:val="18"/>
-          <w:szCs w:val="18"/>
-        </w:rPr>
-        <w:t>Go through the following context and answer the user's query in a brief manner.</w:t>
-      </w:r>
-    </w:p>
-    <w:p>
-      <w:pPr>
-        <w:pStyle w:val="paragraph"/>
-        <w:spacing w:before="0" w:beforeAutospacing="0" w:after="0" w:afterAutospacing="0"/>
-        <w:textAlignment w:val="baseline"/>
-        <w:rPr>
-          <w:rFonts w:ascii="Monaco" w:hAnsi="Monaco"/>
-          <w:color w:val="000000" w:themeColor="text1"/>
-          <w:sz w:val="18"/>
-          <w:szCs w:val="18"/>
-        </w:rPr>
-      </w:pPr>
-      <w:r>
-        <w:rPr>
-          <w:rFonts w:ascii="Monaco" w:hAnsi="Monaco"/>
-          <w:color w:val="000000" w:themeColor="text1"/>
-          <w:sz w:val="18"/>
-          <w:szCs w:val="18"/>
-        </w:rPr>
-        <w:t xml:space="preserve">Context: </w:t>
-      </w:r>
-      <w:r>
-        <w:rPr>
-          <w:rFonts w:ascii="Monaco" w:hAnsi="Monaco"/>
-          <w:color w:val="000000" w:themeColor="text1"/>
-          <w:sz w:val="18"/>
-          <w:szCs w:val="18"/>
-        </w:rPr>
-        <w:t>Cache hierarchy, or multi-level cache, is a memory architecture that</w:t>
-      </w:r>
-      <w:r>
-        <w:rPr>
-          <w:rFonts w:ascii="Monaco" w:hAnsi="Monaco"/>
-          <w:color w:val="000000" w:themeColor="text1"/>
-          <w:sz w:val="18"/>
-          <w:szCs w:val="18"/>
-        </w:rPr>
-        <w:t xml:space="preserve"> (Appendix A)</w:t>
-      </w:r>
-    </w:p>
-    <w:p>
-      <w:pPr>
-        <w:pStyle w:val="paragraph"/>
-        <w:spacing w:before="0" w:beforeAutospacing="0" w:after="0" w:afterAutospacing="0"/>
-        <w:textAlignment w:val="baseline"/>
-        <w:rPr>
-          <w:rStyle w:val="normaltextrun"/>
-          <w:rFonts w:ascii="Monaco" w:eastAsiaTheme="majorEastAsia" w:hAnsi="Monaco" w:cs="Calibri"/>
-          <w:sz w:val="18"/>
-          <w:szCs w:val="18"/>
-        </w:rPr>
-      </w:pPr>
-      <w:r>
-        <w:rPr>
-          <w:rStyle w:val="normaltextrun"/>
-          <w:rFonts w:ascii="Monaco" w:eastAsiaTheme="majorEastAsia" w:hAnsi="Monaco" w:cs="Calibri"/>
-          <w:sz w:val="18"/>
-          <w:szCs w:val="18"/>
-        </w:rPr>
-        <w:t>Prompt: User: Tell me briefly what are caches and why are they needed?</w:t>
-      </w:r>
-    </w:p>
-    <w:p>
-      <w:pPr>
-        <w:pStyle w:val="paragraph"/>
-        <w:spacing w:before="0" w:beforeAutospacing="0" w:after="0" w:afterAutospacing="0"/>
-        <w:textAlignment w:val="baseline"/>
-        <w:rPr>
-          <w:rStyle w:val="normaltextrun"/>
-          <w:rFonts w:ascii="Monaco" w:eastAsiaTheme="majorEastAsia" w:hAnsi="Monaco" w:cs="Calibri"/>
-          <w:sz w:val="18"/>
-          <w:szCs w:val="18"/>
-        </w:rPr>
-      </w:pPr>
-      <w:r>
-        <w:rPr>
-          <w:rStyle w:val="normaltextrun"/>
-          <w:rFonts w:ascii="Monaco" w:eastAsiaTheme="majorEastAsia" w:hAnsi="Monaco" w:cs="Calibri"/>
-          <w:sz w:val="18"/>
-          <w:szCs w:val="18"/>
-        </w:rPr>
-        <w:t>Output length: 256 (optional)</w:t>
-      </w:r>
-    </w:p>
-    <w:p>
-      <w:pPr>
-        <w:pStyle w:val="paragraph"/>
-        <w:spacing w:before="0" w:beforeAutospacing="0" w:after="0" w:afterAutospacing="0"/>
-        <w:textAlignment w:val="baseline"/>
-        <w:rPr>
-          <w:rStyle w:val="normaltextrun"/>
-          <w:rFonts w:ascii="Calibri" w:eastAsiaTheme="majorEastAsia" w:hAnsi="Calibri" w:cs="Calibri"/>
-          <w:sz w:val="22"/>
-          <w:szCs w:val="22"/>
-        </w:rPr>
-      </w:pPr>
-    </w:p>
-    <w:p>
-      <w:pPr>
-        <w:pStyle w:val="paragraph"/>
-        <w:spacing w:before="0" w:beforeAutospacing="0" w:after="0" w:afterAutospacing="0"/>
-        <w:textAlignment w:val="baseline"/>
-        <w:rPr>
-          <w:rStyle w:val="normaltextrun"/>
-          <w:rFonts w:ascii="Calibri" w:eastAsiaTheme="majorEastAsia" w:hAnsi="Calibri" w:cs="Calibri"/>
-          <w:sz w:val="22"/>
-          <w:szCs w:val="22"/>
-        </w:rPr>
-      </w:pPr>
-      <w:r>
-        <w:rPr>
-          <w:rStyle w:val="normaltextrun"/>
-          <w:rFonts w:ascii="Calibri" w:eastAsiaTheme="majorEastAsia" w:hAnsi="Calibri" w:cs="Calibri"/>
-          <w:sz w:val="22"/>
-          <w:szCs w:val="22"/>
+          <w:rFonts w:ascii="Aptos" w:eastAsiaTheme="majorEastAsia" w:hAnsi="Aptos" w:cs="Calibri"/>
         </w:rPr>
         <w:t>Screenshots:</w:t>
       </w:r>
@@ -12772,17 +13172,17 @@
         <w:textAlignment w:val="baseline"/>
         <w:rPr>
           <w:rStyle w:val="normaltextrun"/>
-          <w:rFonts w:ascii="Calibri" w:eastAsiaTheme="majorEastAsia" w:hAnsi="Calibri" w:cs="Calibri"/>
-          <w:sz w:val="22"/>
-          <w:szCs w:val="22"/>
-        </w:rPr>
-      </w:pPr>
-      <w:r>
-        <w:rPr>
-          <w:rFonts w:ascii="Calibri" w:eastAsiaTheme="majorEastAsia" w:hAnsi="Calibri" w:cs="Calibri"/>
+          <w:rFonts w:ascii="Aptos" w:eastAsiaTheme="majorEastAsia" w:hAnsi="Aptos" w:cs="Calibri"/>
+          <w:sz w:val="20"/>
+          <w:szCs w:val="20"/>
+        </w:rPr>
+      </w:pPr>
+      <w:r>
+        <w:rPr>
+          <w:rFonts w:ascii="Aptos" w:eastAsiaTheme="majorEastAsia" w:hAnsi="Aptos" w:cs="Calibri"/>
           <w:noProof/>
-          <w:sz w:val="22"/>
-          <w:szCs w:val="22"/>
+          <w:sz w:val="20"/>
+          <w:szCs w:val="20"/>
           <w14:ligatures w14:val="standardContextual"/>
         </w:rPr>
         <w:drawing>
@@ -12844,11 +13244,32 @@
       <w:r>
         <w:rPr>
           <w:rStyle w:val="normaltextrun"/>
+          <w:rFonts w:ascii="Aptos" w:eastAsiaTheme="majorEastAsia" w:hAnsi="Aptos" w:cs="Calibri"/>
+          <w:sz w:val="20"/>
+          <w:szCs w:val="20"/>
+        </w:rPr>
+        <w:t>Input, output and LLM diagnostic stats</w:t>
+      </w:r>
+    </w:p>
+    <w:p>
+      <w:pPr>
+        <w:rPr>
+          <w:rStyle w:val="normaltextrun"/>
+          <w:rFonts w:ascii="Calibri" w:eastAsiaTheme="majorEastAsia" w:hAnsi="Calibri" w:cs="Calibri"/>
+          <w:kern w:val="0"/>
+          <w:sz w:val="22"/>
+          <w:szCs w:val="22"/>
+          <w14:ligatures w14:val="none"/>
+        </w:rPr>
+      </w:pPr>
+      <w:r>
+        <w:rPr>
+          <w:rStyle w:val="normaltextrun"/>
           <w:rFonts w:ascii="Calibri" w:eastAsiaTheme="majorEastAsia" w:hAnsi="Calibri" w:cs="Calibri"/>
           <w:sz w:val="22"/>
           <w:szCs w:val="22"/>
         </w:rPr>
-        <w:t>Input, output and LLM diagnostic stats</w:t>
+        <w:br w:type="page"/>
       </w:r>
     </w:p>
     <w:p>
@@ -12870,12 +13291,21 @@
       <w:r>
         <w:rPr>
           <w:rStyle w:val="normaltextrun"/>
+          <w:rFonts w:ascii="Aptos" w:eastAsiaTheme="majorEastAsia" w:hAnsi="Aptos" w:cs="Calibri"/>
+          <w:sz w:val="20"/>
+          <w:szCs w:val="20"/>
+        </w:rPr>
+        <w:lastRenderedPageBreak/>
+        <w:t>Resource usage sample screenshot – during LLM execution</w:t>
+      </w:r>
+      <w:r>
+        <w:rPr>
+          <w:rStyle w:val="normaltextrun"/>
           <w:rFonts w:ascii="Calibri" w:eastAsiaTheme="majorEastAsia" w:hAnsi="Calibri" w:cs="Calibri"/>
           <w:sz w:val="22"/>
           <w:szCs w:val="22"/>
         </w:rPr>
-        <w:lastRenderedPageBreak/>
-        <w:t xml:space="preserve">Resource usage sample screenshot – during LLM execution </w:t>
+        <w:t xml:space="preserve"> </w:t>
       </w:r>
       <w:r>
         <w:rPr>
@@ -12908,7 +13338,7 @@
           <w14:ligatures w14:val="standardContextual"/>
         </w:rPr>
         <w:drawing>
-          <wp:inline distT="0" distB="0" distL="0" distR="0" wp14:anchorId="61E69BE2" wp14:editId="7BC32535">
+          <wp:inline distT="0" distB="0" distL="0" distR="0" wp14:anchorId="61E69BE2" wp14:editId="0277EF08">
             <wp:extent cx="6858000" cy="4286250"/>
             <wp:effectExtent l="0" t="0" r="0" b="6350"/>
             <wp:docPr id="757258963" name="Picture 9" descr="A screenshot of a computer&#10;&#10;Description automatically generated"/>
@@ -12969,11 +13399,11 @@
       <w:r>
         <w:rPr>
           <w:rStyle w:val="normaltextrun"/>
-          <w:rFonts w:ascii="Calibri" w:eastAsiaTheme="majorEastAsia" w:hAnsi="Calibri" w:cs="Calibri"/>
-          <w:sz w:val="22"/>
-          <w:szCs w:val="22"/>
-        </w:rPr>
-        <w:t xml:space="preserve">Resource usage sample screenshot – </w:t>
+          <w:rFonts w:ascii="Aptos" w:eastAsiaTheme="majorEastAsia" w:hAnsi="Aptos" w:cs="Calibri"/>
+          <w:sz w:val="20"/>
+          <w:szCs w:val="20"/>
+        </w:rPr>
+        <w:t>Resource usage sample screenshot – after LLM execution</w:t>
       </w:r>
       <w:r>
         <w:rPr>
@@ -12982,16 +13412,7 @@
           <w:sz w:val="22"/>
           <w:szCs w:val="22"/>
         </w:rPr>
-        <w:t>after</w:t>
-      </w:r>
-      <w:r>
-        <w:rPr>
-          <w:rStyle w:val="normaltextrun"/>
-          <w:rFonts w:ascii="Calibri" w:eastAsiaTheme="majorEastAsia" w:hAnsi="Calibri" w:cs="Calibri"/>
-          <w:sz w:val="22"/>
-          <w:szCs w:val="22"/>
-        </w:rPr>
-        <w:t xml:space="preserve"> LLM execution </w:t>
+        <w:t xml:space="preserve"> </w:t>
       </w:r>
       <w:r>
         <w:rPr>
@@ -13170,11 +13591,6 @@
     </w:p>
     <w:p>
       <w:pPr>
-        <w:pStyle w:val="ListParagraph"/>
-        <w:numPr>
-          <w:ilvl w:val="0"/>
-          <w:numId w:val="3"/>
-        </w:numPr>
         <w:tabs>
           <w:tab w:val="left" w:pos="142"/>
           <w:tab w:val="left" w:pos="1120"/>
@@ -13193,7 +13609,6 @@
         <w:autoSpaceDN w:val="0"/>
         <w:adjustRightInd w:val="0"/>
         <w:spacing w:after="0" w:line="240" w:lineRule="auto"/>
-        <w:ind w:left="-142" w:firstLine="142"/>
         <w:jc w:val="both"/>
         <w:rPr>
           <w:rFonts w:ascii="Aptos" w:hAnsi="Aptos"/>
@@ -13204,23 +13619,52 @@
       <w:r>
         <w:rPr>
           <w:rFonts w:ascii="Aptos" w:hAnsi="Aptos"/>
-        </w:rPr>
-        <w:lastRenderedPageBreak/>
-        <w:t xml:space="preserve"> </w:t>
-      </w:r>
-      <w:r>
-        <w:rPr>
-          <w:rFonts w:ascii="Aptos" w:hAnsi="Aptos"/>
           <w:b/>
           <w:bCs/>
         </w:rPr>
+        <w:lastRenderedPageBreak/>
+        <w:t>IV.</w:t>
+      </w:r>
+      <w:r>
+        <w:rPr>
+          <w:rFonts w:ascii="Aptos" w:hAnsi="Aptos"/>
+        </w:rPr>
+        <w:t xml:space="preserve"> </w:t>
+      </w:r>
+      <w:r>
+        <w:rPr>
+          <w:rFonts w:ascii="Aptos" w:hAnsi="Aptos"/>
+          <w:b/>
+          <w:bCs/>
+        </w:rPr>
         <w:t xml:space="preserve">Next Steps </w:t>
       </w:r>
     </w:p>
     <w:p>
       <w:pPr>
-        <w:rPr>
-          <w:rFonts w:ascii="Aptos" w:hAnsi="Aptos"/>
+        <w:tabs>
+          <w:tab w:val="left" w:pos="142"/>
+          <w:tab w:val="left" w:pos="1120"/>
+          <w:tab w:val="left" w:pos="1680"/>
+          <w:tab w:val="left" w:pos="2240"/>
+          <w:tab w:val="left" w:pos="2800"/>
+          <w:tab w:val="left" w:pos="3360"/>
+          <w:tab w:val="left" w:pos="3920"/>
+          <w:tab w:val="left" w:pos="4480"/>
+          <w:tab w:val="left" w:pos="5040"/>
+          <w:tab w:val="left" w:pos="5600"/>
+          <w:tab w:val="left" w:pos="6160"/>
+          <w:tab w:val="left" w:pos="6720"/>
+        </w:tabs>
+        <w:autoSpaceDE w:val="0"/>
+        <w:autoSpaceDN w:val="0"/>
+        <w:adjustRightInd w:val="0"/>
+        <w:spacing w:after="0" w:line="240" w:lineRule="auto"/>
+        <w:jc w:val="both"/>
+        <w:rPr>
+          <w:rFonts w:ascii="Aptos" w:hAnsi="Aptos"/>
+          <w:b/>
+          <w:bCs/>
         </w:rPr>
       </w:pPr>
     </w:p>
@@ -13254,14 +13698,12 @@
         </w:rPr>
         <w:t xml:space="preserve">Integrate FAISS vector </w:t>
       </w:r>
-      <w:proofErr w:type="spellStart"/>
-      <w:r>
-        <w:rPr>
-          <w:rFonts w:ascii="Aptos" w:hAnsi="Aptos"/>
-        </w:rPr>
-        <w:t>db</w:t>
-      </w:r>
-      <w:proofErr w:type="spellEnd"/>
+      <w:r>
+        <w:rPr>
+          <w:rFonts w:ascii="Aptos" w:hAnsi="Aptos"/>
+        </w:rPr>
+        <w:t>dB</w:t>
+      </w:r>
       <w:r>
         <w:rPr>
           <w:rFonts w:ascii="Aptos" w:hAnsi="Aptos"/>
@@ -13332,31 +13774,7 @@
         <w:rPr>
           <w:rFonts w:ascii="Aptos" w:hAnsi="Aptos"/>
         </w:rPr>
-        <w:t xml:space="preserve">Add limited capabilities to </w:t>
-      </w:r>
-      <w:r>
-        <w:rPr>
-          <w:rFonts w:ascii="Aptos" w:hAnsi="Aptos"/>
-        </w:rPr>
-        <w:t>FAISS</w:t>
-      </w:r>
-      <w:r>
-        <w:rPr>
-          <w:rFonts w:ascii="Aptos" w:hAnsi="Aptos"/>
-        </w:rPr>
-        <w:t xml:space="preserve"> to leverage the </w:t>
-      </w:r>
-      <w:r>
-        <w:rPr>
-          <w:rFonts w:ascii="Aptos" w:hAnsi="Aptos"/>
-        </w:rPr>
-        <w:t>GPU/</w:t>
-      </w:r>
-      <w:r>
-        <w:rPr>
-          <w:rFonts w:ascii="Aptos" w:hAnsi="Aptos"/>
-        </w:rPr>
-        <w:t>NPU (currently not supported)</w:t>
+        <w:t>Add limited capabilities to FAISS to leverage the GPU/NPU (currently not supported)</w:t>
       </w:r>
     </w:p>
     <w:p>
@@ -13415,14 +13833,12 @@
         </w:rPr>
         <w:t xml:space="preserve">Apple ANE/NPU can perform </w:t>
       </w:r>
-      <w:proofErr w:type="spellStart"/>
-      <w:r>
-        <w:rPr>
-          <w:rFonts w:ascii="Aptos" w:hAnsi="Aptos"/>
-        </w:rPr>
-        <w:t>upto</w:t>
-      </w:r>
-      <w:proofErr w:type="spellEnd"/>
+      <w:r>
+        <w:rPr>
+          <w:rFonts w:ascii="Aptos" w:hAnsi="Aptos"/>
+        </w:rPr>
+        <w:t>up to</w:t>
+      </w:r>
       <w:r>
         <w:rPr>
           <w:rFonts w:ascii="Aptos" w:hAnsi="Aptos"/>
@@ -13484,11 +13900,15 @@
         <w:jc w:val="both"/>
         <w:rPr>
           <w:rFonts w:ascii="Aptos" w:hAnsi="Aptos"/>
-        </w:rPr>
-      </w:pPr>
-      <w:r>
-        <w:rPr>
-          <w:rFonts w:ascii="Aptos" w:hAnsi="Aptos"/>
+          <w:b/>
+          <w:bCs/>
+        </w:rPr>
+      </w:pPr>
+      <w:r>
+        <w:rPr>
+          <w:rFonts w:ascii="Aptos" w:hAnsi="Aptos"/>
+          <w:b/>
+          <w:bCs/>
         </w:rPr>
         <w:lastRenderedPageBreak/>
         <w:t>Glossary:</w:t>
@@ -13680,13 +14100,7 @@
         <w:rPr>
           <w:rFonts w:ascii="Aptos" w:hAnsi="Aptos"/>
         </w:rPr>
-        <w:t xml:space="preserve"> i.e. </w:t>
-      </w:r>
-      <w:r>
-        <w:rPr>
-          <w:rFonts w:ascii="Aptos" w:hAnsi="Aptos"/>
-        </w:rPr>
-        <w:t>10</w:t>
+        <w:t xml:space="preserve"> i.e. 10</w:t>
       </w:r>
       <w:r>
         <w:rPr>
@@ -13699,19 +14113,7 @@
         <w:rPr>
           <w:rFonts w:ascii="Aptos" w:hAnsi="Aptos"/>
         </w:rPr>
-        <w:t xml:space="preserve"> </w:t>
-      </w:r>
-      <w:r>
-        <w:rPr>
-          <w:rFonts w:ascii="Aptos" w:hAnsi="Aptos"/>
-        </w:rPr>
-        <w:t xml:space="preserve">floating point </w:t>
-      </w:r>
-      <w:r>
-        <w:rPr>
-          <w:rFonts w:ascii="Aptos" w:hAnsi="Aptos"/>
-        </w:rPr>
-        <w:t>operations per second</w:t>
+        <w:t xml:space="preserve"> floating point operations per second</w:t>
       </w:r>
     </w:p>
     <w:p>
@@ -13937,11 +14339,15 @@
         <w:jc w:val="both"/>
         <w:rPr>
           <w:rFonts w:ascii="Aptos" w:hAnsi="Aptos"/>
-        </w:rPr>
-      </w:pPr>
-      <w:r>
-        <w:rPr>
-          <w:rFonts w:ascii="Aptos" w:hAnsi="Aptos"/>
+          <w:b/>
+          <w:bCs/>
+        </w:rPr>
+      </w:pPr>
+      <w:r>
+        <w:rPr>
+          <w:rFonts w:ascii="Aptos" w:hAnsi="Aptos"/>
+          <w:b/>
+          <w:bCs/>
         </w:rPr>
         <w:t>References:</w:t>
       </w:r>
@@ -14084,49 +14490,7 @@
             <w:rStyle w:val="Hyperlink"/>
             <w:rFonts w:ascii="Aptos" w:hAnsi="Aptos"/>
           </w:rPr>
-          <w:t>Building</w:t>
-        </w:r>
-        <w:r>
-          <w:rPr>
-            <w:rStyle w:val="Hyperlink"/>
-            <w:rFonts w:ascii="Aptos" w:hAnsi="Aptos"/>
-          </w:rPr>
-          <w:t xml:space="preserve"> </w:t>
-        </w:r>
-        <w:r>
-          <w:rPr>
-            <w:rStyle w:val="Hyperlink"/>
-            <w:rFonts w:ascii="Aptos" w:hAnsi="Aptos"/>
-          </w:rPr>
-          <w:t>a</w:t>
-        </w:r>
-        <w:r>
-          <w:rPr>
-            <w:rStyle w:val="Hyperlink"/>
-            <w:rFonts w:ascii="Aptos" w:hAnsi="Aptos"/>
-          </w:rPr>
-          <w:t xml:space="preserve"> </w:t>
-        </w:r>
-        <w:r>
-          <w:rPr>
-            <w:rStyle w:val="Hyperlink"/>
-            <w:rFonts w:ascii="Aptos" w:hAnsi="Aptos"/>
-          </w:rPr>
-          <w:t xml:space="preserve">RAG </w:t>
-        </w:r>
-        <w:r>
-          <w:rPr>
-            <w:rStyle w:val="Hyperlink"/>
-            <w:rFonts w:ascii="Aptos" w:hAnsi="Aptos"/>
-          </w:rPr>
-          <w:t>A</w:t>
-        </w:r>
-        <w:r>
-          <w:rPr>
-            <w:rStyle w:val="Hyperlink"/>
-            <w:rFonts w:ascii="Aptos" w:hAnsi="Aptos"/>
-          </w:rPr>
-          <w:t>pp</w:t>
+          <w:t>Building a RAG App</w:t>
         </w:r>
       </w:hyperlink>
     </w:p>
@@ -14185,13 +14549,7 @@
           <w:rPr>
             <w:rStyle w:val="Hyperlink"/>
           </w:rPr>
-          <w:t>Efficient Estimation of Word Representations in</w:t>
-        </w:r>
-        <w:r>
-          <w:rPr>
-            <w:rStyle w:val="Hyperlink"/>
-          </w:rPr>
-          <w:t xml:space="preserve"> Vector Space</w:t>
+          <w:t>Efficient Estimation of Word Representations in Vector Space</w:t>
         </w:r>
       </w:hyperlink>
     </w:p>
@@ -14390,19 +14748,11 @@
         </w:rPr>
         <w:t xml:space="preserve"> </w:t>
       </w:r>
-      <w:proofErr w:type="gramStart"/>
-      <w:r>
-        <w:rPr>
-          <w:rFonts w:ascii="Aptos" w:hAnsi="Aptos"/>
-        </w:rPr>
-        <w:t>(</w:t>
-      </w:r>
-      <w:proofErr w:type="gramEnd"/>
-      <w:r>
-        <w:rPr>
-          <w:rFonts w:ascii="Aptos" w:hAnsi="Aptos"/>
-        </w:rPr>
-        <w:t xml:space="preserve">2023). </w:t>
+      <w:r>
+        <w:rPr>
+          <w:rFonts w:ascii="Aptos" w:hAnsi="Aptos"/>
+        </w:rPr>
+        <w:t xml:space="preserve">(2023). </w:t>
       </w:r>
       <w:hyperlink r:id="rId21" w:history="1">
         <w:r>
@@ -14462,19 +14812,11 @@
         </w:rPr>
         <w:t xml:space="preserve">. </w:t>
       </w:r>
-      <w:proofErr w:type="gramStart"/>
-      <w:r>
-        <w:rPr>
-          <w:rFonts w:ascii="Aptos" w:hAnsi="Aptos"/>
-        </w:rPr>
-        <w:t>(</w:t>
-      </w:r>
-      <w:proofErr w:type="gramEnd"/>
-      <w:r>
-        <w:rPr>
-          <w:rFonts w:ascii="Aptos" w:hAnsi="Aptos"/>
-        </w:rPr>
-        <w:t xml:space="preserve">2023). </w:t>
+      <w:r>
+        <w:rPr>
+          <w:rFonts w:ascii="Aptos" w:hAnsi="Aptos"/>
+        </w:rPr>
+        <w:t xml:space="preserve">(2023). </w:t>
       </w:r>
       <w:hyperlink r:id="rId22" w:history="1">
         <w:r>
@@ -15131,23 +15473,7 @@
             <w:rStyle w:val="Hyperlink"/>
             <w:rFonts w:ascii="Aptos" w:hAnsi="Aptos"/>
           </w:rPr>
-          <w:t xml:space="preserve">All You Need </w:t>
-        </w:r>
-        <w:proofErr w:type="gramStart"/>
-        <w:r>
-          <w:rPr>
-            <w:rStyle w:val="Hyperlink"/>
-            <w:rFonts w:ascii="Aptos" w:hAnsi="Aptos"/>
-          </w:rPr>
-          <w:t>To</w:t>
-        </w:r>
-        <w:proofErr w:type="gramEnd"/>
-        <w:r>
-          <w:rPr>
-            <w:rStyle w:val="Hyperlink"/>
-            <w:rFonts w:ascii="Aptos" w:hAnsi="Aptos"/>
-          </w:rPr>
-          <w:t xml:space="preserve"> Know About LLM Text Generation</w:t>
+          <w:t>All You Need To Know About LLM Text Generation</w:t>
         </w:r>
       </w:hyperlink>
       <w:r>
@@ -15413,14 +15739,7 @@
             <w:rStyle w:val="Hyperlink"/>
             <w:rFonts w:ascii="Aptos" w:hAnsi="Aptos"/>
           </w:rPr>
-          <w:t xml:space="preserve"> </w:t>
-        </w:r>
-        <w:r>
-          <w:rPr>
-            <w:rStyle w:val="Hyperlink"/>
-            <w:rFonts w:ascii="Aptos" w:hAnsi="Aptos"/>
-          </w:rPr>
-          <w:t>C++</w:t>
+          <w:t xml:space="preserve"> C++</w:t>
         </w:r>
       </w:hyperlink>
     </w:p>
@@ -15635,35 +15954,7 @@
             <w:rStyle w:val="Hyperlink"/>
             <w:rFonts w:ascii="Aptos" w:hAnsi="Aptos"/>
           </w:rPr>
-          <w:t>Efficiently Scalin</w:t>
-        </w:r>
-        <w:r>
-          <w:rPr>
-            <w:rStyle w:val="Hyperlink"/>
-            <w:rFonts w:ascii="Aptos" w:hAnsi="Aptos"/>
-          </w:rPr>
-          <w:t>g</w:t>
-        </w:r>
-        <w:r>
-          <w:rPr>
-            <w:rStyle w:val="Hyperlink"/>
-            <w:rFonts w:ascii="Aptos" w:hAnsi="Aptos"/>
-          </w:rPr>
-          <w:t xml:space="preserve"> Transfo</w:t>
-        </w:r>
-        <w:r>
-          <w:rPr>
-            <w:rStyle w:val="Hyperlink"/>
-            <w:rFonts w:ascii="Aptos" w:hAnsi="Aptos"/>
-          </w:rPr>
-          <w:t>r</w:t>
-        </w:r>
-        <w:r>
-          <w:rPr>
-            <w:rStyle w:val="Hyperlink"/>
-            <w:rFonts w:ascii="Aptos" w:hAnsi="Aptos"/>
-          </w:rPr>
-          <w:t>mer Inference</w:t>
+          <w:t>Efficiently Scaling Transformer Inference</w:t>
         </w:r>
       </w:hyperlink>
     </w:p>
@@ -16249,11 +16540,15 @@
         <w:jc w:val="both"/>
         <w:rPr>
           <w:rFonts w:ascii="Aptos" w:hAnsi="Aptos"/>
-        </w:rPr>
-      </w:pPr>
-      <w:r>
-        <w:rPr>
-          <w:rFonts w:ascii="Aptos" w:hAnsi="Aptos"/>
+          <w:b/>
+          <w:bCs/>
+        </w:rPr>
+      </w:pPr>
+      <w:r>
+        <w:rPr>
+          <w:rFonts w:ascii="Aptos" w:hAnsi="Aptos"/>
+          <w:b/>
+          <w:bCs/>
         </w:rPr>
         <w:lastRenderedPageBreak/>
         <w:t>Appendix:</w:t>
@@ -16299,21 +16594,7 @@
         <w:rPr>
           <w:rFonts w:ascii="Aptos" w:hAnsi="Aptos"/>
         </w:rPr>
-        <w:t xml:space="preserve">Cache hierarchy, or multi-level cache, is a memory architecture that uses a hierarchy of memory stores based on varying access speeds to cache data. Highly requested data is cached in high-speed access memory stores, allowing swifter access by central processing unit (CPU) cores. Cache hierarchy is a form and part of memory hierarchy and can be considered a form of tiered storage.[1] This design was intended to allow CPU cores to process faster despite the memory latency of main memory access. Accessing main memory can act as a bottleneck for CPU core performance as the CPU waits for data, while making </w:t>
-      </w:r>
-      <w:proofErr w:type="gramStart"/>
-      <w:r>
-        <w:rPr>
-          <w:rFonts w:ascii="Aptos" w:hAnsi="Aptos"/>
-        </w:rPr>
-        <w:t>all of</w:t>
-      </w:r>
-      <w:proofErr w:type="gramEnd"/>
-      <w:r>
-        <w:rPr>
-          <w:rFonts w:ascii="Aptos" w:hAnsi="Aptos"/>
-        </w:rPr>
-        <w:t xml:space="preserve"> main memory high-speed may be prohibitively expensive. High-speed caches are a compromise allowing high-speed access to the data most-used by the CPU, permitting a faster CPU clock.[2] Process architecture diagram showing four independent processors each linked through cache systems to main memory and input-output </w:t>
+        <w:t xml:space="preserve">Cache hierarchy, or multi-level cache, is a memory architecture that uses a hierarchy of memory stores based on varying access speeds to cache data. Highly requested data is cached in high-speed access memory stores, allowing swifter access by central processing unit (CPU) cores. Cache hierarchy is a form and part of memory hierarchy and can be considered a form of tiered storage.[1] This design was intended to allow CPU cores to process faster despite the memory latency of main memory access. Accessing main memory can act as a bottleneck for CPU core performance as the CPU waits for data, while making all of main memory high-speed may be prohibitively expensive. High-speed caches are a compromise allowing high-speed access to the data most-used by the CPU, permitting a faster CPU clock.[2] Process architecture diagram showing four independent processors each linked through cache systems to main memory and input-output </w:t>
       </w:r>
       <w:proofErr w:type="spellStart"/>
       <w:r>
@@ -16327,21 +16608,7 @@
         <w:rPr>
           <w:rFonts w:ascii="Aptos" w:hAnsi="Aptos"/>
         </w:rPr>
-        <w:t xml:space="preserve"> multi-level cache organization: Background: In the history of computer and electronic chip development, there was a period when increases in CPU speed outpaced the improvements in memory access speed.[3]. The gap between the speed of CPUs and memory meant that the CPU would often be idle.[4]. CPUs were increasingly capable of running and executing larger amounts of instructions </w:t>
-      </w:r>
-      <w:proofErr w:type="gramStart"/>
-      <w:r>
-        <w:rPr>
-          <w:rFonts w:ascii="Aptos" w:hAnsi="Aptos"/>
-        </w:rPr>
-        <w:t>in a given</w:t>
-      </w:r>
-      <w:proofErr w:type="gramEnd"/>
-      <w:r>
-        <w:rPr>
-          <w:rFonts w:ascii="Aptos" w:hAnsi="Aptos"/>
-        </w:rPr>
-        <w:t xml:space="preserve"> time, but the time needed to access data from main memory prevented programs from fully benefiting from this capability.[5] This issue motivated the creation of memory models with higher access rates in order to realize the potential of faster processors.[6]. This resulted in the concept of cache memory, first proposed by Maurice Wilkes, a British computer scientist at the University of Cambridge in 1965. He called such memory models slave memory.[7]. Between roughly 1970 and 1990, papers and articles by Anant Agarwal, Alan Jay Smith, Mark D. Hill, Thomas R. </w:t>
+        <w:t xml:space="preserve"> multi-level cache organization: Background: In the history of computer and electronic chip development, there was a period when increases in CPU speed outpaced the improvements in memory access speed.[3]. The gap between the speed of CPUs and memory meant that the CPU would often be idle.[4]. CPUs were increasingly capable of running and executing larger amounts of instructions in a given time, but the time needed to access data from main memory prevented programs from fully benefiting from this capability.[5] This issue motivated the creation of memory models with higher access rates in order to realize the potential of faster processors.[6]. This resulted in the concept of cache memory, first proposed by Maurice Wilkes, a British computer scientist at the University of Cambridge in 1965. He called such memory models slave memory.[7]. Between roughly 1970 and 1990, papers and articles by Anant Agarwal, Alan Jay Smith, Mark D. Hill, Thomas R. </w:t>
       </w:r>
       <w:proofErr w:type="spellStart"/>
       <w:r>
@@ -16355,21 +16622,7 @@
         <w:rPr>
           <w:rFonts w:ascii="Aptos" w:hAnsi="Aptos"/>
         </w:rPr>
-        <w:t>, and others discussed better cache memory designs. The first cache memory models were implemented at the time, but even as researchers were investigating and proposing better designs, the need for faster memory models continued. This need resulted from the fact that although early cache models improved data access latency, with respect to cost and technical limitations it was not feasible for a computer system's cache to approach the size of main memory. From 1990 onward, ideas such as adding another cache level (</w:t>
-      </w:r>
-      <w:proofErr w:type="gramStart"/>
-      <w:r>
-        <w:rPr>
-          <w:rFonts w:ascii="Aptos" w:hAnsi="Aptos"/>
-        </w:rPr>
-        <w:t>second-level</w:t>
-      </w:r>
-      <w:proofErr w:type="gramEnd"/>
-      <w:r>
-        <w:rPr>
-          <w:rFonts w:ascii="Aptos" w:hAnsi="Aptos"/>
-        </w:rPr>
-        <w:t>), as a backup for the first-level cache were proposed. Jean-Loup Baer, Wen-Hann Wang, Andrew W. Wilson, and others have conducted research on this model. When several simulations and implementations demonstrated the advantages of two-level cache models, the concept of multi-level caches caught on as a new and generally better model of cache memories. Since 2000, multi-level cache models have received widespread attention and are currently implemented in many systems, such as the three-level caches that are present in Intel's Core i7 products.[8]</w:t>
+        <w:t>, and others discussed better cache memory designs. The first cache memory models were implemented at the time, but even as researchers were investigating and proposing better designs, the need for faster memory models continued. This need resulted from the fact that although early cache models improved data access latency, with respect to cost and technical limitations it was not feasible for a computer system's cache to approach the size of main memory. From 1990 onward, ideas such as adding another cache level (second-level), as a backup for the first-level cache were proposed. Jean-Loup Baer, Wen-Hann Wang, Andrew W. Wilson, and others have conducted research on this model. When several simulations and implementations demonstrated the advantages of two-level cache models, the concept of multi-level caches caught on as a new and generally better model of cache memories. Since 2000, multi-level cache models have received widespread attention and are currently implemented in many systems, such as the three-level caches that are present in Intel's Core i7 products.[8]</w:t>
       </w:r>
     </w:p>
     <w:sectPr>

</xml_diff>